<commit_message>
update use case over view
</commit_message>
<xml_diff>
--- a/document/report/Report3_v0.5.docx
+++ b/document/report/Report3_v0.5.docx
@@ -2237,7 +2237,7 @@
           <wp:inline distT="0" distB="0" distL="0" distR="0">
             <wp:extent cx="5943600" cy="5492750"/>
             <wp:effectExtent l="0" t="0" r="0" b="0"/>
-            <wp:docPr id="37" name="Picture 37"/>
+            <wp:docPr id="2" name="Picture 2"/>
             <wp:cNvGraphicFramePr>
               <a:graphicFrameLocks xmlns:a="http://schemas.openxmlformats.org/drawingml/2006/main" noChangeAspect="1"/>
             </wp:cNvGraphicFramePr>
@@ -2245,7 +2245,7 @@
               <a:graphicData uri="http://schemas.openxmlformats.org/drawingml/2006/picture">
                 <pic:pic xmlns:pic="http://schemas.openxmlformats.org/drawingml/2006/picture">
                   <pic:nvPicPr>
-                    <pic:cNvPr id="37" name="UsecaseOverview_v07.jpg"/>
+                    <pic:cNvPr id="2" name="UseCaseOverviewv08.jpg"/>
                     <pic:cNvPicPr/>
                   </pic:nvPicPr>
                   <pic:blipFill>
@@ -24775,8 +24775,6 @@
           <w:numId w:val="5"/>
         </w:numPr>
       </w:pPr>
-      <w:bookmarkStart w:id="12" w:name="_GoBack"/>
-      <w:bookmarkEnd w:id="12"/>
       <w:r>
         <w:t>&lt;Field Owner&gt;</w:t>
       </w:r>
@@ -34437,14 +34435,14 @@
           <w:rFonts w:asciiTheme="majorHAnsi" w:hAnsiTheme="majorHAnsi"/>
         </w:rPr>
       </w:pPr>
-      <w:bookmarkStart w:id="13" w:name="_Toc448578706"/>
+      <w:bookmarkStart w:id="12" w:name="_Toc448578706"/>
       <w:r>
         <w:rPr>
           <w:rFonts w:asciiTheme="majorHAnsi" w:hAnsiTheme="majorHAnsi"/>
         </w:rPr>
         <w:t xml:space="preserve">&lt;Guest&gt; </w:t>
       </w:r>
-      <w:bookmarkEnd w:id="13"/>
+      <w:bookmarkEnd w:id="12"/>
       <w:r>
         <w:rPr>
           <w:rFonts w:asciiTheme="majorHAnsi" w:hAnsiTheme="majorHAnsi"/>
@@ -36058,9 +36056,9 @@
                 <w:lang w:val="fr-FR"/>
               </w:rPr>
             </w:pPr>
-            <w:bookmarkStart w:id="14" w:name="OLE_LINK13"/>
-            <w:bookmarkStart w:id="15" w:name="OLE_LINK14"/>
-            <w:bookmarkStart w:id="16" w:name="OLE_LINK15"/>
+            <w:bookmarkStart w:id="13" w:name="OLE_LINK13"/>
+            <w:bookmarkStart w:id="14" w:name="OLE_LINK14"/>
+            <w:bookmarkStart w:id="15" w:name="OLE_LINK15"/>
             <w:r>
               <w:rPr>
                 <w:rFonts w:ascii="Cambria" w:hAnsi="Cambria"/>
@@ -36225,9 +36223,9 @@
                 </w:p>
               </w:tc>
             </w:tr>
+            <w:bookmarkEnd w:id="13"/>
             <w:bookmarkEnd w:id="14"/>
             <w:bookmarkEnd w:id="15"/>
-            <w:bookmarkEnd w:id="16"/>
           </w:tbl>
           <w:p>
             <w:pPr>
@@ -36582,9 +36580,9 @@
                       <w:rFonts w:ascii="Cambria" w:hAnsi="Cambria"/>
                     </w:rPr>
                   </w:pPr>
-                  <w:bookmarkStart w:id="17" w:name="OLE_LINK5"/>
-                  <w:bookmarkStart w:id="18" w:name="OLE_LINK6"/>
-                  <w:bookmarkStart w:id="19" w:name="OLE_LINK7"/>
+                  <w:bookmarkStart w:id="16" w:name="OLE_LINK5"/>
+                  <w:bookmarkStart w:id="17" w:name="OLE_LINK6"/>
+                  <w:bookmarkStart w:id="18" w:name="OLE_LINK7"/>
                   <w:r>
                     <w:rPr>
                       <w:rFonts w:ascii="Cambria" w:hAnsi="Cambria"/>
@@ -36604,26 +36602,26 @@
                       <w:rFonts w:ascii="Cambria" w:hAnsi="Cambria"/>
                     </w:rPr>
                   </w:pPr>
-                  <w:bookmarkStart w:id="20" w:name="OLE_LINK1"/>
-                  <w:bookmarkStart w:id="21" w:name="OLE_LINK2"/>
-                  <w:bookmarkStart w:id="22" w:name="OLE_LINK3"/>
-                  <w:bookmarkStart w:id="23" w:name="OLE_LINK4"/>
-                  <w:bookmarkStart w:id="24" w:name="OLE_LINK8"/>
-                  <w:bookmarkStart w:id="25" w:name="OLE_LINK9"/>
-                  <w:bookmarkStart w:id="26" w:name="OLE_LINK10"/>
+                  <w:bookmarkStart w:id="19" w:name="OLE_LINK1"/>
+                  <w:bookmarkStart w:id="20" w:name="OLE_LINK2"/>
+                  <w:bookmarkStart w:id="21" w:name="OLE_LINK3"/>
+                  <w:bookmarkStart w:id="22" w:name="OLE_LINK4"/>
+                  <w:bookmarkStart w:id="23" w:name="OLE_LINK8"/>
+                  <w:bookmarkStart w:id="24" w:name="OLE_LINK9"/>
+                  <w:bookmarkStart w:id="25" w:name="OLE_LINK10"/>
+                  <w:bookmarkEnd w:id="16"/>
                   <w:bookmarkEnd w:id="17"/>
                   <w:bookmarkEnd w:id="18"/>
+                  <w:r>
+                    <w:rPr>
+                      <w:rFonts w:ascii="Cambria" w:hAnsi="Cambria"/>
+                    </w:rPr>
+                    <w:t>“Email”: System display warning message: “please fill out this field”.</w:t>
+                  </w:r>
                   <w:bookmarkEnd w:id="19"/>
-                  <w:r>
-                    <w:rPr>
-                      <w:rFonts w:ascii="Cambria" w:hAnsi="Cambria"/>
-                    </w:rPr>
-                    <w:t>“Email”: System display warning message: “please fill out this field”.</w:t>
-                  </w:r>
                   <w:bookmarkEnd w:id="20"/>
                   <w:bookmarkEnd w:id="21"/>
                   <w:bookmarkEnd w:id="22"/>
-                  <w:bookmarkEnd w:id="23"/>
                 </w:p>
                 <w:p>
                   <w:pPr>
@@ -36694,19 +36692,19 @@
                       <w:rFonts w:ascii="Cambria" w:hAnsi="Cambria"/>
                     </w:rPr>
                   </w:pPr>
-                  <w:bookmarkStart w:id="27" w:name="OLE_LINK24"/>
-                  <w:bookmarkStart w:id="28" w:name="OLE_LINK25"/>
+                  <w:bookmarkStart w:id="26" w:name="OLE_LINK24"/>
+                  <w:bookmarkStart w:id="27" w:name="OLE_LINK25"/>
                   <w:r>
                     <w:rPr>
                       <w:rFonts w:ascii="Cambria" w:hAnsi="Cambria"/>
                     </w:rPr>
                     <w:t>“Repeat password”: System display warning message: “please fill out this field”.</w:t>
                   </w:r>
+                  <w:bookmarkEnd w:id="23"/>
                   <w:bookmarkEnd w:id="24"/>
                   <w:bookmarkEnd w:id="25"/>
                   <w:bookmarkEnd w:id="26"/>
                   <w:bookmarkEnd w:id="27"/>
-                  <w:bookmarkEnd w:id="28"/>
                 </w:p>
                 <w:p>
                   <w:pPr>
@@ -36914,8 +36912,8 @@
                       <w:rFonts w:ascii="Cambria" w:hAnsi="Cambria"/>
                     </w:rPr>
                   </w:pPr>
-                  <w:bookmarkStart w:id="29" w:name="OLE_LINK11"/>
-                  <w:bookmarkStart w:id="30" w:name="OLE_LINK12"/>
+                  <w:bookmarkStart w:id="28" w:name="OLE_LINK11"/>
+                  <w:bookmarkStart w:id="29" w:name="OLE_LINK12"/>
                   <w:r>
                     <w:rPr>
                       <w:rFonts w:ascii="Cambria" w:hAnsi="Cambria"/>
@@ -36959,8 +36957,8 @@
                     <w:t>“Email”: System display warning message: “Email must be 10 - 254 characters”.</w:t>
                   </w:r>
                 </w:p>
+                <w:bookmarkEnd w:id="28"/>
                 <w:bookmarkEnd w:id="29"/>
-                <w:bookmarkEnd w:id="30"/>
                 <w:p>
                   <w:pPr>
                     <w:numPr>
@@ -37164,7 +37162,7 @@
       <w:pPr>
         <w:pStyle w:val="ListOfTables"/>
       </w:pPr>
-      <w:bookmarkStart w:id="31" w:name="_Toc448578579"/>
+      <w:bookmarkStart w:id="30" w:name="_Toc448578579"/>
       <w:proofErr w:type="gramStart"/>
       <w:r>
         <w:lastRenderedPageBreak/>
@@ -37174,7 +37172,7 @@
       <w:r>
         <w:t xml:space="preserve"> Register specification</w:t>
       </w:r>
-      <w:bookmarkEnd w:id="31"/>
+      <w:bookmarkEnd w:id="30"/>
     </w:p>
     <w:p/>
     <w:p>
@@ -38766,9 +38764,9 @@
                 <w:lang w:val="fr-FR"/>
               </w:rPr>
             </w:pPr>
-            <w:bookmarkStart w:id="32" w:name="OLE_LINK16"/>
-            <w:bookmarkStart w:id="33" w:name="OLE_LINK17"/>
-            <w:bookmarkStart w:id="34" w:name="OLE_LINK18"/>
+            <w:bookmarkStart w:id="31" w:name="OLE_LINK16"/>
+            <w:bookmarkStart w:id="32" w:name="OLE_LINK17"/>
+            <w:bookmarkStart w:id="33" w:name="OLE_LINK18"/>
             <w:proofErr w:type="gramStart"/>
             <w:r>
               <w:rPr>
@@ -38780,9 +38778,9 @@
               </w:rPr>
               <w:t>Exceptions</w:t>
             </w:r>
+            <w:bookmarkEnd w:id="31"/>
             <w:bookmarkEnd w:id="32"/>
             <w:bookmarkEnd w:id="33"/>
-            <w:bookmarkEnd w:id="34"/>
             <w:r>
               <w:rPr>
                 <w:rFonts w:ascii="Cambria" w:hAnsi="Cambria"/>
@@ -39014,7 +39012,7 @@
       <w:pPr>
         <w:pStyle w:val="ListOfTables"/>
       </w:pPr>
-      <w:bookmarkStart w:id="35" w:name="_Toc448578580"/>
+      <w:bookmarkStart w:id="34" w:name="_Toc448578580"/>
       <w:proofErr w:type="gramStart"/>
       <w:r>
         <w:lastRenderedPageBreak/>
@@ -39030,7 +39028,7 @@
       <w:r>
         <w:t xml:space="preserve"> specification</w:t>
       </w:r>
-      <w:bookmarkEnd w:id="35"/>
+      <w:bookmarkEnd w:id="34"/>
     </w:p>
     <w:p>
       <w:pPr>
@@ -40024,871 +40022,10 @@
         <w:t>Staff</w:t>
       </w:r>
     </w:p>
-    <w:p/>
     <w:p>
-      <w:pPr>
-        <w:pStyle w:val="Heading5"/>
-        <w:numPr>
-          <w:ilvl w:val="3"/>
-          <w:numId w:val="5"/>
-        </w:numPr>
-        <w:ind w:left="2070"/>
-        <w:jc w:val="both"/>
-        <w:rPr>
-          <w:rFonts w:asciiTheme="majorHAnsi" w:hAnsiTheme="majorHAnsi"/>
-        </w:rPr>
-      </w:pPr>
-      <w:r>
-        <w:rPr>
-          <w:rFonts w:asciiTheme="majorHAnsi" w:hAnsiTheme="majorHAnsi"/>
-        </w:rPr>
-        <w:t xml:space="preserve">&lt;Authenticated user&gt; </w:t>
-      </w:r>
-      <w:r>
-        <w:rPr>
-          <w:rFonts w:asciiTheme="majorHAnsi" w:hAnsiTheme="majorHAnsi"/>
-        </w:rPr>
-        <w:t>View report</w:t>
-      </w:r>
+      <w:bookmarkStart w:id="35" w:name="_GoBack"/>
+      <w:bookmarkEnd w:id="35"/>
     </w:p>
-    <w:p/>
-    <w:tbl>
-      <w:tblPr>
-        <w:tblStyle w:val="TableGrid"/>
-        <w:tblW w:w="0" w:type="auto"/>
-        <w:tblLook w:val="04A0" w:firstRow="1" w:lastRow="0" w:firstColumn="1" w:lastColumn="0" w:noHBand="0" w:noVBand="1"/>
-      </w:tblPr>
-      <w:tblGrid>
-        <w:gridCol w:w="2254"/>
-        <w:gridCol w:w="2254"/>
-        <w:gridCol w:w="2254"/>
-        <w:gridCol w:w="2255"/>
-      </w:tblGrid>
-      <w:tr>
-        <w:tc>
-          <w:tcPr>
-            <w:tcW w:w="9017" w:type="dxa"/>
-            <w:gridSpan w:val="4"/>
-            <w:shd w:val="clear" w:color="auto" w:fill="E7E6E6" w:themeFill="background2"/>
-            <w:vAlign w:val="center"/>
-          </w:tcPr>
-          <w:p>
-            <w:pPr>
-              <w:rPr>
-                <w:rFonts w:ascii="Cambria" w:hAnsi="Cambria"/>
-                <w:b/>
-              </w:rPr>
-            </w:pPr>
-            <w:r>
-              <w:rPr>
-                <w:rFonts w:ascii="Cambria" w:hAnsi="Cambria"/>
-                <w:b/>
-              </w:rPr>
-              <w:lastRenderedPageBreak/>
-              <w:t>USE CASE – UC010</w:t>
-            </w:r>
-          </w:p>
-        </w:tc>
-      </w:tr>
-      <w:tr>
-        <w:tc>
-          <w:tcPr>
-            <w:tcW w:w="2254" w:type="dxa"/>
-            <w:shd w:val="clear" w:color="auto" w:fill="E7E6E6" w:themeFill="background2"/>
-            <w:vAlign w:val="center"/>
-          </w:tcPr>
-          <w:p>
-            <w:pPr>
-              <w:rPr>
-                <w:rFonts w:ascii="Cambria" w:hAnsi="Cambria"/>
-                <w:b/>
-              </w:rPr>
-            </w:pPr>
-            <w:r>
-              <w:rPr>
-                <w:rFonts w:ascii="Cambria" w:hAnsi="Cambria"/>
-                <w:b/>
-              </w:rPr>
-              <w:t>Use Case No.</w:t>
-            </w:r>
-          </w:p>
-        </w:tc>
-        <w:tc>
-          <w:tcPr>
-            <w:tcW w:w="2254" w:type="dxa"/>
-          </w:tcPr>
-          <w:p>
-            <w:pPr>
-              <w:rPr>
-                <w:rFonts w:ascii="Cambria" w:hAnsi="Cambria"/>
-              </w:rPr>
-            </w:pPr>
-          </w:p>
-        </w:tc>
-        <w:tc>
-          <w:tcPr>
-            <w:tcW w:w="2254" w:type="dxa"/>
-            <w:shd w:val="clear" w:color="auto" w:fill="E7E6E6" w:themeFill="background2"/>
-          </w:tcPr>
-          <w:p>
-            <w:pPr>
-              <w:rPr>
-                <w:rFonts w:ascii="Cambria" w:hAnsi="Cambria"/>
-                <w:b/>
-              </w:rPr>
-            </w:pPr>
-            <w:r>
-              <w:rPr>
-                <w:rFonts w:ascii="Cambria" w:hAnsi="Cambria"/>
-                <w:b/>
-              </w:rPr>
-              <w:t>Use Case Version</w:t>
-            </w:r>
-          </w:p>
-        </w:tc>
-        <w:tc>
-          <w:tcPr>
-            <w:tcW w:w="2255" w:type="dxa"/>
-          </w:tcPr>
-          <w:p>
-            <w:pPr>
-              <w:rPr>
-                <w:rFonts w:ascii="Cambria" w:hAnsi="Cambria"/>
-              </w:rPr>
-            </w:pPr>
-          </w:p>
-        </w:tc>
-      </w:tr>
-      <w:tr>
-        <w:tc>
-          <w:tcPr>
-            <w:tcW w:w="2254" w:type="dxa"/>
-            <w:shd w:val="clear" w:color="auto" w:fill="E7E6E6" w:themeFill="background2"/>
-            <w:vAlign w:val="center"/>
-          </w:tcPr>
-          <w:p>
-            <w:pPr>
-              <w:rPr>
-                <w:rFonts w:ascii="Cambria" w:hAnsi="Cambria"/>
-                <w:b/>
-              </w:rPr>
-            </w:pPr>
-            <w:r>
-              <w:rPr>
-                <w:rFonts w:ascii="Cambria" w:hAnsi="Cambria"/>
-                <w:b/>
-              </w:rPr>
-              <w:t>Use Case Name</w:t>
-            </w:r>
-          </w:p>
-        </w:tc>
-        <w:tc>
-          <w:tcPr>
-            <w:tcW w:w="6763" w:type="dxa"/>
-            <w:gridSpan w:val="3"/>
-          </w:tcPr>
-          <w:p>
-            <w:pPr>
-              <w:rPr>
-                <w:rFonts w:ascii="Cambria" w:hAnsi="Cambria"/>
-              </w:rPr>
-            </w:pPr>
-            <w:r>
-              <w:rPr>
-                <w:rFonts w:ascii="Cambria" w:hAnsi="Cambria"/>
-              </w:rPr>
-              <w:t>View report</w:t>
-            </w:r>
-          </w:p>
-        </w:tc>
-      </w:tr>
-      <w:tr>
-        <w:tc>
-          <w:tcPr>
-            <w:tcW w:w="2254" w:type="dxa"/>
-            <w:shd w:val="clear" w:color="auto" w:fill="E7E6E6" w:themeFill="background2"/>
-            <w:vAlign w:val="center"/>
-          </w:tcPr>
-          <w:p>
-            <w:pPr>
-              <w:rPr>
-                <w:rFonts w:ascii="Cambria" w:hAnsi="Cambria"/>
-                <w:b/>
-              </w:rPr>
-            </w:pPr>
-            <w:r>
-              <w:rPr>
-                <w:rFonts w:ascii="Cambria" w:hAnsi="Cambria"/>
-                <w:b/>
-              </w:rPr>
-              <w:t>Author</w:t>
-            </w:r>
-          </w:p>
-        </w:tc>
-        <w:tc>
-          <w:tcPr>
-            <w:tcW w:w="6763" w:type="dxa"/>
-            <w:gridSpan w:val="3"/>
-          </w:tcPr>
-          <w:p>
-            <w:pPr>
-              <w:rPr>
-                <w:rFonts w:ascii="Cambria" w:hAnsi="Cambria"/>
-              </w:rPr>
-            </w:pPr>
-          </w:p>
-        </w:tc>
-      </w:tr>
-      <w:tr>
-        <w:tc>
-          <w:tcPr>
-            <w:tcW w:w="2254" w:type="dxa"/>
-            <w:shd w:val="clear" w:color="auto" w:fill="E7E6E6" w:themeFill="background2"/>
-            <w:vAlign w:val="center"/>
-          </w:tcPr>
-          <w:p>
-            <w:pPr>
-              <w:rPr>
-                <w:rFonts w:ascii="Cambria" w:hAnsi="Cambria"/>
-                <w:b/>
-              </w:rPr>
-            </w:pPr>
-            <w:r>
-              <w:rPr>
-                <w:rFonts w:ascii="Cambria" w:hAnsi="Cambria"/>
-                <w:b/>
-              </w:rPr>
-              <w:t>Date</w:t>
-            </w:r>
-          </w:p>
-        </w:tc>
-        <w:tc>
-          <w:tcPr>
-            <w:tcW w:w="2254" w:type="dxa"/>
-          </w:tcPr>
-          <w:p>
-            <w:pPr>
-              <w:rPr>
-                <w:rFonts w:ascii="Cambria" w:hAnsi="Cambria"/>
-              </w:rPr>
-            </w:pPr>
-          </w:p>
-        </w:tc>
-        <w:tc>
-          <w:tcPr>
-            <w:tcW w:w="2254" w:type="dxa"/>
-            <w:shd w:val="clear" w:color="auto" w:fill="E7E6E6" w:themeFill="background2"/>
-          </w:tcPr>
-          <w:p>
-            <w:pPr>
-              <w:rPr>
-                <w:rFonts w:ascii="Cambria" w:hAnsi="Cambria"/>
-                <w:b/>
-              </w:rPr>
-            </w:pPr>
-            <w:r>
-              <w:rPr>
-                <w:rFonts w:ascii="Cambria" w:hAnsi="Cambria"/>
-                <w:b/>
-              </w:rPr>
-              <w:t>Priority</w:t>
-            </w:r>
-          </w:p>
-        </w:tc>
-        <w:tc>
-          <w:tcPr>
-            <w:tcW w:w="2255" w:type="dxa"/>
-          </w:tcPr>
-          <w:p>
-            <w:pPr>
-              <w:rPr>
-                <w:rFonts w:ascii="Cambria" w:hAnsi="Cambria"/>
-              </w:rPr>
-            </w:pPr>
-            <w:r>
-              <w:rPr>
-                <w:rFonts w:ascii="Cambria" w:hAnsi="Cambria"/>
-              </w:rPr>
-              <w:t>Normal</w:t>
-            </w:r>
-          </w:p>
-        </w:tc>
-      </w:tr>
-      <w:tr>
-        <w:tc>
-          <w:tcPr>
-            <w:tcW w:w="9017" w:type="dxa"/>
-            <w:gridSpan w:val="4"/>
-            <w:vAlign w:val="center"/>
-          </w:tcPr>
-          <w:p>
-            <w:pPr>
-              <w:rPr>
-                <w:rFonts w:ascii="Cambria" w:hAnsi="Cambria"/>
-                <w:b/>
-              </w:rPr>
-            </w:pPr>
-            <w:r>
-              <w:rPr>
-                <w:rFonts w:ascii="Cambria" w:hAnsi="Cambria"/>
-                <w:b/>
-              </w:rPr>
-              <w:t>Actor:</w:t>
-            </w:r>
-          </w:p>
-          <w:p>
-            <w:pPr>
-              <w:pStyle w:val="ListParagraph"/>
-              <w:numPr>
-                <w:ilvl w:val="0"/>
-                <w:numId w:val="1"/>
-              </w:numPr>
-              <w:rPr>
-                <w:rFonts w:ascii="Cambria" w:hAnsi="Cambria"/>
-              </w:rPr>
-            </w:pPr>
-            <w:r>
-              <w:rPr>
-                <w:rFonts w:ascii="Cambria" w:hAnsi="Cambria"/>
-              </w:rPr>
-              <w:t>Staff</w:t>
-            </w:r>
-          </w:p>
-          <w:p>
-            <w:pPr>
-              <w:rPr>
-                <w:rFonts w:ascii="Cambria" w:hAnsi="Cambria"/>
-                <w:b/>
-              </w:rPr>
-            </w:pPr>
-            <w:r>
-              <w:rPr>
-                <w:rFonts w:ascii="Cambria" w:hAnsi="Cambria"/>
-                <w:b/>
-              </w:rPr>
-              <w:t>Summary:</w:t>
-            </w:r>
-          </w:p>
-          <w:p>
-            <w:pPr>
-              <w:pStyle w:val="ListParagraph"/>
-              <w:numPr>
-                <w:ilvl w:val="0"/>
-                <w:numId w:val="1"/>
-              </w:numPr>
-              <w:rPr>
-                <w:rFonts w:ascii="Cambria" w:hAnsi="Cambria"/>
-              </w:rPr>
-            </w:pPr>
-            <w:r>
-              <w:rPr>
-                <w:rFonts w:ascii="Cambria" w:hAnsi="Cambria"/>
-              </w:rPr>
-              <w:t xml:space="preserve">This use case allows </w:t>
-            </w:r>
-            <w:r>
-              <w:rPr>
-                <w:rFonts w:ascii="Cambria" w:hAnsi="Cambria"/>
-              </w:rPr>
-              <w:t>Staff</w:t>
-            </w:r>
-            <w:r>
-              <w:rPr>
-                <w:rFonts w:ascii="Cambria" w:hAnsi="Cambria"/>
-              </w:rPr>
-              <w:t xml:space="preserve"> user </w:t>
-            </w:r>
-            <w:r>
-              <w:rPr>
-                <w:rFonts w:ascii="Cambria" w:hAnsi="Cambria"/>
-              </w:rPr>
-              <w:t>signs out</w:t>
-            </w:r>
-            <w:r>
-              <w:rPr>
-                <w:rFonts w:ascii="Cambria" w:hAnsi="Cambria"/>
-              </w:rPr>
-              <w:t xml:space="preserve"> the system</w:t>
-            </w:r>
-          </w:p>
-          <w:p>
-            <w:pPr>
-              <w:rPr>
-                <w:rFonts w:ascii="Cambria" w:hAnsi="Cambria"/>
-                <w:b/>
-              </w:rPr>
-            </w:pPr>
-            <w:r>
-              <w:rPr>
-                <w:rFonts w:ascii="Cambria" w:hAnsi="Cambria"/>
-                <w:b/>
-              </w:rPr>
-              <w:t>Goal:</w:t>
-            </w:r>
-          </w:p>
-          <w:p>
-            <w:pPr>
-              <w:pStyle w:val="ListParagraph"/>
-              <w:numPr>
-                <w:ilvl w:val="0"/>
-                <w:numId w:val="1"/>
-              </w:numPr>
-              <w:rPr>
-                <w:rFonts w:ascii="Cambria" w:hAnsi="Cambria"/>
-              </w:rPr>
-            </w:pPr>
-            <w:r>
-              <w:rPr>
-                <w:rFonts w:ascii="Cambria" w:hAnsi="Cambria"/>
-              </w:rPr>
-              <w:t xml:space="preserve">Authenticated user </w:t>
-            </w:r>
-            <w:r>
-              <w:rPr>
-                <w:rFonts w:ascii="Cambria" w:hAnsi="Cambria"/>
-              </w:rPr>
-              <w:t>signs out</w:t>
-            </w:r>
-            <w:r>
-              <w:rPr>
-                <w:rFonts w:ascii="Cambria" w:hAnsi="Cambria"/>
-              </w:rPr>
-              <w:t xml:space="preserve"> the system successfully, the session is killed</w:t>
-            </w:r>
-          </w:p>
-          <w:p>
-            <w:pPr>
-              <w:rPr>
-                <w:rFonts w:ascii="Cambria" w:hAnsi="Cambria"/>
-                <w:b/>
-              </w:rPr>
-            </w:pPr>
-            <w:r>
-              <w:rPr>
-                <w:rFonts w:ascii="Cambria" w:hAnsi="Cambria"/>
-                <w:b/>
-              </w:rPr>
-              <w:t>Triggers:</w:t>
-            </w:r>
-          </w:p>
-          <w:p>
-            <w:pPr>
-              <w:pStyle w:val="ListParagraph"/>
-              <w:numPr>
-                <w:ilvl w:val="0"/>
-                <w:numId w:val="1"/>
-              </w:numPr>
-              <w:rPr>
-                <w:rFonts w:ascii="Cambria" w:hAnsi="Cambria"/>
-              </w:rPr>
-            </w:pPr>
-            <w:r>
-              <w:rPr>
-                <w:rFonts w:ascii="Cambria" w:hAnsi="Cambria"/>
-              </w:rPr>
-              <w:t xml:space="preserve">Authenticated User send request to </w:t>
-            </w:r>
-            <w:r>
-              <w:rPr>
-                <w:rFonts w:ascii="Cambria" w:hAnsi="Cambria"/>
-              </w:rPr>
-              <w:t>sign out</w:t>
-            </w:r>
-          </w:p>
-          <w:p>
-            <w:pPr>
-              <w:rPr>
-                <w:rFonts w:ascii="Cambria" w:hAnsi="Cambria"/>
-                <w:b/>
-              </w:rPr>
-            </w:pPr>
-            <w:r>
-              <w:rPr>
-                <w:rFonts w:ascii="Cambria" w:hAnsi="Cambria"/>
-                <w:b/>
-              </w:rPr>
-              <w:t>Preconditions:</w:t>
-            </w:r>
-          </w:p>
-          <w:p>
-            <w:pPr>
-              <w:pStyle w:val="ListParagraph"/>
-              <w:numPr>
-                <w:ilvl w:val="0"/>
-                <w:numId w:val="1"/>
-              </w:numPr>
-              <w:rPr>
-                <w:rFonts w:ascii="Cambria" w:hAnsi="Cambria"/>
-                <w:b/>
-              </w:rPr>
-            </w:pPr>
-            <w:r>
-              <w:rPr>
-                <w:rFonts w:ascii="Cambria" w:hAnsi="Cambria"/>
-              </w:rPr>
-              <w:t>Actors has accessed the system</w:t>
-            </w:r>
-          </w:p>
-          <w:p>
-            <w:pPr>
-              <w:rPr>
-                <w:rFonts w:ascii="Cambria" w:hAnsi="Cambria"/>
-                <w:b/>
-              </w:rPr>
-            </w:pPr>
-            <w:r>
-              <w:rPr>
-                <w:rFonts w:ascii="Cambria" w:hAnsi="Cambria"/>
-                <w:b/>
-              </w:rPr>
-              <w:t>Post Conditions:</w:t>
-            </w:r>
-          </w:p>
-          <w:p>
-            <w:pPr>
-              <w:pStyle w:val="ListParagraph"/>
-              <w:numPr>
-                <w:ilvl w:val="0"/>
-                <w:numId w:val="1"/>
-              </w:numPr>
-              <w:rPr>
-                <w:rFonts w:ascii="Cambria" w:hAnsi="Cambria"/>
-                <w:b/>
-              </w:rPr>
-            </w:pPr>
-            <w:r>
-              <w:rPr>
-                <w:rFonts w:ascii="Cambria" w:hAnsi="Cambria"/>
-                <w:b/>
-              </w:rPr>
-              <w:t xml:space="preserve">Success: </w:t>
-            </w:r>
-            <w:r>
-              <w:rPr>
-                <w:rFonts w:ascii="Cambria" w:hAnsi="Cambria"/>
-              </w:rPr>
-              <w:t>Authenticated user logouts successfully</w:t>
-            </w:r>
-          </w:p>
-          <w:p>
-            <w:pPr>
-              <w:pStyle w:val="ListParagraph"/>
-              <w:numPr>
-                <w:ilvl w:val="0"/>
-                <w:numId w:val="1"/>
-              </w:numPr>
-              <w:rPr>
-                <w:rFonts w:ascii="Cambria" w:hAnsi="Cambria"/>
-                <w:b/>
-              </w:rPr>
-            </w:pPr>
-            <w:r>
-              <w:rPr>
-                <w:rFonts w:ascii="Cambria" w:hAnsi="Cambria"/>
-                <w:b/>
-              </w:rPr>
-              <w:t xml:space="preserve">Fail: </w:t>
-            </w:r>
-            <w:r>
-              <w:rPr>
-                <w:rFonts w:ascii="Cambria" w:hAnsi="Cambria"/>
-              </w:rPr>
-              <w:t>N/A</w:t>
-            </w:r>
-          </w:p>
-          <w:p>
-            <w:pPr>
-              <w:rPr>
-                <w:rFonts w:ascii="Cambria" w:hAnsi="Cambria"/>
-                <w:b/>
-              </w:rPr>
-            </w:pPr>
-          </w:p>
-          <w:p>
-            <w:pPr>
-              <w:rPr>
-                <w:rFonts w:ascii="Cambria" w:hAnsi="Cambria"/>
-                <w:b/>
-              </w:rPr>
-            </w:pPr>
-            <w:r>
-              <w:rPr>
-                <w:rFonts w:ascii="Cambria" w:hAnsi="Cambria"/>
-                <w:b/>
-              </w:rPr>
-              <w:t>Main Success Scenario:</w:t>
-            </w:r>
-          </w:p>
-          <w:tbl>
-            <w:tblPr>
-              <w:tblStyle w:val="TableGrid"/>
-              <w:tblW w:w="5000" w:type="pct"/>
-              <w:tblLook w:val="04A0" w:firstRow="1" w:lastRow="0" w:firstColumn="1" w:lastColumn="0" w:noHBand="0" w:noVBand="1"/>
-            </w:tblPr>
-            <w:tblGrid>
-              <w:gridCol w:w="1051"/>
-              <w:gridCol w:w="3323"/>
-              <w:gridCol w:w="4417"/>
-            </w:tblGrid>
-            <w:tr>
-              <w:tc>
-                <w:tcPr>
-                  <w:tcW w:w="598" w:type="pct"/>
-                  <w:shd w:val="clear" w:color="auto" w:fill="E7E6E6" w:themeFill="background2"/>
-                  <w:vAlign w:val="center"/>
-                </w:tcPr>
-                <w:p>
-                  <w:pPr>
-                    <w:rPr>
-                      <w:rFonts w:ascii="Cambria" w:hAnsi="Cambria"/>
-                    </w:rPr>
-                  </w:pPr>
-                  <w:r>
-                    <w:rPr>
-                      <w:rFonts w:ascii="Cambria" w:hAnsi="Cambria"/>
-                    </w:rPr>
-                    <w:t>Step</w:t>
-                  </w:r>
-                </w:p>
-              </w:tc>
-              <w:tc>
-                <w:tcPr>
-                  <w:tcW w:w="1890" w:type="pct"/>
-                  <w:shd w:val="clear" w:color="auto" w:fill="E7E6E6" w:themeFill="background2"/>
-                  <w:vAlign w:val="center"/>
-                </w:tcPr>
-                <w:p>
-                  <w:pPr>
-                    <w:rPr>
-                      <w:rFonts w:ascii="Cambria" w:hAnsi="Cambria"/>
-                    </w:rPr>
-                  </w:pPr>
-                  <w:r>
-                    <w:rPr>
-                      <w:rFonts w:ascii="Cambria" w:hAnsi="Cambria"/>
-                    </w:rPr>
-                    <w:t>Actor Action</w:t>
-                  </w:r>
-                </w:p>
-              </w:tc>
-              <w:tc>
-                <w:tcPr>
-                  <w:tcW w:w="2512" w:type="pct"/>
-                  <w:shd w:val="clear" w:color="auto" w:fill="E7E6E6" w:themeFill="background2"/>
-                  <w:vAlign w:val="center"/>
-                </w:tcPr>
-                <w:p>
-                  <w:pPr>
-                    <w:rPr>
-                      <w:rFonts w:ascii="Cambria" w:hAnsi="Cambria"/>
-                    </w:rPr>
-                  </w:pPr>
-                  <w:r>
-                    <w:rPr>
-                      <w:rFonts w:ascii="Cambria" w:hAnsi="Cambria"/>
-                    </w:rPr>
-                    <w:t>System Response</w:t>
-                  </w:r>
-                </w:p>
-              </w:tc>
-            </w:tr>
-            <w:tr>
-              <w:tc>
-                <w:tcPr>
-                  <w:tcW w:w="598" w:type="pct"/>
-                  <w:vAlign w:val="center"/>
-                </w:tcPr>
-                <w:p>
-                  <w:pPr>
-                    <w:rPr>
-                      <w:rFonts w:ascii="Cambria" w:hAnsi="Cambria"/>
-                    </w:rPr>
-                  </w:pPr>
-                  <w:r>
-                    <w:rPr>
-                      <w:rFonts w:ascii="Cambria" w:hAnsi="Cambria"/>
-                    </w:rPr>
-                    <w:t>1</w:t>
-                  </w:r>
-                </w:p>
-              </w:tc>
-              <w:tc>
-                <w:tcPr>
-                  <w:tcW w:w="1890" w:type="pct"/>
-                </w:tcPr>
-                <w:p>
-                  <w:pPr>
-                    <w:rPr>
-                      <w:rFonts w:ascii="Cambria" w:hAnsi="Cambria"/>
-                    </w:rPr>
-                  </w:pPr>
-                  <w:r>
-                    <w:rPr>
-                      <w:rFonts w:ascii="Cambria" w:hAnsi="Cambria"/>
-                    </w:rPr>
-                    <w:t xml:space="preserve">Actor sends command to </w:t>
-                  </w:r>
-                  <w:r>
-                    <w:rPr>
-                      <w:rFonts w:ascii="Cambria" w:hAnsi="Cambria"/>
-                    </w:rPr>
-                    <w:t>Sign out</w:t>
-                  </w:r>
-                </w:p>
-              </w:tc>
-              <w:tc>
-                <w:tcPr>
-                  <w:tcW w:w="2512" w:type="pct"/>
-                </w:tcPr>
-                <w:p>
-                  <w:pPr>
-                    <w:rPr>
-                      <w:rFonts w:ascii="Cambria" w:hAnsi="Cambria"/>
-                    </w:rPr>
-                  </w:pPr>
-                </w:p>
-                <w:p>
-                  <w:pPr>
-                    <w:rPr>
-                      <w:rFonts w:ascii="Cambria" w:hAnsi="Cambria"/>
-                    </w:rPr>
-                  </w:pPr>
-                </w:p>
-                <w:p>
-                  <w:pPr>
-                    <w:rPr>
-                      <w:rFonts w:ascii="Cambria" w:hAnsi="Cambria"/>
-                    </w:rPr>
-                  </w:pPr>
-                  <w:r>
-                    <w:rPr>
-                      <w:rFonts w:ascii="Cambria" w:hAnsi="Cambria"/>
-                    </w:rPr>
-                    <w:t>System clears session state if any, takes user out of the system.</w:t>
-                  </w:r>
-                </w:p>
-                <w:p>
-                  <w:pPr>
-                    <w:rPr>
-                      <w:rFonts w:ascii="Cambria" w:hAnsi="Cambria"/>
-                    </w:rPr>
-                  </w:pPr>
-                  <w:r>
-                    <w:rPr>
-                      <w:rFonts w:ascii="Cambria" w:hAnsi="Cambria"/>
-                    </w:rPr>
-                    <w:t xml:space="preserve">System displays </w:t>
-                  </w:r>
-                  <w:r>
-                    <w:rPr>
-                      <w:rFonts w:ascii="Cambria" w:hAnsi="Cambria"/>
-                    </w:rPr>
-                    <w:t>sign in</w:t>
-                  </w:r>
-                  <w:r>
-                    <w:rPr>
-                      <w:rFonts w:ascii="Cambria" w:hAnsi="Cambria"/>
-                    </w:rPr>
-                    <w:t xml:space="preserve"> view.</w:t>
-                  </w:r>
-                </w:p>
-              </w:tc>
-            </w:tr>
-          </w:tbl>
-          <w:p>
-            <w:pPr>
-              <w:rPr>
-                <w:rFonts w:ascii="Cambria" w:hAnsi="Cambria"/>
-                <w:b/>
-              </w:rPr>
-            </w:pPr>
-          </w:p>
-          <w:p>
-            <w:pPr>
-              <w:rPr>
-                <w:rFonts w:ascii="Cambria" w:hAnsi="Cambria"/>
-              </w:rPr>
-            </w:pPr>
-            <w:r>
-              <w:rPr>
-                <w:rFonts w:ascii="Cambria" w:hAnsi="Cambria"/>
-                <w:b/>
-              </w:rPr>
-              <w:t xml:space="preserve">Exceptions: </w:t>
-            </w:r>
-            <w:r>
-              <w:rPr>
-                <w:rFonts w:ascii="Cambria" w:hAnsi="Cambria"/>
-              </w:rPr>
-              <w:t>N/A</w:t>
-            </w:r>
-          </w:p>
-          <w:p>
-            <w:pPr>
-              <w:rPr>
-                <w:rFonts w:ascii="Cambria" w:hAnsi="Cambria"/>
-                <w:b/>
-              </w:rPr>
-            </w:pPr>
-            <w:r>
-              <w:rPr>
-                <w:rFonts w:ascii="Cambria" w:hAnsi="Cambria"/>
-                <w:b/>
-              </w:rPr>
-              <w:t>Relationships: N/A</w:t>
-            </w:r>
-          </w:p>
-          <w:p>
-            <w:pPr>
-              <w:rPr>
-                <w:rFonts w:ascii="Cambria" w:hAnsi="Cambria"/>
-                <w:b/>
-              </w:rPr>
-            </w:pPr>
-            <w:r>
-              <w:rPr>
-                <w:rFonts w:ascii="Cambria" w:hAnsi="Cambria"/>
-                <w:b/>
-              </w:rPr>
-              <w:t xml:space="preserve">Business Rules: </w:t>
-            </w:r>
-          </w:p>
-          <w:p>
-            <w:pPr>
-              <w:pStyle w:val="ListParagraph"/>
-              <w:numPr>
-                <w:ilvl w:val="0"/>
-                <w:numId w:val="1"/>
-              </w:numPr>
-              <w:rPr>
-                <w:rFonts w:ascii="Cambria" w:hAnsi="Cambria"/>
-                <w:b/>
-              </w:rPr>
-            </w:pPr>
-            <w:r>
-              <w:rPr>
-                <w:rFonts w:ascii="Cambria" w:hAnsi="Cambria"/>
-              </w:rPr>
-              <w:t xml:space="preserve">After </w:t>
-            </w:r>
-            <w:r>
-              <w:rPr>
-                <w:rFonts w:ascii="Cambria" w:hAnsi="Cambria"/>
-              </w:rPr>
-              <w:t>sign out</w:t>
-            </w:r>
-            <w:r>
-              <w:rPr>
-                <w:rFonts w:ascii="Cambria" w:hAnsi="Cambria"/>
-              </w:rPr>
-              <w:t>, role “Authenticated User” will become “Guest”</w:t>
-            </w:r>
-          </w:p>
-        </w:tc>
-      </w:tr>
-    </w:tbl>
-    <w:p/>
-    <w:p/>
     <w:sectPr>
       <w:pgSz w:w="12240" w:h="15840"/>
       <w:pgMar w:top="1440" w:right="1440" w:bottom="1440" w:left="1440" w:header="720" w:footer="720" w:gutter="0"/>

</xml_diff>

<commit_message>
update change use case overview
</commit_message>
<xml_diff>
--- a/document/report/Report3_v0.5.docx
+++ b/document/report/Report3_v0.5.docx
@@ -2229,6 +2229,7 @@
       </w:r>
     </w:p>
     <w:p>
+      <w:bookmarkStart w:id="10" w:name="_GoBack"/>
       <w:r>
         <w:rPr>
           <w:noProof/>
@@ -2237,7 +2238,7 @@
           <wp:inline distT="0" distB="0" distL="0" distR="0">
             <wp:extent cx="5943600" cy="5492750"/>
             <wp:effectExtent l="0" t="0" r="0" b="0"/>
-            <wp:docPr id="2" name="Picture 2"/>
+            <wp:docPr id="26" name="Picture 26"/>
             <wp:cNvGraphicFramePr>
               <a:graphicFrameLocks xmlns:a="http://schemas.openxmlformats.org/drawingml/2006/main" noChangeAspect="1"/>
             </wp:cNvGraphicFramePr>
@@ -2245,7 +2246,7 @@
               <a:graphicData uri="http://schemas.openxmlformats.org/drawingml/2006/picture">
                 <pic:pic xmlns:pic="http://schemas.openxmlformats.org/drawingml/2006/picture">
                   <pic:nvPicPr>
-                    <pic:cNvPr id="2" name="UseCaseOverviewv08.jpg"/>
+                    <pic:cNvPr id="26" name="UseCaseOverviewv08.jpg"/>
                     <pic:cNvPicPr/>
                   </pic:nvPicPr>
                   <pic:blipFill>
@@ -2275,6 +2276,7 @@
           </wp:inline>
         </w:drawing>
       </w:r>
+      <w:bookmarkEnd w:id="10"/>
     </w:p>
     <w:p>
       <w:pPr>
@@ -4438,8 +4440,8 @@
                       <w:rFonts w:ascii="Cambria" w:eastAsia="SimSun" w:hAnsi="Cambria"/>
                     </w:rPr>
                   </w:pPr>
-                  <w:bookmarkStart w:id="10" w:name="OLE_LINK30"/>
-                  <w:bookmarkStart w:id="11" w:name="OLE_LINK31"/>
+                  <w:bookmarkStart w:id="11" w:name="OLE_LINK30"/>
+                  <w:bookmarkStart w:id="12" w:name="OLE_LINK31"/>
                   <w:r>
                     <w:rPr>
                       <w:rFonts w:ascii="Cambria" w:eastAsia="SimSun" w:hAnsi="Cambria"/>
@@ -4466,8 +4468,8 @@
                     <w:t>“Address”: System display warning message: “please fill out this field”.</w:t>
                   </w:r>
                 </w:p>
-                <w:bookmarkEnd w:id="10"/>
                 <w:bookmarkEnd w:id="11"/>
+                <w:bookmarkEnd w:id="12"/>
                 <w:p>
                   <w:pPr>
                     <w:pStyle w:val="ListParagraph"/>
@@ -23130,7 +23132,6 @@
         <w:rPr>
           <w:noProof/>
         </w:rPr>
-        <w:lastRenderedPageBreak/>
         <w:drawing>
           <wp:inline distT="0" distB="0" distL="0" distR="0">
             <wp:extent cx="5200650" cy="2609850"/>
@@ -34435,14 +34436,14 @@
           <w:rFonts w:asciiTheme="majorHAnsi" w:hAnsiTheme="majorHAnsi"/>
         </w:rPr>
       </w:pPr>
-      <w:bookmarkStart w:id="12" w:name="_Toc448578706"/>
+      <w:bookmarkStart w:id="13" w:name="_Toc448578706"/>
       <w:r>
         <w:rPr>
           <w:rFonts w:asciiTheme="majorHAnsi" w:hAnsiTheme="majorHAnsi"/>
         </w:rPr>
         <w:t xml:space="preserve">&lt;Guest&gt; </w:t>
       </w:r>
-      <w:bookmarkEnd w:id="12"/>
+      <w:bookmarkEnd w:id="13"/>
       <w:r>
         <w:rPr>
           <w:rFonts w:asciiTheme="majorHAnsi" w:hAnsiTheme="majorHAnsi"/>
@@ -36056,9 +36057,9 @@
                 <w:lang w:val="fr-FR"/>
               </w:rPr>
             </w:pPr>
-            <w:bookmarkStart w:id="13" w:name="OLE_LINK13"/>
-            <w:bookmarkStart w:id="14" w:name="OLE_LINK14"/>
-            <w:bookmarkStart w:id="15" w:name="OLE_LINK15"/>
+            <w:bookmarkStart w:id="14" w:name="OLE_LINK13"/>
+            <w:bookmarkStart w:id="15" w:name="OLE_LINK14"/>
+            <w:bookmarkStart w:id="16" w:name="OLE_LINK15"/>
             <w:r>
               <w:rPr>
                 <w:rFonts w:ascii="Cambria" w:hAnsi="Cambria"/>
@@ -36223,9 +36224,9 @@
                 </w:p>
               </w:tc>
             </w:tr>
-            <w:bookmarkEnd w:id="13"/>
             <w:bookmarkEnd w:id="14"/>
             <w:bookmarkEnd w:id="15"/>
+            <w:bookmarkEnd w:id="16"/>
           </w:tbl>
           <w:p>
             <w:pPr>
@@ -36580,9 +36581,9 @@
                       <w:rFonts w:ascii="Cambria" w:hAnsi="Cambria"/>
                     </w:rPr>
                   </w:pPr>
-                  <w:bookmarkStart w:id="16" w:name="OLE_LINK5"/>
-                  <w:bookmarkStart w:id="17" w:name="OLE_LINK6"/>
-                  <w:bookmarkStart w:id="18" w:name="OLE_LINK7"/>
+                  <w:bookmarkStart w:id="17" w:name="OLE_LINK5"/>
+                  <w:bookmarkStart w:id="18" w:name="OLE_LINK6"/>
+                  <w:bookmarkStart w:id="19" w:name="OLE_LINK7"/>
                   <w:r>
                     <w:rPr>
                       <w:rFonts w:ascii="Cambria" w:hAnsi="Cambria"/>
@@ -36602,26 +36603,26 @@
                       <w:rFonts w:ascii="Cambria" w:hAnsi="Cambria"/>
                     </w:rPr>
                   </w:pPr>
-                  <w:bookmarkStart w:id="19" w:name="OLE_LINK1"/>
-                  <w:bookmarkStart w:id="20" w:name="OLE_LINK2"/>
-                  <w:bookmarkStart w:id="21" w:name="OLE_LINK3"/>
-                  <w:bookmarkStart w:id="22" w:name="OLE_LINK4"/>
-                  <w:bookmarkStart w:id="23" w:name="OLE_LINK8"/>
-                  <w:bookmarkStart w:id="24" w:name="OLE_LINK9"/>
-                  <w:bookmarkStart w:id="25" w:name="OLE_LINK10"/>
-                  <w:bookmarkEnd w:id="16"/>
+                  <w:bookmarkStart w:id="20" w:name="OLE_LINK1"/>
+                  <w:bookmarkStart w:id="21" w:name="OLE_LINK2"/>
+                  <w:bookmarkStart w:id="22" w:name="OLE_LINK3"/>
+                  <w:bookmarkStart w:id="23" w:name="OLE_LINK4"/>
+                  <w:bookmarkStart w:id="24" w:name="OLE_LINK8"/>
+                  <w:bookmarkStart w:id="25" w:name="OLE_LINK9"/>
+                  <w:bookmarkStart w:id="26" w:name="OLE_LINK10"/>
                   <w:bookmarkEnd w:id="17"/>
                   <w:bookmarkEnd w:id="18"/>
+                  <w:bookmarkEnd w:id="19"/>
                   <w:r>
                     <w:rPr>
                       <w:rFonts w:ascii="Cambria" w:hAnsi="Cambria"/>
                     </w:rPr>
                     <w:t>“Email”: System display warning message: “please fill out this field”.</w:t>
                   </w:r>
-                  <w:bookmarkEnd w:id="19"/>
                   <w:bookmarkEnd w:id="20"/>
                   <w:bookmarkEnd w:id="21"/>
                   <w:bookmarkEnd w:id="22"/>
+                  <w:bookmarkEnd w:id="23"/>
                 </w:p>
                 <w:p>
                   <w:pPr>
@@ -36692,19 +36693,19 @@
                       <w:rFonts w:ascii="Cambria" w:hAnsi="Cambria"/>
                     </w:rPr>
                   </w:pPr>
-                  <w:bookmarkStart w:id="26" w:name="OLE_LINK24"/>
-                  <w:bookmarkStart w:id="27" w:name="OLE_LINK25"/>
+                  <w:bookmarkStart w:id="27" w:name="OLE_LINK24"/>
+                  <w:bookmarkStart w:id="28" w:name="OLE_LINK25"/>
                   <w:r>
                     <w:rPr>
                       <w:rFonts w:ascii="Cambria" w:hAnsi="Cambria"/>
                     </w:rPr>
                     <w:t>“Repeat password”: System display warning message: “please fill out this field”.</w:t>
                   </w:r>
-                  <w:bookmarkEnd w:id="23"/>
                   <w:bookmarkEnd w:id="24"/>
                   <w:bookmarkEnd w:id="25"/>
                   <w:bookmarkEnd w:id="26"/>
                   <w:bookmarkEnd w:id="27"/>
+                  <w:bookmarkEnd w:id="28"/>
                 </w:p>
                 <w:p>
                   <w:pPr>
@@ -36912,8 +36913,8 @@
                       <w:rFonts w:ascii="Cambria" w:hAnsi="Cambria"/>
                     </w:rPr>
                   </w:pPr>
-                  <w:bookmarkStart w:id="28" w:name="OLE_LINK11"/>
-                  <w:bookmarkStart w:id="29" w:name="OLE_LINK12"/>
+                  <w:bookmarkStart w:id="29" w:name="OLE_LINK11"/>
+                  <w:bookmarkStart w:id="30" w:name="OLE_LINK12"/>
                   <w:r>
                     <w:rPr>
                       <w:rFonts w:ascii="Cambria" w:hAnsi="Cambria"/>
@@ -36957,8 +36958,8 @@
                     <w:t>“Email”: System display warning message: “Email must be 10 - 254 characters”.</w:t>
                   </w:r>
                 </w:p>
-                <w:bookmarkEnd w:id="28"/>
                 <w:bookmarkEnd w:id="29"/>
+                <w:bookmarkEnd w:id="30"/>
                 <w:p>
                   <w:pPr>
                     <w:numPr>
@@ -37162,7 +37163,7 @@
       <w:pPr>
         <w:pStyle w:val="ListOfTables"/>
       </w:pPr>
-      <w:bookmarkStart w:id="30" w:name="_Toc448578579"/>
+      <w:bookmarkStart w:id="31" w:name="_Toc448578579"/>
       <w:proofErr w:type="gramStart"/>
       <w:r>
         <w:lastRenderedPageBreak/>
@@ -37172,7 +37173,7 @@
       <w:r>
         <w:t xml:space="preserve"> Register specification</w:t>
       </w:r>
-      <w:bookmarkEnd w:id="30"/>
+      <w:bookmarkEnd w:id="31"/>
     </w:p>
     <w:p/>
     <w:p>
@@ -38764,9 +38765,9 @@
                 <w:lang w:val="fr-FR"/>
               </w:rPr>
             </w:pPr>
-            <w:bookmarkStart w:id="31" w:name="OLE_LINK16"/>
-            <w:bookmarkStart w:id="32" w:name="OLE_LINK17"/>
-            <w:bookmarkStart w:id="33" w:name="OLE_LINK18"/>
+            <w:bookmarkStart w:id="32" w:name="OLE_LINK16"/>
+            <w:bookmarkStart w:id="33" w:name="OLE_LINK17"/>
+            <w:bookmarkStart w:id="34" w:name="OLE_LINK18"/>
             <w:proofErr w:type="gramStart"/>
             <w:r>
               <w:rPr>
@@ -38778,9 +38779,9 @@
               </w:rPr>
               <w:t>Exceptions</w:t>
             </w:r>
-            <w:bookmarkEnd w:id="31"/>
             <w:bookmarkEnd w:id="32"/>
             <w:bookmarkEnd w:id="33"/>
+            <w:bookmarkEnd w:id="34"/>
             <w:r>
               <w:rPr>
                 <w:rFonts w:ascii="Cambria" w:hAnsi="Cambria"/>
@@ -39012,7 +39013,7 @@
       <w:pPr>
         <w:pStyle w:val="ListOfTables"/>
       </w:pPr>
-      <w:bookmarkStart w:id="34" w:name="_Toc448578580"/>
+      <w:bookmarkStart w:id="35" w:name="_Toc448578580"/>
       <w:proofErr w:type="gramStart"/>
       <w:r>
         <w:lastRenderedPageBreak/>
@@ -39028,7 +39029,7 @@
       <w:r>
         <w:t xml:space="preserve"> specification</w:t>
       </w:r>
-      <w:bookmarkEnd w:id="34"/>
+      <w:bookmarkEnd w:id="35"/>
     </w:p>
     <w:p>
       <w:pPr>
@@ -40022,10 +40023,7 @@
         <w:t>Staff</w:t>
       </w:r>
     </w:p>
-    <w:p>
-      <w:bookmarkStart w:id="35" w:name="_GoBack"/>
-      <w:bookmarkEnd w:id="35"/>
-    </w:p>
+    <w:p/>
     <w:sectPr>
       <w:pgSz w:w="12240" w:h="15840"/>
       <w:pgMar w:top="1440" w:right="1440" w:bottom="1440" w:left="1440" w:header="720" w:footer="720" w:gutter="0"/>

</xml_diff>

<commit_message>
update use case overview tadadadada
</commit_message>
<xml_diff>
--- a/document/report/Report3_v0.5.docx
+++ b/document/report/Report3_v0.5.docx
@@ -2238,7 +2238,7 @@
           <wp:inline distT="0" distB="0" distL="0" distR="0">
             <wp:extent cx="5943600" cy="5492750"/>
             <wp:effectExtent l="0" t="0" r="0" b="0"/>
-            <wp:docPr id="26" name="Picture 26"/>
+            <wp:docPr id="34" name="Picture 34"/>
             <wp:cNvGraphicFramePr>
               <a:graphicFrameLocks xmlns:a="http://schemas.openxmlformats.org/drawingml/2006/main" noChangeAspect="1"/>
             </wp:cNvGraphicFramePr>
@@ -2246,7 +2246,7 @@
               <a:graphicData uri="http://schemas.openxmlformats.org/drawingml/2006/picture">
                 <pic:pic xmlns:pic="http://schemas.openxmlformats.org/drawingml/2006/picture">
                   <pic:nvPicPr>
-                    <pic:cNvPr id="26" name="UseCaseOverviewv08.jpg"/>
+                    <pic:cNvPr id="34" name="UseCaseOverviewv08.jpg"/>
                     <pic:cNvPicPr/>
                   </pic:nvPicPr>
                   <pic:blipFill>
@@ -16658,7 +16658,6 @@
                       <w:sz w:val="24"/>
                       <w:szCs w:val="24"/>
                     </w:rPr>
-                    <w:lastRenderedPageBreak/>
                     <w:t>1</w:t>
                   </w:r>
                 </w:p>
@@ -17057,7 +17056,6 @@
         <w:rPr>
           <w:rFonts w:asciiTheme="majorHAnsi" w:hAnsiTheme="majorHAnsi"/>
         </w:rPr>
-        <w:lastRenderedPageBreak/>
         <w:t>&lt;User&gt; Check out</w:t>
       </w:r>
     </w:p>
@@ -23132,6 +23130,7 @@
         <w:rPr>
           <w:noProof/>
         </w:rPr>
+        <w:lastRenderedPageBreak/>
         <w:drawing>
           <wp:inline distT="0" distB="0" distL="0" distR="0">
             <wp:extent cx="5200650" cy="2609850"/>

</xml_diff>

<commit_message>
update report 3 Use case
</commit_message>
<xml_diff>
--- a/document/report/Report3_v0.5.docx
+++ b/document/report/Report3_v0.5.docx
@@ -10687,23 +10687,6 @@
                       <w:szCs w:val="24"/>
                     </w:rPr>
                   </w:pPr>
-                  <w:r>
-                    <w:rPr>
-                      <w:rFonts w:ascii="Cambria" w:hAnsi="Cambria"/>
-                      <w:sz w:val="24"/>
-                      <w:szCs w:val="24"/>
-                    </w:rPr>
-                    <w:t>[Alternative 1]</w:t>
-                  </w:r>
-                </w:p>
-                <w:p>
-                  <w:pPr>
-                    <w:rPr>
-                      <w:rFonts w:ascii="Cambria" w:hAnsi="Cambria"/>
-                      <w:sz w:val="24"/>
-                      <w:szCs w:val="24"/>
-                    </w:rPr>
-                  </w:pPr>
                 </w:p>
               </w:tc>
               <w:tc>
@@ -10851,6 +10834,75 @@
                       <w:szCs w:val="24"/>
                     </w:rPr>
                     <w:t>.</w:t>
+                  </w:r>
+                </w:p>
+                <w:p>
+                  <w:pPr>
+                    <w:pStyle w:val="ListParagraph"/>
+                    <w:numPr>
+                      <w:ilvl w:val="0"/>
+                      <w:numId w:val="1"/>
+                    </w:numPr>
+                    <w:jc w:val="both"/>
+                    <w:rPr>
+                      <w:rFonts w:ascii="Cambria" w:eastAsia="SimSun" w:hAnsi="Cambria"/>
+                      <w:sz w:val="24"/>
+                      <w:szCs w:val="24"/>
+                    </w:rPr>
+                  </w:pPr>
+                  <w:r>
+                    <w:rPr>
+                      <w:rFonts w:ascii="Cambria" w:eastAsia="SimSun" w:hAnsi="Cambria"/>
+                      <w:sz w:val="24"/>
+                      <w:szCs w:val="24"/>
+                    </w:rPr>
+                    <w:t>Field type.</w:t>
+                  </w:r>
+                </w:p>
+                <w:p>
+                  <w:pPr>
+                    <w:pStyle w:val="ListParagraph"/>
+                    <w:numPr>
+                      <w:ilvl w:val="0"/>
+                      <w:numId w:val="1"/>
+                    </w:numPr>
+                    <w:jc w:val="both"/>
+                    <w:rPr>
+                      <w:rFonts w:ascii="Cambria" w:eastAsia="SimSun" w:hAnsi="Cambria"/>
+                      <w:sz w:val="24"/>
+                      <w:szCs w:val="24"/>
+                    </w:rPr>
+                  </w:pPr>
+                  <w:r>
+                    <w:rPr>
+                      <w:rFonts w:ascii="Cambria" w:eastAsia="SimSun" w:hAnsi="Cambria"/>
+                      <w:sz w:val="24"/>
+                      <w:szCs w:val="24"/>
+                    </w:rPr>
+                    <w:t>Current position of Actor.</w:t>
+                  </w:r>
+                </w:p>
+                <w:p>
+                  <w:pPr>
+                    <w:pStyle w:val="ListParagraph"/>
+                    <w:numPr>
+                      <w:ilvl w:val="0"/>
+                      <w:numId w:val="1"/>
+                    </w:numPr>
+                    <w:jc w:val="both"/>
+                    <w:rPr>
+                      <w:rFonts w:ascii="Cambria" w:eastAsia="SimSun" w:hAnsi="Cambria"/>
+                      <w:sz w:val="24"/>
+                      <w:szCs w:val="24"/>
+                    </w:rPr>
+                  </w:pPr>
+                  <w:r>
+                    <w:rPr>
+                      <w:rFonts w:ascii="Cambria" w:eastAsia="SimSun" w:hAnsi="Cambria"/>
+                      <w:sz w:val="24"/>
+                      <w:szCs w:val="24"/>
+                    </w:rPr>
+                    <w:t>Search radius.</w:t>
                   </w:r>
                 </w:p>
               </w:tc>
@@ -10937,6 +10989,50 @@
                     </w:rPr>
                   </w:pPr>
                 </w:p>
+                <w:p>
+                  <w:pPr>
+                    <w:rPr>
+                      <w:rFonts w:ascii="Cambria" w:hAnsi="Cambria"/>
+                      <w:sz w:val="24"/>
+                      <w:szCs w:val="24"/>
+                    </w:rPr>
+                  </w:pPr>
+                </w:p>
+                <w:p>
+                  <w:pPr>
+                    <w:rPr>
+                      <w:rFonts w:ascii="Cambria" w:hAnsi="Cambria"/>
+                      <w:sz w:val="24"/>
+                      <w:szCs w:val="24"/>
+                    </w:rPr>
+                  </w:pPr>
+                </w:p>
+                <w:p>
+                  <w:pPr>
+                    <w:rPr>
+                      <w:rFonts w:ascii="Cambria" w:hAnsi="Cambria"/>
+                      <w:sz w:val="24"/>
+                      <w:szCs w:val="24"/>
+                    </w:rPr>
+                  </w:pPr>
+                </w:p>
+                <w:p>
+                  <w:pPr>
+                    <w:rPr>
+                      <w:rFonts w:ascii="Cambria" w:hAnsi="Cambria"/>
+                      <w:sz w:val="24"/>
+                      <w:szCs w:val="24"/>
+                    </w:rPr>
+                  </w:pPr>
+                  <w:r>
+                    <w:rPr>
+                      <w:rFonts w:ascii="Cambria" w:hAnsi="Cambria"/>
+                      <w:sz w:val="24"/>
+                      <w:szCs w:val="24"/>
+                    </w:rPr>
+                    <w:t>[Alternative 1]</w:t>
+                  </w:r>
+                </w:p>
               </w:tc>
               <w:tc>
                 <w:tcPr>
@@ -11016,6 +11112,7 @@
                       <w:sz w:val="24"/>
                       <w:szCs w:val="24"/>
                     </w:rPr>
+                    <w:lastRenderedPageBreak/>
                     <w:t xml:space="preserve">System will create </w:t>
                   </w:r>
                   <w:r>
@@ -11058,7 +11155,6 @@
                       <w:sz w:val="24"/>
                       <w:szCs w:val="24"/>
                     </w:rPr>
-                    <w:lastRenderedPageBreak/>
                     <w:t>[Exception 1]</w:t>
                   </w:r>
                 </w:p>
@@ -11282,15 +11378,7 @@
                       <w:sz w:val="24"/>
                       <w:szCs w:val="24"/>
                     </w:rPr>
-                    <w:t>ch</w:t>
-                  </w:r>
-                  <w:r>
-                    <w:rPr>
-                      <w:rFonts w:ascii="Cambria" w:hAnsi="Cambria"/>
-                      <w:sz w:val="24"/>
-                      <w:szCs w:val="24"/>
-                    </w:rPr>
-                    <w:t>ose other position by sending choose position command</w:t>
+                    <w:t>type other address in address field</w:t>
                   </w:r>
                   <w:r>
                     <w:rPr>
@@ -11354,31 +11442,7 @@
                       <w:sz w:val="24"/>
                       <w:szCs w:val="24"/>
                     </w:rPr>
-                    <w:t xml:space="preserve">System load maps and </w:t>
-                  </w:r>
-                  <w:r>
-                    <w:rPr>
-                      <w:rFonts w:ascii="Cambria" w:hAnsi="Cambria"/>
-                      <w:sz w:val="24"/>
-                      <w:szCs w:val="24"/>
-                    </w:rPr>
-                    <w:t>search</w:t>
-                  </w:r>
-                  <w:r>
-                    <w:rPr>
-                      <w:rFonts w:ascii="Cambria" w:hAnsi="Cambria"/>
-                      <w:sz w:val="24"/>
-                      <w:szCs w:val="24"/>
-                    </w:rPr>
-                    <w:t xml:space="preserve"> address</w:t>
-                  </w:r>
-                  <w:r>
-                    <w:rPr>
-                      <w:rFonts w:ascii="Cambria" w:hAnsi="Cambria"/>
-                      <w:sz w:val="24"/>
-                      <w:szCs w:val="24"/>
-                    </w:rPr>
-                    <w:t xml:space="preserve"> field for Actor input a new location</w:t>
+                    <w:t>System support Actor choose position by Google API</w:t>
                   </w:r>
                   <w:r>
                     <w:rPr>
@@ -11391,7 +11455,6 @@
                 </w:p>
                 <w:p>
                   <w:pPr>
-                    <w:jc w:val="both"/>
                     <w:rPr>
                       <w:rFonts w:ascii="Cambria" w:eastAsia="SimSun" w:hAnsi="Cambria"/>
                       <w:sz w:val="24"/>
@@ -11400,19 +11463,11 @@
                   </w:pPr>
                   <w:r>
                     <w:rPr>
-                      <w:rFonts w:ascii="Cambria" w:eastAsia="SimSun" w:hAnsi="Cambria"/>
-                      <w:sz w:val="24"/>
-                      <w:szCs w:val="24"/>
-                    </w:rPr>
-                    <w:t>[Exception 2</w:t>
-                  </w:r>
-                  <w:r>
-                    <w:rPr>
-                      <w:rFonts w:ascii="Cambria" w:eastAsia="SimSun" w:hAnsi="Cambria"/>
-                      <w:sz w:val="24"/>
-                      <w:szCs w:val="24"/>
-                    </w:rPr>
-                    <w:t>]</w:t>
+                      <w:rFonts w:ascii="Cambria" w:hAnsi="Cambria"/>
+                      <w:sz w:val="24"/>
+                      <w:szCs w:val="24"/>
+                    </w:rPr>
+                    <w:t>System update new position inputted by Actor.</w:t>
                   </w:r>
                 </w:p>
               </w:tc>
@@ -11650,7 +11705,7 @@
                       <w:sz w:val="24"/>
                       <w:szCs w:val="24"/>
                     </w:rPr>
-                    <w:t>System shows link to Deposit</w:t>
+                    <w:t xml:space="preserve">System shows </w:t>
                   </w:r>
                   <w:r>
                     <w:rPr>
@@ -11658,266 +11713,23 @@
                       <w:sz w:val="24"/>
                       <w:szCs w:val="24"/>
                     </w:rPr>
+                    <w:t>screen</w:t>
+                  </w:r>
+                  <w:r>
+                    <w:rPr>
+                      <w:rFonts w:ascii="Cambria" w:eastAsia="SimSun" w:hAnsi="Cambria"/>
+                      <w:sz w:val="24"/>
+                      <w:szCs w:val="24"/>
+                    </w:rPr>
+                    <w:t xml:space="preserve"> to Deposit</w:t>
+                  </w:r>
+                  <w:r>
+                    <w:rPr>
+                      <w:rFonts w:ascii="Cambria" w:eastAsia="SimSun" w:hAnsi="Cambria"/>
+                      <w:sz w:val="24"/>
+                      <w:szCs w:val="24"/>
+                    </w:rPr>
                     <w:t>.</w:t>
-                  </w:r>
-                </w:p>
-              </w:tc>
-            </w:tr>
-          </w:tbl>
-          <w:p>
-            <w:pPr>
-              <w:jc w:val="both"/>
-              <w:rPr>
-                <w:rFonts w:ascii="Cambria" w:eastAsia="SimSun" w:hAnsi="Cambria"/>
-                <w:b/>
-                <w:sz w:val="24"/>
-                <w:szCs w:val="24"/>
-              </w:rPr>
-            </w:pPr>
-          </w:p>
-          <w:p>
-            <w:pPr>
-              <w:jc w:val="both"/>
-              <w:rPr>
-                <w:rFonts w:ascii="Cambria" w:eastAsia="SimSun" w:hAnsi="Cambria"/>
-                <w:b/>
-                <w:sz w:val="24"/>
-                <w:szCs w:val="24"/>
-              </w:rPr>
-            </w:pPr>
-            <w:r>
-              <w:rPr>
-                <w:rFonts w:ascii="Cambria" w:eastAsia="SimSun" w:hAnsi="Cambria"/>
-                <w:b/>
-                <w:sz w:val="24"/>
-                <w:szCs w:val="24"/>
-              </w:rPr>
-              <w:t>Exceptions 2</w:t>
-            </w:r>
-            <w:r>
-              <w:rPr>
-                <w:rFonts w:ascii="Cambria" w:eastAsia="SimSun" w:hAnsi="Cambria"/>
-                <w:b/>
-                <w:sz w:val="24"/>
-                <w:szCs w:val="24"/>
-              </w:rPr>
-              <w:t>:</w:t>
-            </w:r>
-          </w:p>
-          <w:tbl>
-            <w:tblPr>
-              <w:tblStyle w:val="TableGrid"/>
-              <w:tblW w:w="5000" w:type="pct"/>
-              <w:tblLook w:val="04A0" w:firstRow="1" w:lastRow="0" w:firstColumn="1" w:lastColumn="0" w:noHBand="0" w:noVBand="1"/>
-            </w:tblPr>
-            <w:tblGrid>
-              <w:gridCol w:w="1050"/>
-              <w:gridCol w:w="3319"/>
-              <w:gridCol w:w="4411"/>
-            </w:tblGrid>
-            <w:tr>
-              <w:tc>
-                <w:tcPr>
-                  <w:tcW w:w="598" w:type="pct"/>
-                  <w:shd w:val="clear" w:color="auto" w:fill="E7E6E6" w:themeFill="background2"/>
-                  <w:vAlign w:val="center"/>
-                </w:tcPr>
-                <w:p>
-                  <w:pPr>
-                    <w:jc w:val="both"/>
-                    <w:rPr>
-                      <w:rFonts w:ascii="Cambria" w:eastAsia="SimSun" w:hAnsi="Cambria"/>
-                      <w:sz w:val="24"/>
-                      <w:szCs w:val="24"/>
-                    </w:rPr>
-                  </w:pPr>
-                  <w:r>
-                    <w:rPr>
-                      <w:rFonts w:ascii="Cambria" w:eastAsia="SimSun" w:hAnsi="Cambria"/>
-                      <w:sz w:val="24"/>
-                      <w:szCs w:val="24"/>
-                    </w:rPr>
-                    <w:t>Step</w:t>
-                  </w:r>
-                </w:p>
-              </w:tc>
-              <w:tc>
-                <w:tcPr>
-                  <w:tcW w:w="1890" w:type="pct"/>
-                  <w:shd w:val="clear" w:color="auto" w:fill="E7E6E6" w:themeFill="background2"/>
-                  <w:vAlign w:val="center"/>
-                </w:tcPr>
-                <w:p>
-                  <w:pPr>
-                    <w:jc w:val="both"/>
-                    <w:rPr>
-                      <w:rFonts w:ascii="Cambria" w:eastAsia="SimSun" w:hAnsi="Cambria"/>
-                      <w:sz w:val="24"/>
-                      <w:szCs w:val="24"/>
-                    </w:rPr>
-                  </w:pPr>
-                  <w:r>
-                    <w:rPr>
-                      <w:rFonts w:ascii="Cambria" w:eastAsia="SimSun" w:hAnsi="Cambria"/>
-                      <w:sz w:val="24"/>
-                      <w:szCs w:val="24"/>
-                    </w:rPr>
-                    <w:t>Cause</w:t>
-                  </w:r>
-                </w:p>
-              </w:tc>
-              <w:tc>
-                <w:tcPr>
-                  <w:tcW w:w="2512" w:type="pct"/>
-                  <w:shd w:val="clear" w:color="auto" w:fill="E7E6E6" w:themeFill="background2"/>
-                  <w:vAlign w:val="center"/>
-                </w:tcPr>
-                <w:p>
-                  <w:pPr>
-                    <w:jc w:val="both"/>
-                    <w:rPr>
-                      <w:rFonts w:ascii="Cambria" w:eastAsia="SimSun" w:hAnsi="Cambria"/>
-                      <w:sz w:val="24"/>
-                      <w:szCs w:val="24"/>
-                    </w:rPr>
-                  </w:pPr>
-                  <w:r>
-                    <w:rPr>
-                      <w:rFonts w:ascii="Cambria" w:eastAsia="SimSun" w:hAnsi="Cambria"/>
-                      <w:sz w:val="24"/>
-                      <w:szCs w:val="24"/>
-                    </w:rPr>
-                    <w:t>System Response</w:t>
-                  </w:r>
-                </w:p>
-              </w:tc>
-            </w:tr>
-            <w:tr>
-              <w:tc>
-                <w:tcPr>
-                  <w:tcW w:w="598" w:type="pct"/>
-                  <w:vAlign w:val="center"/>
-                </w:tcPr>
-                <w:p>
-                  <w:pPr>
-                    <w:jc w:val="both"/>
-                    <w:rPr>
-                      <w:rFonts w:ascii="Cambria" w:eastAsia="SimSun" w:hAnsi="Cambria"/>
-                      <w:sz w:val="24"/>
-                      <w:szCs w:val="24"/>
-                    </w:rPr>
-                  </w:pPr>
-                  <w:r>
-                    <w:rPr>
-                      <w:rFonts w:ascii="Cambria" w:eastAsia="SimSun" w:hAnsi="Cambria"/>
-                      <w:sz w:val="24"/>
-                      <w:szCs w:val="24"/>
-                    </w:rPr>
-                    <w:t>1</w:t>
-                  </w:r>
-                </w:p>
-              </w:tc>
-              <w:tc>
-                <w:tcPr>
-                  <w:tcW w:w="1890" w:type="pct"/>
-                </w:tcPr>
-                <w:p>
-                  <w:pPr>
-                    <w:jc w:val="both"/>
-                    <w:rPr>
-                      <w:rFonts w:ascii="Cambria" w:eastAsia="SimSun" w:hAnsi="Cambria"/>
-                      <w:sz w:val="24"/>
-                      <w:szCs w:val="24"/>
-                    </w:rPr>
-                  </w:pPr>
-                  <w:r>
-                    <w:rPr>
-                      <w:rFonts w:ascii="Cambria" w:hAnsi="Cambria"/>
-                      <w:sz w:val="24"/>
-                      <w:szCs w:val="24"/>
-                    </w:rPr>
-                    <w:t xml:space="preserve">Actor </w:t>
-                  </w:r>
-                  <w:r>
-                    <w:rPr>
-                      <w:rFonts w:ascii="Cambria" w:eastAsia="SimSun" w:hAnsi="Cambria"/>
-                      <w:sz w:val="24"/>
-                      <w:szCs w:val="24"/>
-                    </w:rPr>
-                    <w:t>input blank in search</w:t>
-                  </w:r>
-                  <w:r>
-                    <w:rPr>
-                      <w:rFonts w:ascii="Cambria" w:eastAsia="SimSun" w:hAnsi="Cambria"/>
-                      <w:sz w:val="24"/>
-                      <w:szCs w:val="24"/>
-                    </w:rPr>
-                    <w:t xml:space="preserve"> address</w:t>
-                  </w:r>
-                  <w:r>
-                    <w:rPr>
-                      <w:rFonts w:ascii="Cambria" w:eastAsia="SimSun" w:hAnsi="Cambria"/>
-                      <w:sz w:val="24"/>
-                      <w:szCs w:val="24"/>
-                    </w:rPr>
-                    <w:t xml:space="preserve"> field</w:t>
-                  </w:r>
-                  <w:r>
-                    <w:rPr>
-                      <w:rFonts w:ascii="Cambria" w:eastAsia="SimSun" w:hAnsi="Cambria"/>
-                      <w:sz w:val="24"/>
-                      <w:szCs w:val="24"/>
-                    </w:rPr>
-                    <w:t>.</w:t>
-                  </w:r>
-                </w:p>
-              </w:tc>
-              <w:tc>
-                <w:tcPr>
-                  <w:tcW w:w="2512" w:type="pct"/>
-                </w:tcPr>
-                <w:p>
-                  <w:pPr>
-                    <w:jc w:val="both"/>
-                    <w:rPr>
-                      <w:rFonts w:ascii="Cambria" w:eastAsia="SimSun" w:hAnsi="Cambria"/>
-                      <w:sz w:val="24"/>
-                      <w:szCs w:val="24"/>
-                    </w:rPr>
-                  </w:pPr>
-                </w:p>
-                <w:p>
-                  <w:pPr>
-                    <w:jc w:val="both"/>
-                    <w:rPr>
-                      <w:rFonts w:ascii="Cambria" w:eastAsia="SimSun" w:hAnsi="Cambria"/>
-                      <w:sz w:val="24"/>
-                      <w:szCs w:val="24"/>
-                    </w:rPr>
-                  </w:pPr>
-                  <w:r>
-                    <w:rPr>
-                      <w:rFonts w:ascii="Cambria" w:eastAsia="SimSun" w:hAnsi="Cambria"/>
-                      <w:sz w:val="24"/>
-                      <w:szCs w:val="24"/>
-                    </w:rPr>
-                    <w:t>System shows warning message “</w:t>
-                  </w:r>
-                  <w:r>
-                    <w:rPr>
-                      <w:rFonts w:ascii="Cambria" w:eastAsia="SimSun" w:hAnsi="Cambria"/>
-                      <w:sz w:val="24"/>
-                      <w:szCs w:val="24"/>
-                    </w:rPr>
-                    <w:t>Please input your address</w:t>
-                  </w:r>
-                  <w:r>
-                    <w:rPr>
-                      <w:rFonts w:ascii="Cambria" w:eastAsia="SimSun" w:hAnsi="Cambria"/>
-                      <w:sz w:val="24"/>
-                      <w:szCs w:val="24"/>
-                    </w:rPr>
-                    <w:t>”.</w:t>
                   </w:r>
                 </w:p>
               </w:tc>
@@ -12025,48 +11837,154 @@
                 <w:sz w:val="24"/>
                 <w:szCs w:val="24"/>
               </w:rPr>
-              <w:t xml:space="preserve">After get create </w:t>
-            </w:r>
-            <w:r>
-              <w:rPr>
-                <w:rFonts w:ascii="Cambria" w:hAnsi="Cambria"/>
-                <w:sz w:val="24"/>
-                <w:szCs w:val="24"/>
-              </w:rPr>
-              <w:t>reservation</w:t>
-            </w:r>
-            <w:r>
-              <w:rPr>
-                <w:rFonts w:ascii="Cambria" w:hAnsi="Cambria"/>
-                <w:sz w:val="24"/>
-                <w:szCs w:val="24"/>
-              </w:rPr>
-              <w:t xml:space="preserve"> request command, system will create </w:t>
-            </w:r>
-            <w:r>
-              <w:rPr>
-                <w:rFonts w:ascii="Cambria" w:hAnsi="Cambria"/>
-                <w:sz w:val="24"/>
-                <w:szCs w:val="24"/>
-              </w:rPr>
-              <w:t>reservation</w:t>
-            </w:r>
-            <w:r>
-              <w:rPr>
-                <w:rFonts w:ascii="Cambria" w:hAnsi="Cambria"/>
-                <w:sz w:val="24"/>
-                <w:szCs w:val="24"/>
-              </w:rPr>
-              <w:t xml:space="preserve"> request in database</w:t>
-            </w:r>
-            <w:r>
-              <w:rPr>
-                <w:rFonts w:ascii="Cambria" w:hAnsi="Cambria"/>
-                <w:sz w:val="24"/>
-                <w:szCs w:val="24"/>
-              </w:rPr>
-              <w:t>.</w:t>
-            </w:r>
+              <w:t>System gets Actor current position as default.</w:t>
+            </w:r>
+          </w:p>
+          <w:p>
+            <w:pPr>
+              <w:pStyle w:val="ListParagraph"/>
+              <w:numPr>
+                <w:ilvl w:val="0"/>
+                <w:numId w:val="18"/>
+              </w:numPr>
+              <w:jc w:val="both"/>
+              <w:rPr>
+                <w:rFonts w:ascii="Cambria" w:hAnsi="Cambria"/>
+                <w:b/>
+                <w:sz w:val="24"/>
+                <w:szCs w:val="24"/>
+              </w:rPr>
+            </w:pPr>
+            <w:r>
+              <w:rPr>
+                <w:rFonts w:ascii="Cambria" w:hAnsi="Cambria"/>
+                <w:sz w:val="24"/>
+                <w:szCs w:val="24"/>
+              </w:rPr>
+              <w:t>System will suggest field within search radius of Actor.</w:t>
+            </w:r>
+          </w:p>
+          <w:p>
+            <w:pPr>
+              <w:pStyle w:val="ListParagraph"/>
+              <w:numPr>
+                <w:ilvl w:val="0"/>
+                <w:numId w:val="18"/>
+              </w:numPr>
+              <w:jc w:val="both"/>
+              <w:rPr>
+                <w:rFonts w:ascii="Cambria" w:hAnsi="Cambria"/>
+                <w:b/>
+                <w:sz w:val="24"/>
+                <w:szCs w:val="24"/>
+              </w:rPr>
+            </w:pPr>
+            <w:r>
+              <w:rPr>
+                <w:rFonts w:ascii="Cambria" w:hAnsi="Cambria"/>
+                <w:sz w:val="24"/>
+                <w:szCs w:val="24"/>
+              </w:rPr>
+              <w:t>System calculates price for the match, if Actor don’t have enough money, system will switch Actor to deposit screen.</w:t>
+            </w:r>
+          </w:p>
+          <w:p>
+            <w:pPr>
+              <w:pStyle w:val="ListParagraph"/>
+              <w:numPr>
+                <w:ilvl w:val="0"/>
+                <w:numId w:val="18"/>
+              </w:numPr>
+              <w:jc w:val="both"/>
+              <w:rPr>
+                <w:rFonts w:ascii="Cambria" w:hAnsi="Cambria"/>
+                <w:b/>
+                <w:sz w:val="24"/>
+                <w:szCs w:val="24"/>
+              </w:rPr>
+            </w:pPr>
+            <w:r>
+              <w:rPr>
+                <w:rFonts w:ascii="Cambria" w:hAnsi="Cambria"/>
+                <w:sz w:val="24"/>
+                <w:szCs w:val="24"/>
+              </w:rPr>
+              <w:t xml:space="preserve">If Actor creates reservation request successfully, </w:t>
+            </w:r>
+            <w:r>
+              <w:rPr>
+                <w:rFonts w:ascii="Cambria" w:hAnsi="Cambria"/>
+                <w:sz w:val="24"/>
+                <w:szCs w:val="24"/>
+              </w:rPr>
+              <w:t>System</w:t>
+            </w:r>
+            <w:r>
+              <w:rPr>
+                <w:rFonts w:ascii="Cambria" w:hAnsi="Cambria"/>
+                <w:sz w:val="24"/>
+                <w:szCs w:val="24"/>
+              </w:rPr>
+              <w:t xml:space="preserve"> will decrease</w:t>
+            </w:r>
+            <w:r>
+              <w:rPr>
+                <w:rFonts w:ascii="Cambria" w:hAnsi="Cambria"/>
+                <w:sz w:val="24"/>
+                <w:szCs w:val="24"/>
+              </w:rPr>
+              <w:t xml:space="preserve"> Actor’s available balance</w:t>
+            </w:r>
+            <w:r>
+              <w:rPr>
+                <w:rFonts w:ascii="Cambria" w:hAnsi="Cambria"/>
+                <w:sz w:val="24"/>
+                <w:szCs w:val="24"/>
+              </w:rPr>
+              <w:t xml:space="preserve">, </w:t>
+            </w:r>
+            <w:r>
+              <w:rPr>
+                <w:rFonts w:ascii="Cambria" w:hAnsi="Cambria"/>
+                <w:sz w:val="24"/>
+                <w:szCs w:val="24"/>
+              </w:rPr>
+              <w:t>transfer the money to account payable.</w:t>
+            </w:r>
+          </w:p>
+          <w:p>
+            <w:pPr>
+              <w:pStyle w:val="ListParagraph"/>
+              <w:numPr>
+                <w:ilvl w:val="0"/>
+                <w:numId w:val="18"/>
+              </w:numPr>
+              <w:jc w:val="both"/>
+              <w:rPr>
+                <w:rFonts w:ascii="Cambria" w:hAnsi="Cambria"/>
+                <w:b/>
+                <w:sz w:val="24"/>
+                <w:szCs w:val="24"/>
+              </w:rPr>
+            </w:pPr>
+            <w:r>
+              <w:rPr>
+                <w:rFonts w:ascii="Cambria" w:hAnsi="Cambria"/>
+                <w:sz w:val="24"/>
+                <w:szCs w:val="24"/>
+              </w:rPr>
+              <w:t xml:space="preserve">Actor just can create reservation request from </w:t>
+            </w:r>
+            <w:r>
+              <w:rPr>
+                <w:rFonts w:ascii="Cambria" w:hAnsi="Cambria"/>
+                <w:sz w:val="24"/>
+                <w:szCs w:val="24"/>
+              </w:rPr>
+              <w:t>now to 7 days after.</w:t>
+            </w:r>
+            <w:bookmarkStart w:id="12" w:name="_GoBack"/>
+            <w:bookmarkEnd w:id="12"/>
           </w:p>
         </w:tc>
       </w:tr>
@@ -12117,6 +12035,7 @@
           <w:rFonts w:asciiTheme="majorHAnsi" w:hAnsiTheme="majorHAnsi"/>
           <w:noProof/>
         </w:rPr>
+        <w:lastRenderedPageBreak/>
         <w:drawing>
           <wp:inline distT="0" distB="0" distL="0" distR="0">
             <wp:extent cx="5943600" cy="1781810"/>
@@ -12238,7 +12157,6 @@
                 <w:sz w:val="24"/>
                 <w:szCs w:val="24"/>
               </w:rPr>
-              <w:lastRenderedPageBreak/>
               <w:t>Use Case No.</w:t>
             </w:r>
           </w:p>
@@ -13259,8 +13177,6 @@
                     </w:rPr>
                     <w:t>Actor</w:t>
                   </w:r>
-                  <w:bookmarkStart w:id="12" w:name="_GoBack"/>
-                  <w:bookmarkEnd w:id="12"/>
                   <w:r>
                     <w:rPr>
                       <w:rFonts w:ascii="Cambria" w:eastAsia="SimSun" w:hAnsi="Cambria"/>
@@ -13330,6 +13246,106 @@
                       <w:szCs w:val="24"/>
                     </w:rPr>
                     <w:t>.</w:t>
+                  </w:r>
+                </w:p>
+                <w:p>
+                  <w:pPr>
+                    <w:pStyle w:val="ListParagraph"/>
+                    <w:numPr>
+                      <w:ilvl w:val="0"/>
+                      <w:numId w:val="1"/>
+                    </w:numPr>
+                    <w:jc w:val="both"/>
+                    <w:rPr>
+                      <w:rFonts w:ascii="Cambria" w:eastAsia="SimSun" w:hAnsi="Cambria"/>
+                      <w:sz w:val="24"/>
+                      <w:szCs w:val="24"/>
+                    </w:rPr>
+                  </w:pPr>
+                  <w:r>
+                    <w:rPr>
+                      <w:rFonts w:ascii="Cambria" w:eastAsia="SimSun" w:hAnsi="Cambria"/>
+                      <w:sz w:val="24"/>
+                      <w:szCs w:val="24"/>
+                    </w:rPr>
+                    <w:t>Number of hours want to play</w:t>
+                  </w:r>
+                  <w:r>
+                    <w:rPr>
+                      <w:rFonts w:ascii="Cambria" w:eastAsia="SimSun" w:hAnsi="Cambria"/>
+                      <w:sz w:val="24"/>
+                      <w:szCs w:val="24"/>
+                    </w:rPr>
+                    <w:t>.</w:t>
+                  </w:r>
+                </w:p>
+                <w:p>
+                  <w:pPr>
+                    <w:pStyle w:val="ListParagraph"/>
+                    <w:numPr>
+                      <w:ilvl w:val="0"/>
+                      <w:numId w:val="1"/>
+                    </w:numPr>
+                    <w:jc w:val="both"/>
+                    <w:rPr>
+                      <w:rFonts w:ascii="Cambria" w:eastAsia="SimSun" w:hAnsi="Cambria"/>
+                      <w:sz w:val="24"/>
+                      <w:szCs w:val="24"/>
+                    </w:rPr>
+                  </w:pPr>
+                  <w:r>
+                    <w:rPr>
+                      <w:rFonts w:ascii="Cambria" w:eastAsia="SimSun" w:hAnsi="Cambria"/>
+                      <w:sz w:val="24"/>
+                      <w:szCs w:val="24"/>
+                    </w:rPr>
+                    <w:t>Field type.</w:t>
+                  </w:r>
+                </w:p>
+                <w:p>
+                  <w:pPr>
+                    <w:pStyle w:val="ListParagraph"/>
+                    <w:numPr>
+                      <w:ilvl w:val="0"/>
+                      <w:numId w:val="1"/>
+                    </w:numPr>
+                    <w:jc w:val="both"/>
+                    <w:rPr>
+                      <w:rFonts w:ascii="Cambria" w:eastAsia="SimSun" w:hAnsi="Cambria"/>
+                      <w:sz w:val="24"/>
+                      <w:szCs w:val="24"/>
+                    </w:rPr>
+                  </w:pPr>
+                  <w:r>
+                    <w:rPr>
+                      <w:rFonts w:ascii="Cambria" w:eastAsia="SimSun" w:hAnsi="Cambria"/>
+                      <w:sz w:val="24"/>
+                      <w:szCs w:val="24"/>
+                    </w:rPr>
+                    <w:t>Current position of Actor.</w:t>
+                  </w:r>
+                </w:p>
+                <w:p>
+                  <w:pPr>
+                    <w:pStyle w:val="ListParagraph"/>
+                    <w:numPr>
+                      <w:ilvl w:val="0"/>
+                      <w:numId w:val="1"/>
+                    </w:numPr>
+                    <w:jc w:val="both"/>
+                    <w:rPr>
+                      <w:rFonts w:ascii="Cambria" w:eastAsia="SimSun" w:hAnsi="Cambria"/>
+                      <w:sz w:val="24"/>
+                      <w:szCs w:val="24"/>
+                    </w:rPr>
+                  </w:pPr>
+                  <w:r>
+                    <w:rPr>
+                      <w:rFonts w:ascii="Cambria" w:eastAsia="SimSun" w:hAnsi="Cambria"/>
+                      <w:sz w:val="24"/>
+                      <w:szCs w:val="24"/>
+                    </w:rPr>
+                    <w:t>Search radius.</w:t>
                   </w:r>
                 </w:p>
               </w:tc>
@@ -13388,7 +13404,23 @@
                       <w:sz w:val="24"/>
                       <w:szCs w:val="24"/>
                     </w:rPr>
-                    <w:t>Actor send Search command</w:t>
+                    <w:t xml:space="preserve">Actor send </w:t>
+                  </w:r>
+                  <w:r>
+                    <w:rPr>
+                      <w:rFonts w:ascii="Cambria" w:hAnsi="Cambria"/>
+                      <w:sz w:val="24"/>
+                      <w:szCs w:val="24"/>
+                    </w:rPr>
+                    <w:t>find</w:t>
+                  </w:r>
+                  <w:r>
+                    <w:rPr>
+                      <w:rFonts w:ascii="Cambria" w:hAnsi="Cambria"/>
+                      <w:sz w:val="24"/>
+                      <w:szCs w:val="24"/>
+                    </w:rPr>
+                    <w:t xml:space="preserve"> command</w:t>
                   </w:r>
                   <w:r>
                     <w:rPr>
@@ -13398,6 +13430,33 @@
                     </w:rPr>
                     <w:t>.</w:t>
                   </w:r>
+                </w:p>
+                <w:p>
+                  <w:pPr>
+                    <w:rPr>
+                      <w:rFonts w:ascii="Cambria" w:hAnsi="Cambria"/>
+                      <w:sz w:val="24"/>
+                      <w:szCs w:val="24"/>
+                    </w:rPr>
+                  </w:pPr>
+                </w:p>
+                <w:p>
+                  <w:pPr>
+                    <w:rPr>
+                      <w:rFonts w:ascii="Cambria" w:hAnsi="Cambria"/>
+                      <w:sz w:val="24"/>
+                      <w:szCs w:val="24"/>
+                    </w:rPr>
+                  </w:pPr>
+                </w:p>
+                <w:p>
+                  <w:pPr>
+                    <w:rPr>
+                      <w:rFonts w:ascii="Cambria" w:hAnsi="Cambria"/>
+                      <w:sz w:val="24"/>
+                      <w:szCs w:val="24"/>
+                    </w:rPr>
+                  </w:pPr>
                 </w:p>
                 <w:p>
                   <w:pPr>
@@ -13430,15 +13489,6 @@
                 </w:p>
                 <w:p>
                   <w:pPr>
-                    <w:rPr>
-                      <w:rFonts w:ascii="Cambria" w:hAnsi="Cambria"/>
-                      <w:sz w:val="24"/>
-                      <w:szCs w:val="24"/>
-                    </w:rPr>
-                  </w:pPr>
-                </w:p>
-                <w:p>
-                  <w:pPr>
                     <w:jc w:val="both"/>
                     <w:rPr>
                       <w:rFonts w:ascii="Cambria" w:hAnsi="Cambria"/>
@@ -13468,7 +13518,7 @@
                       <w:sz w:val="24"/>
                       <w:szCs w:val="24"/>
                     </w:rPr>
-                    <w:t>request has time, rank and location suitable for Actor and show records as list of matching requests</w:t>
+                    <w:t>request suitable for Actor and show records as list of matching requests</w:t>
                   </w:r>
                   <w:r>
                     <w:rPr>
@@ -13477,6 +13527,270 @@
                       <w:szCs w:val="24"/>
                     </w:rPr>
                     <w:t>.</w:t>
+                  </w:r>
+                </w:p>
+              </w:tc>
+            </w:tr>
+            <w:tr>
+              <w:tc>
+                <w:tcPr>
+                  <w:tcW w:w="598" w:type="pct"/>
+                  <w:tcBorders>
+                    <w:top w:val="single" w:sz="4" w:space="0" w:color="auto"/>
+                    <w:left w:val="single" w:sz="4" w:space="0" w:color="auto"/>
+                    <w:bottom w:val="single" w:sz="4" w:space="0" w:color="auto"/>
+                    <w:right w:val="single" w:sz="4" w:space="0" w:color="auto"/>
+                  </w:tcBorders>
+                  <w:vAlign w:val="center"/>
+                </w:tcPr>
+                <w:p>
+                  <w:pPr>
+                    <w:rPr>
+                      <w:rFonts w:ascii="Cambria" w:hAnsi="Cambria"/>
+                      <w:sz w:val="24"/>
+                      <w:szCs w:val="24"/>
+                    </w:rPr>
+                  </w:pPr>
+                  <w:r>
+                    <w:rPr>
+                      <w:rFonts w:ascii="Cambria" w:hAnsi="Cambria"/>
+                      <w:sz w:val="24"/>
+                      <w:szCs w:val="24"/>
+                    </w:rPr>
+                    <w:lastRenderedPageBreak/>
+                    <w:t>3</w:t>
+                  </w:r>
+                </w:p>
+              </w:tc>
+              <w:tc>
+                <w:tcPr>
+                  <w:tcW w:w="1890" w:type="pct"/>
+                  <w:tcBorders>
+                    <w:top w:val="single" w:sz="4" w:space="0" w:color="auto"/>
+                    <w:left w:val="single" w:sz="4" w:space="0" w:color="auto"/>
+                    <w:bottom w:val="single" w:sz="4" w:space="0" w:color="auto"/>
+                    <w:right w:val="single" w:sz="4" w:space="0" w:color="auto"/>
+                  </w:tcBorders>
+                </w:tcPr>
+                <w:p>
+                  <w:pPr>
+                    <w:rPr>
+                      <w:rFonts w:ascii="Cambria" w:hAnsi="Cambria"/>
+                      <w:sz w:val="24"/>
+                      <w:szCs w:val="24"/>
+                    </w:rPr>
+                  </w:pPr>
+                  <w:r>
+                    <w:rPr>
+                      <w:rFonts w:ascii="Cambria" w:hAnsi="Cambria"/>
+                      <w:sz w:val="24"/>
+                      <w:szCs w:val="24"/>
+                    </w:rPr>
+                    <w:t>Actor choose 1 matching request</w:t>
+                  </w:r>
+                  <w:r>
+                    <w:rPr>
+                      <w:rFonts w:ascii="Cambria" w:hAnsi="Cambria"/>
+                      <w:sz w:val="24"/>
+                      <w:szCs w:val="24"/>
+                    </w:rPr>
+                    <w:t>.</w:t>
+                  </w:r>
+                </w:p>
+                <w:p>
+                  <w:pPr>
+                    <w:rPr>
+                      <w:rFonts w:ascii="Cambria" w:hAnsi="Cambria"/>
+                      <w:sz w:val="24"/>
+                      <w:szCs w:val="24"/>
+                    </w:rPr>
+                  </w:pPr>
+                  <w:r>
+                    <w:rPr>
+                      <w:rFonts w:ascii="Cambria" w:hAnsi="Cambria"/>
+                      <w:sz w:val="24"/>
+                      <w:szCs w:val="24"/>
+                    </w:rPr>
+                    <w:t>Actor send accept command.</w:t>
+                  </w:r>
+                </w:p>
+                <w:p>
+                  <w:pPr>
+                    <w:rPr>
+                      <w:rFonts w:ascii="Cambria" w:hAnsi="Cambria"/>
+                      <w:sz w:val="24"/>
+                      <w:szCs w:val="24"/>
+                    </w:rPr>
+                  </w:pPr>
+                </w:p>
+                <w:p>
+                  <w:pPr>
+                    <w:rPr>
+                      <w:rFonts w:ascii="Cambria" w:hAnsi="Cambria"/>
+                      <w:sz w:val="24"/>
+                      <w:szCs w:val="24"/>
+                    </w:rPr>
+                  </w:pPr>
+                </w:p>
+                <w:p>
+                  <w:pPr>
+                    <w:rPr>
+                      <w:rFonts w:ascii="Cambria" w:hAnsi="Cambria"/>
+                      <w:sz w:val="24"/>
+                      <w:szCs w:val="24"/>
+                    </w:rPr>
+                  </w:pPr>
+                </w:p>
+                <w:p>
+                  <w:pPr>
+                    <w:rPr>
+                      <w:rFonts w:ascii="Cambria" w:hAnsi="Cambria"/>
+                      <w:sz w:val="24"/>
+                      <w:szCs w:val="24"/>
+                    </w:rPr>
+                  </w:pPr>
+                  <w:r>
+                    <w:rPr>
+                      <w:rFonts w:ascii="Cambria" w:hAnsi="Cambria"/>
+                      <w:sz w:val="24"/>
+                      <w:szCs w:val="24"/>
+                    </w:rPr>
+                    <w:t>[Alternative 1]</w:t>
+                  </w:r>
+                </w:p>
+                <w:p>
+                  <w:pPr>
+                    <w:rPr>
+                      <w:rFonts w:ascii="Cambria" w:hAnsi="Cambria"/>
+                      <w:sz w:val="24"/>
+                      <w:szCs w:val="24"/>
+                    </w:rPr>
+                  </w:pPr>
+                  <w:r>
+                    <w:rPr>
+                      <w:rFonts w:ascii="Cambria" w:hAnsi="Cambria"/>
+                      <w:sz w:val="24"/>
+                      <w:szCs w:val="24"/>
+                    </w:rPr>
+                    <w:t>[Alternative 2</w:t>
+                  </w:r>
+                  <w:r>
+                    <w:rPr>
+                      <w:rFonts w:ascii="Cambria" w:hAnsi="Cambria"/>
+                      <w:sz w:val="24"/>
+                      <w:szCs w:val="24"/>
+                    </w:rPr>
+                    <w:t>]</w:t>
+                  </w:r>
+                </w:p>
+              </w:tc>
+              <w:tc>
+                <w:tcPr>
+                  <w:tcW w:w="2512" w:type="pct"/>
+                  <w:tcBorders>
+                    <w:top w:val="single" w:sz="4" w:space="0" w:color="auto"/>
+                    <w:left w:val="single" w:sz="4" w:space="0" w:color="auto"/>
+                    <w:bottom w:val="single" w:sz="4" w:space="0" w:color="auto"/>
+                    <w:right w:val="single" w:sz="4" w:space="0" w:color="auto"/>
+                  </w:tcBorders>
+                </w:tcPr>
+                <w:p>
+                  <w:pPr>
+                    <w:rPr>
+                      <w:rFonts w:ascii="Cambria" w:hAnsi="Cambria"/>
+                      <w:sz w:val="24"/>
+                      <w:szCs w:val="24"/>
+                    </w:rPr>
+                  </w:pPr>
+                </w:p>
+                <w:p>
+                  <w:pPr>
+                    <w:jc w:val="both"/>
+                    <w:rPr>
+                      <w:rFonts w:ascii="Cambria" w:hAnsi="Cambria"/>
+                      <w:sz w:val="24"/>
+                      <w:szCs w:val="24"/>
+                    </w:rPr>
+                  </w:pPr>
+                  <w:r>
+                    <w:rPr>
+                      <w:rFonts w:ascii="Cambria" w:hAnsi="Cambria"/>
+                      <w:sz w:val="24"/>
+                      <w:szCs w:val="24"/>
+                    </w:rPr>
+                    <w:t xml:space="preserve"> </w:t>
+                  </w:r>
+                </w:p>
+                <w:p>
+                  <w:pPr>
+                    <w:jc w:val="both"/>
+                    <w:rPr>
+                      <w:rFonts w:ascii="Cambria" w:hAnsi="Cambria"/>
+                      <w:sz w:val="24"/>
+                      <w:szCs w:val="24"/>
+                    </w:rPr>
+                  </w:pPr>
+                </w:p>
+                <w:p>
+                  <w:pPr>
+                    <w:jc w:val="both"/>
+                    <w:rPr>
+                      <w:rFonts w:ascii="Cambria" w:hAnsi="Cambria"/>
+                      <w:sz w:val="24"/>
+                      <w:szCs w:val="24"/>
+                    </w:rPr>
+                  </w:pPr>
+                  <w:r>
+                    <w:rPr>
+                      <w:rFonts w:ascii="Cambria" w:hAnsi="Cambria"/>
+                      <w:sz w:val="24"/>
+                      <w:szCs w:val="24"/>
+                    </w:rPr>
+                    <w:t>System removes reservation request. New match is created. System save new match information into database.</w:t>
+                  </w:r>
+                </w:p>
+                <w:p>
+                  <w:pPr>
+                    <w:jc w:val="both"/>
+                    <w:rPr>
+                      <w:rFonts w:ascii="Cambria" w:eastAsia="SimSun" w:hAnsi="Cambria"/>
+                      <w:sz w:val="24"/>
+                      <w:szCs w:val="24"/>
+                    </w:rPr>
+                  </w:pPr>
+                  <w:r>
+                    <w:rPr>
+                      <w:rFonts w:ascii="Cambria" w:eastAsia="SimSun" w:hAnsi="Cambria"/>
+                      <w:sz w:val="24"/>
+                      <w:szCs w:val="24"/>
+                    </w:rPr>
+                    <w:t>[Exception 1]</w:t>
+                  </w:r>
+                </w:p>
+                <w:p>
+                  <w:pPr>
+                    <w:jc w:val="both"/>
+                    <w:rPr>
+                      <w:rFonts w:ascii="Cambria" w:hAnsi="Cambria"/>
+                      <w:sz w:val="24"/>
+                      <w:szCs w:val="24"/>
+                    </w:rPr>
+                  </w:pPr>
+                  <w:r>
+                    <w:rPr>
+                      <w:rFonts w:ascii="Cambria" w:eastAsia="SimSun" w:hAnsi="Cambria"/>
+                      <w:sz w:val="24"/>
+                      <w:szCs w:val="24"/>
+                    </w:rPr>
+                    <w:t>[Exception 2</w:t>
+                  </w:r>
+                  <w:r>
+                    <w:rPr>
+                      <w:rFonts w:ascii="Cambria" w:eastAsia="SimSun" w:hAnsi="Cambria"/>
+                      <w:sz w:val="24"/>
+                      <w:szCs w:val="24"/>
+                    </w:rPr>
+                    <w:t>]</w:t>
                   </w:r>
                 </w:p>
               </w:tc>
@@ -13508,17 +13822,267 @@
                 <w:sz w:val="24"/>
                 <w:szCs w:val="24"/>
               </w:rPr>
-              <w:t xml:space="preserve">Alternative Scenario: </w:t>
-            </w:r>
-            <w:r>
-              <w:rPr>
-                <w:rFonts w:ascii="Cambria" w:hAnsi="Cambria"/>
-                <w:sz w:val="24"/>
-                <w:szCs w:val="24"/>
-                <w:lang w:val="fr-FR"/>
-              </w:rPr>
-              <w:t>N/A</w:t>
-            </w:r>
+              <w:t>Alternative Scenario 1:</w:t>
+            </w:r>
+          </w:p>
+          <w:tbl>
+            <w:tblPr>
+              <w:tblStyle w:val="TableGrid"/>
+              <w:tblW w:w="5000" w:type="pct"/>
+              <w:tblLook w:val="04A0" w:firstRow="1" w:lastRow="0" w:firstColumn="1" w:lastColumn="0" w:noHBand="0" w:noVBand="1"/>
+            </w:tblPr>
+            <w:tblGrid>
+              <w:gridCol w:w="1050"/>
+              <w:gridCol w:w="3319"/>
+              <w:gridCol w:w="4411"/>
+            </w:tblGrid>
+            <w:tr>
+              <w:tc>
+                <w:tcPr>
+                  <w:tcW w:w="598" w:type="pct"/>
+                  <w:tcBorders>
+                    <w:top w:val="single" w:sz="4" w:space="0" w:color="auto"/>
+                    <w:left w:val="single" w:sz="4" w:space="0" w:color="auto"/>
+                    <w:bottom w:val="single" w:sz="4" w:space="0" w:color="auto"/>
+                    <w:right w:val="single" w:sz="4" w:space="0" w:color="auto"/>
+                  </w:tcBorders>
+                  <w:shd w:val="clear" w:color="auto" w:fill="E7E6E6" w:themeFill="background2"/>
+                  <w:vAlign w:val="center"/>
+                  <w:hideMark/>
+                </w:tcPr>
+                <w:p>
+                  <w:pPr>
+                    <w:rPr>
+                      <w:rFonts w:ascii="Cambria" w:hAnsi="Cambria"/>
+                      <w:sz w:val="24"/>
+                      <w:szCs w:val="24"/>
+                    </w:rPr>
+                  </w:pPr>
+                  <w:r>
+                    <w:rPr>
+                      <w:rFonts w:ascii="Cambria" w:hAnsi="Cambria"/>
+                      <w:sz w:val="24"/>
+                      <w:szCs w:val="24"/>
+                    </w:rPr>
+                    <w:t>Step</w:t>
+                  </w:r>
+                </w:p>
+              </w:tc>
+              <w:tc>
+                <w:tcPr>
+                  <w:tcW w:w="1890" w:type="pct"/>
+                  <w:tcBorders>
+                    <w:top w:val="single" w:sz="4" w:space="0" w:color="auto"/>
+                    <w:left w:val="single" w:sz="4" w:space="0" w:color="auto"/>
+                    <w:bottom w:val="single" w:sz="4" w:space="0" w:color="auto"/>
+                    <w:right w:val="single" w:sz="4" w:space="0" w:color="auto"/>
+                  </w:tcBorders>
+                  <w:shd w:val="clear" w:color="auto" w:fill="E7E6E6" w:themeFill="background2"/>
+                  <w:vAlign w:val="center"/>
+                  <w:hideMark/>
+                </w:tcPr>
+                <w:p>
+                  <w:pPr>
+                    <w:rPr>
+                      <w:rFonts w:ascii="Cambria" w:hAnsi="Cambria"/>
+                      <w:sz w:val="24"/>
+                      <w:szCs w:val="24"/>
+                    </w:rPr>
+                  </w:pPr>
+                  <w:r>
+                    <w:rPr>
+                      <w:rFonts w:ascii="Cambria" w:hAnsi="Cambria"/>
+                      <w:sz w:val="24"/>
+                      <w:szCs w:val="24"/>
+                    </w:rPr>
+                    <w:t>Actor Action</w:t>
+                  </w:r>
+                </w:p>
+              </w:tc>
+              <w:tc>
+                <w:tcPr>
+                  <w:tcW w:w="2512" w:type="pct"/>
+                  <w:tcBorders>
+                    <w:top w:val="single" w:sz="4" w:space="0" w:color="auto"/>
+                    <w:left w:val="single" w:sz="4" w:space="0" w:color="auto"/>
+                    <w:bottom w:val="single" w:sz="4" w:space="0" w:color="auto"/>
+                    <w:right w:val="single" w:sz="4" w:space="0" w:color="auto"/>
+                  </w:tcBorders>
+                  <w:shd w:val="clear" w:color="auto" w:fill="E7E6E6" w:themeFill="background2"/>
+                  <w:vAlign w:val="center"/>
+                  <w:hideMark/>
+                </w:tcPr>
+                <w:p>
+                  <w:pPr>
+                    <w:rPr>
+                      <w:rFonts w:ascii="Cambria" w:hAnsi="Cambria"/>
+                      <w:sz w:val="24"/>
+                      <w:szCs w:val="24"/>
+                    </w:rPr>
+                  </w:pPr>
+                  <w:r>
+                    <w:rPr>
+                      <w:rFonts w:ascii="Cambria" w:hAnsi="Cambria"/>
+                      <w:sz w:val="24"/>
+                      <w:szCs w:val="24"/>
+                    </w:rPr>
+                    <w:t>System Response</w:t>
+                  </w:r>
+                </w:p>
+              </w:tc>
+            </w:tr>
+            <w:tr>
+              <w:tc>
+                <w:tcPr>
+                  <w:tcW w:w="598" w:type="pct"/>
+                  <w:tcBorders>
+                    <w:top w:val="single" w:sz="4" w:space="0" w:color="auto"/>
+                    <w:left w:val="single" w:sz="4" w:space="0" w:color="auto"/>
+                    <w:bottom w:val="single" w:sz="4" w:space="0" w:color="auto"/>
+                    <w:right w:val="single" w:sz="4" w:space="0" w:color="auto"/>
+                  </w:tcBorders>
+                  <w:vAlign w:val="center"/>
+                  <w:hideMark/>
+                </w:tcPr>
+                <w:p>
+                  <w:pPr>
+                    <w:rPr>
+                      <w:rFonts w:ascii="Cambria" w:hAnsi="Cambria"/>
+                      <w:sz w:val="24"/>
+                      <w:szCs w:val="24"/>
+                    </w:rPr>
+                  </w:pPr>
+                  <w:r>
+                    <w:rPr>
+                      <w:rFonts w:ascii="Cambria" w:hAnsi="Cambria"/>
+                      <w:sz w:val="24"/>
+                      <w:szCs w:val="24"/>
+                    </w:rPr>
+                    <w:t>1</w:t>
+                  </w:r>
+                </w:p>
+              </w:tc>
+              <w:tc>
+                <w:tcPr>
+                  <w:tcW w:w="1890" w:type="pct"/>
+                  <w:tcBorders>
+                    <w:top w:val="single" w:sz="4" w:space="0" w:color="auto"/>
+                    <w:left w:val="single" w:sz="4" w:space="0" w:color="auto"/>
+                    <w:bottom w:val="single" w:sz="4" w:space="0" w:color="auto"/>
+                    <w:right w:val="single" w:sz="4" w:space="0" w:color="auto"/>
+                  </w:tcBorders>
+                  <w:hideMark/>
+                </w:tcPr>
+                <w:p>
+                  <w:pPr>
+                    <w:rPr>
+                      <w:rFonts w:ascii="Cambria" w:hAnsi="Cambria"/>
+                      <w:sz w:val="24"/>
+                      <w:szCs w:val="24"/>
+                    </w:rPr>
+                  </w:pPr>
+                  <w:r>
+                    <w:rPr>
+                      <w:rFonts w:ascii="Cambria" w:hAnsi="Cambria"/>
+                      <w:sz w:val="24"/>
+                      <w:szCs w:val="24"/>
+                    </w:rPr>
+                    <w:t xml:space="preserve">Actor </w:t>
+                  </w:r>
+                  <w:r>
+                    <w:rPr>
+                      <w:rFonts w:ascii="Cambria" w:hAnsi="Cambria"/>
+                      <w:sz w:val="24"/>
+                      <w:szCs w:val="24"/>
+                    </w:rPr>
+                    <w:t>type other address in address field.</w:t>
+                  </w:r>
+                </w:p>
+              </w:tc>
+              <w:tc>
+                <w:tcPr>
+                  <w:tcW w:w="2512" w:type="pct"/>
+                  <w:tcBorders>
+                    <w:top w:val="single" w:sz="4" w:space="0" w:color="auto"/>
+                    <w:left w:val="single" w:sz="4" w:space="0" w:color="auto"/>
+                    <w:bottom w:val="single" w:sz="4" w:space="0" w:color="auto"/>
+                    <w:right w:val="single" w:sz="4" w:space="0" w:color="auto"/>
+                  </w:tcBorders>
+                  <w:hideMark/>
+                </w:tcPr>
+                <w:p>
+                  <w:pPr>
+                    <w:rPr>
+                      <w:rFonts w:ascii="Cambria" w:hAnsi="Cambria"/>
+                      <w:sz w:val="24"/>
+                      <w:szCs w:val="24"/>
+                    </w:rPr>
+                  </w:pPr>
+                </w:p>
+                <w:p>
+                  <w:pPr>
+                    <w:rPr>
+                      <w:rFonts w:ascii="Cambria" w:hAnsi="Cambria"/>
+                      <w:sz w:val="24"/>
+                      <w:szCs w:val="24"/>
+                    </w:rPr>
+                  </w:pPr>
+                </w:p>
+                <w:p>
+                  <w:pPr>
+                    <w:rPr>
+                      <w:rFonts w:ascii="Cambria" w:hAnsi="Cambria"/>
+                      <w:sz w:val="24"/>
+                      <w:szCs w:val="24"/>
+                    </w:rPr>
+                  </w:pPr>
+                </w:p>
+                <w:p>
+                  <w:pPr>
+                    <w:rPr>
+                      <w:rFonts w:ascii="Cambria" w:hAnsi="Cambria"/>
+                      <w:sz w:val="24"/>
+                      <w:szCs w:val="24"/>
+                    </w:rPr>
+                  </w:pPr>
+                  <w:r>
+                    <w:rPr>
+                      <w:rFonts w:ascii="Cambria" w:hAnsi="Cambria"/>
+                      <w:sz w:val="24"/>
+                      <w:szCs w:val="24"/>
+                    </w:rPr>
+                    <w:t>System support Actor choose position by Google API.</w:t>
+                  </w:r>
+                </w:p>
+                <w:p>
+                  <w:pPr>
+                    <w:rPr>
+                      <w:rFonts w:ascii="Cambria" w:eastAsia="SimSun" w:hAnsi="Cambria"/>
+                      <w:sz w:val="24"/>
+                      <w:szCs w:val="24"/>
+                    </w:rPr>
+                  </w:pPr>
+                  <w:r>
+                    <w:rPr>
+                      <w:rFonts w:ascii="Cambria" w:hAnsi="Cambria"/>
+                      <w:sz w:val="24"/>
+                      <w:szCs w:val="24"/>
+                    </w:rPr>
+                    <w:t>System update new position inputted by Actor.</w:t>
+                  </w:r>
+                </w:p>
+              </w:tc>
+            </w:tr>
+          </w:tbl>
+          <w:p>
+            <w:pPr>
+              <w:rPr>
+                <w:rFonts w:ascii="Cambria" w:hAnsi="Cambria"/>
+                <w:b/>
+                <w:sz w:val="24"/>
+                <w:szCs w:val="24"/>
+              </w:rPr>
+            </w:pPr>
           </w:p>
           <w:p>
             <w:pPr>
@@ -13762,6 +14326,266 @@
           </w:p>
           <w:p>
             <w:pPr>
+              <w:jc w:val="both"/>
+              <w:rPr>
+                <w:rFonts w:ascii="Cambria" w:eastAsia="SimSun" w:hAnsi="Cambria"/>
+                <w:b/>
+                <w:sz w:val="24"/>
+                <w:szCs w:val="24"/>
+              </w:rPr>
+            </w:pPr>
+            <w:r>
+              <w:rPr>
+                <w:rFonts w:ascii="Cambria" w:eastAsia="SimSun" w:hAnsi="Cambria"/>
+                <w:b/>
+                <w:sz w:val="24"/>
+                <w:szCs w:val="24"/>
+              </w:rPr>
+              <w:t>Exceptions 2</w:t>
+            </w:r>
+            <w:r>
+              <w:rPr>
+                <w:rFonts w:ascii="Cambria" w:eastAsia="SimSun" w:hAnsi="Cambria"/>
+                <w:b/>
+                <w:sz w:val="24"/>
+                <w:szCs w:val="24"/>
+              </w:rPr>
+              <w:t>:</w:t>
+            </w:r>
+          </w:p>
+          <w:tbl>
+            <w:tblPr>
+              <w:tblStyle w:val="TableGrid"/>
+              <w:tblW w:w="5000" w:type="pct"/>
+              <w:tblLook w:val="04A0" w:firstRow="1" w:lastRow="0" w:firstColumn="1" w:lastColumn="0" w:noHBand="0" w:noVBand="1"/>
+            </w:tblPr>
+            <w:tblGrid>
+              <w:gridCol w:w="1050"/>
+              <w:gridCol w:w="3319"/>
+              <w:gridCol w:w="4411"/>
+            </w:tblGrid>
+            <w:tr>
+              <w:tc>
+                <w:tcPr>
+                  <w:tcW w:w="598" w:type="pct"/>
+                  <w:shd w:val="clear" w:color="auto" w:fill="E7E6E6" w:themeFill="background2"/>
+                  <w:vAlign w:val="center"/>
+                </w:tcPr>
+                <w:p>
+                  <w:pPr>
+                    <w:jc w:val="both"/>
+                    <w:rPr>
+                      <w:rFonts w:ascii="Cambria" w:eastAsia="SimSun" w:hAnsi="Cambria"/>
+                      <w:sz w:val="24"/>
+                      <w:szCs w:val="24"/>
+                    </w:rPr>
+                  </w:pPr>
+                  <w:r>
+                    <w:rPr>
+                      <w:rFonts w:ascii="Cambria" w:eastAsia="SimSun" w:hAnsi="Cambria"/>
+                      <w:sz w:val="24"/>
+                      <w:szCs w:val="24"/>
+                    </w:rPr>
+                    <w:t>Step</w:t>
+                  </w:r>
+                </w:p>
+              </w:tc>
+              <w:tc>
+                <w:tcPr>
+                  <w:tcW w:w="1890" w:type="pct"/>
+                  <w:shd w:val="clear" w:color="auto" w:fill="E7E6E6" w:themeFill="background2"/>
+                  <w:vAlign w:val="center"/>
+                </w:tcPr>
+                <w:p>
+                  <w:pPr>
+                    <w:jc w:val="both"/>
+                    <w:rPr>
+                      <w:rFonts w:ascii="Cambria" w:eastAsia="SimSun" w:hAnsi="Cambria"/>
+                      <w:sz w:val="24"/>
+                      <w:szCs w:val="24"/>
+                    </w:rPr>
+                  </w:pPr>
+                  <w:r>
+                    <w:rPr>
+                      <w:rFonts w:ascii="Cambria" w:eastAsia="SimSun" w:hAnsi="Cambria"/>
+                      <w:sz w:val="24"/>
+                      <w:szCs w:val="24"/>
+                    </w:rPr>
+                    <w:t>Cause</w:t>
+                  </w:r>
+                </w:p>
+              </w:tc>
+              <w:tc>
+                <w:tcPr>
+                  <w:tcW w:w="2512" w:type="pct"/>
+                  <w:shd w:val="clear" w:color="auto" w:fill="E7E6E6" w:themeFill="background2"/>
+                  <w:vAlign w:val="center"/>
+                </w:tcPr>
+                <w:p>
+                  <w:pPr>
+                    <w:jc w:val="both"/>
+                    <w:rPr>
+                      <w:rFonts w:ascii="Cambria" w:eastAsia="SimSun" w:hAnsi="Cambria"/>
+                      <w:sz w:val="24"/>
+                      <w:szCs w:val="24"/>
+                    </w:rPr>
+                  </w:pPr>
+                  <w:r>
+                    <w:rPr>
+                      <w:rFonts w:ascii="Cambria" w:eastAsia="SimSun" w:hAnsi="Cambria"/>
+                      <w:sz w:val="24"/>
+                      <w:szCs w:val="24"/>
+                    </w:rPr>
+                    <w:t>System Response</w:t>
+                  </w:r>
+                </w:p>
+              </w:tc>
+            </w:tr>
+            <w:tr>
+              <w:tc>
+                <w:tcPr>
+                  <w:tcW w:w="598" w:type="pct"/>
+                  <w:vAlign w:val="center"/>
+                </w:tcPr>
+                <w:p>
+                  <w:pPr>
+                    <w:jc w:val="both"/>
+                    <w:rPr>
+                      <w:rFonts w:ascii="Cambria" w:eastAsia="SimSun" w:hAnsi="Cambria"/>
+                      <w:sz w:val="24"/>
+                      <w:szCs w:val="24"/>
+                    </w:rPr>
+                  </w:pPr>
+                  <w:r>
+                    <w:rPr>
+                      <w:rFonts w:ascii="Cambria" w:eastAsia="SimSun" w:hAnsi="Cambria"/>
+                      <w:sz w:val="24"/>
+                      <w:szCs w:val="24"/>
+                    </w:rPr>
+                    <w:t>1</w:t>
+                  </w:r>
+                </w:p>
+              </w:tc>
+              <w:tc>
+                <w:tcPr>
+                  <w:tcW w:w="1890" w:type="pct"/>
+                </w:tcPr>
+                <w:p>
+                  <w:pPr>
+                    <w:jc w:val="both"/>
+                    <w:rPr>
+                      <w:rFonts w:ascii="Cambria" w:eastAsia="SimSun" w:hAnsi="Cambria"/>
+                      <w:sz w:val="24"/>
+                      <w:szCs w:val="24"/>
+                    </w:rPr>
+                  </w:pPr>
+                  <w:r>
+                    <w:rPr>
+                      <w:rFonts w:ascii="Cambria" w:hAnsi="Cambria"/>
+                      <w:sz w:val="24"/>
+                      <w:szCs w:val="24"/>
+                    </w:rPr>
+                    <w:t>Actor’s balance is not enough to pay for the match</w:t>
+                  </w:r>
+                  <w:r>
+                    <w:rPr>
+                      <w:rFonts w:ascii="Cambria" w:hAnsi="Cambria"/>
+                      <w:sz w:val="24"/>
+                      <w:szCs w:val="24"/>
+                    </w:rPr>
+                    <w:t>.</w:t>
+                  </w:r>
+                </w:p>
+              </w:tc>
+              <w:tc>
+                <w:tcPr>
+                  <w:tcW w:w="2512" w:type="pct"/>
+                </w:tcPr>
+                <w:p>
+                  <w:pPr>
+                    <w:jc w:val="both"/>
+                    <w:rPr>
+                      <w:rFonts w:ascii="Cambria" w:eastAsia="SimSun" w:hAnsi="Cambria"/>
+                      <w:sz w:val="24"/>
+                      <w:szCs w:val="24"/>
+                    </w:rPr>
+                  </w:pPr>
+                </w:p>
+                <w:p>
+                  <w:pPr>
+                    <w:jc w:val="both"/>
+                    <w:rPr>
+                      <w:rFonts w:ascii="Cambria" w:eastAsia="SimSun" w:hAnsi="Cambria"/>
+                      <w:sz w:val="24"/>
+                      <w:szCs w:val="24"/>
+                    </w:rPr>
+                  </w:pPr>
+                </w:p>
+                <w:p>
+                  <w:pPr>
+                    <w:jc w:val="both"/>
+                    <w:rPr>
+                      <w:rFonts w:ascii="Cambria" w:eastAsia="SimSun" w:hAnsi="Cambria"/>
+                      <w:sz w:val="24"/>
+                      <w:szCs w:val="24"/>
+                    </w:rPr>
+                  </w:pPr>
+                  <w:r>
+                    <w:rPr>
+                      <w:rFonts w:ascii="Cambria" w:eastAsia="SimSun" w:hAnsi="Cambria"/>
+                      <w:sz w:val="24"/>
+                      <w:szCs w:val="24"/>
+                    </w:rPr>
+                    <w:t>System shows warning message “Not enough money. Please deposit now”.</w:t>
+                  </w:r>
+                </w:p>
+                <w:p>
+                  <w:pPr>
+                    <w:jc w:val="both"/>
+                    <w:rPr>
+                      <w:rFonts w:ascii="Cambria" w:eastAsia="SimSun" w:hAnsi="Cambria"/>
+                      <w:sz w:val="24"/>
+                      <w:szCs w:val="24"/>
+                    </w:rPr>
+                  </w:pPr>
+                  <w:r>
+                    <w:rPr>
+                      <w:rFonts w:ascii="Cambria" w:eastAsia="SimSun" w:hAnsi="Cambria"/>
+                      <w:sz w:val="24"/>
+                      <w:szCs w:val="24"/>
+                    </w:rPr>
+                    <w:t xml:space="preserve">System shows </w:t>
+                  </w:r>
+                  <w:r>
+                    <w:rPr>
+                      <w:rFonts w:ascii="Cambria" w:eastAsia="SimSun" w:hAnsi="Cambria"/>
+                      <w:sz w:val="24"/>
+                      <w:szCs w:val="24"/>
+                    </w:rPr>
+                    <w:t>screen</w:t>
+                  </w:r>
+                  <w:r>
+                    <w:rPr>
+                      <w:rFonts w:ascii="Cambria" w:eastAsia="SimSun" w:hAnsi="Cambria"/>
+                      <w:sz w:val="24"/>
+                      <w:szCs w:val="24"/>
+                    </w:rPr>
+                    <w:t xml:space="preserve"> to Deposit</w:t>
+                  </w:r>
+                  <w:r>
+                    <w:rPr>
+                      <w:rFonts w:ascii="Cambria" w:eastAsia="SimSun" w:hAnsi="Cambria"/>
+                      <w:sz w:val="24"/>
+                      <w:szCs w:val="24"/>
+                    </w:rPr>
+                    <w:t>.</w:t>
+                  </w:r>
+                </w:p>
+              </w:tc>
+            </w:tr>
+          </w:tbl>
+          <w:p>
+            <w:pPr>
               <w:rPr>
                 <w:rFonts w:ascii="Cambria" w:hAnsi="Cambria"/>
                 <w:sz w:val="24"/>
@@ -13851,61 +14675,108 @@
                 <w:sz w:val="24"/>
                 <w:szCs w:val="24"/>
               </w:rPr>
-              <w:lastRenderedPageBreak/>
-              <w:t xml:space="preserve">After get search </w:t>
-            </w:r>
-            <w:r>
-              <w:rPr>
-                <w:rFonts w:ascii="Cambria" w:hAnsi="Cambria"/>
-                <w:sz w:val="24"/>
-                <w:szCs w:val="24"/>
-              </w:rPr>
-              <w:t>reservation</w:t>
-            </w:r>
-            <w:r>
-              <w:rPr>
-                <w:rFonts w:ascii="Cambria" w:hAnsi="Cambria"/>
-                <w:sz w:val="24"/>
-                <w:szCs w:val="24"/>
-              </w:rPr>
-              <w:t xml:space="preserve"> request command, the system will get time, location and rank value then looking for the right </w:t>
-            </w:r>
-            <w:r>
-              <w:rPr>
-                <w:rFonts w:ascii="Cambria" w:hAnsi="Cambria"/>
-                <w:sz w:val="24"/>
-                <w:szCs w:val="24"/>
-              </w:rPr>
-              <w:t>reservation</w:t>
-            </w:r>
-            <w:r>
-              <w:rPr>
-                <w:rFonts w:ascii="Cambria" w:hAnsi="Cambria"/>
-                <w:sz w:val="24"/>
-                <w:szCs w:val="24"/>
-              </w:rPr>
-              <w:t xml:space="preserve"> request then return the result to Actor as a list of </w:t>
-            </w:r>
-            <w:r>
-              <w:rPr>
-                <w:rFonts w:ascii="Cambria" w:hAnsi="Cambria"/>
-                <w:sz w:val="24"/>
-                <w:szCs w:val="24"/>
-              </w:rPr>
-              <w:t>reservation</w:t>
-            </w:r>
-            <w:r>
-              <w:rPr>
-                <w:rFonts w:ascii="Cambria" w:hAnsi="Cambria"/>
-                <w:sz w:val="24"/>
-                <w:szCs w:val="24"/>
-              </w:rPr>
-              <w:t xml:space="preserve"> request.</w:t>
+              <w:t xml:space="preserve">If Actor </w:t>
+            </w:r>
+            <w:r>
+              <w:rPr>
+                <w:rFonts w:ascii="Cambria" w:hAnsi="Cambria"/>
+                <w:sz w:val="24"/>
+                <w:szCs w:val="24"/>
+              </w:rPr>
+              <w:t>accepts</w:t>
+            </w:r>
+            <w:r>
+              <w:rPr>
+                <w:rFonts w:ascii="Cambria" w:hAnsi="Cambria"/>
+                <w:sz w:val="24"/>
+                <w:szCs w:val="24"/>
+              </w:rPr>
+              <w:t xml:space="preserve"> reservation request successfully,</w:t>
+            </w:r>
+            <w:r>
+              <w:rPr>
+                <w:rFonts w:ascii="Cambria" w:hAnsi="Cambria"/>
+                <w:sz w:val="24"/>
+                <w:szCs w:val="24"/>
+              </w:rPr>
+              <w:t xml:space="preserve"> system update balance</w:t>
+            </w:r>
+            <w:r>
+              <w:rPr>
+                <w:rFonts w:ascii="Cambria" w:hAnsi="Cambria"/>
+                <w:sz w:val="24"/>
+                <w:szCs w:val="24"/>
+              </w:rPr>
+              <w:t>.</w:t>
+            </w:r>
+          </w:p>
+          <w:p>
+            <w:pPr>
+              <w:pStyle w:val="ListParagraph"/>
+              <w:numPr>
+                <w:ilvl w:val="0"/>
+                <w:numId w:val="18"/>
+              </w:numPr>
+              <w:jc w:val="both"/>
+              <w:rPr>
+                <w:rFonts w:ascii="Cambria" w:hAnsi="Cambria"/>
+                <w:b/>
+                <w:sz w:val="24"/>
+                <w:szCs w:val="24"/>
+              </w:rPr>
+            </w:pPr>
+            <w:r>
+              <w:rPr>
+                <w:rFonts w:ascii="Cambria" w:hAnsi="Cambria"/>
+                <w:sz w:val="24"/>
+                <w:szCs w:val="24"/>
+              </w:rPr>
+              <w:t>If there is no suitable result</w:t>
+            </w:r>
+            <w:r>
+              <w:rPr>
+                <w:rFonts w:ascii="Cambria" w:hAnsi="Cambria"/>
+                <w:sz w:val="24"/>
+                <w:szCs w:val="24"/>
+              </w:rPr>
+              <w:t xml:space="preserve"> when Actor send find command, system displays message: ”Không có đối thủ phù hợp” and allows Actor back to find reservation request. The inputted information was saved.</w:t>
+            </w:r>
+          </w:p>
+          <w:p>
+            <w:pPr>
+              <w:pStyle w:val="ListParagraph"/>
+              <w:numPr>
+                <w:ilvl w:val="0"/>
+                <w:numId w:val="18"/>
+              </w:numPr>
+              <w:jc w:val="both"/>
+              <w:rPr>
+                <w:rFonts w:ascii="Cambria" w:hAnsi="Cambria"/>
+                <w:b/>
+                <w:sz w:val="24"/>
+                <w:szCs w:val="24"/>
+              </w:rPr>
+            </w:pPr>
+            <w:r>
+              <w:rPr>
+                <w:rFonts w:ascii="Cambria" w:hAnsi="Cambria"/>
+                <w:sz w:val="24"/>
+                <w:szCs w:val="24"/>
+              </w:rPr>
+              <w:t>Actor can not find out opponent if the opponent added Actor to the black list.</w:t>
             </w:r>
           </w:p>
         </w:tc>
       </w:tr>
     </w:tbl>
+    <w:p>
+      <w:pPr>
+        <w:pStyle w:val="Figures"/>
+        <w:rPr>
+          <w:rFonts w:asciiTheme="majorHAnsi" w:hAnsiTheme="majorHAnsi"/>
+        </w:rPr>
+      </w:pPr>
+    </w:p>
     <w:p>
       <w:pPr>
         <w:pStyle w:val="Figures"/>
@@ -13931,2405 +14802,7 @@
         <w:rPr>
           <w:rFonts w:asciiTheme="majorHAnsi" w:hAnsiTheme="majorHAnsi"/>
         </w:rPr>
-        <w:t xml:space="preserve">&lt;User&gt; </w:t>
-      </w:r>
-      <w:r>
-        <w:rPr>
-          <w:rFonts w:asciiTheme="majorHAnsi" w:hAnsiTheme="majorHAnsi"/>
-        </w:rPr>
-        <w:t>Accept</w:t>
-      </w:r>
-      <w:r>
-        <w:rPr>
-          <w:rFonts w:asciiTheme="majorHAnsi" w:hAnsiTheme="majorHAnsi"/>
-        </w:rPr>
-        <w:t xml:space="preserve"> </w:t>
-      </w:r>
-      <w:r>
-        <w:rPr>
-          <w:rFonts w:asciiTheme="majorHAnsi" w:hAnsiTheme="majorHAnsi"/>
-        </w:rPr>
-        <w:t>reservation</w:t>
-      </w:r>
-      <w:r>
-        <w:rPr>
-          <w:rFonts w:asciiTheme="majorHAnsi" w:hAnsiTheme="majorHAnsi"/>
-        </w:rPr>
-        <w:t xml:space="preserve"> request</w:t>
-      </w:r>
-    </w:p>
-    <w:p>
-      <w:r>
-        <w:rPr>
-          <w:noProof/>
-        </w:rPr>
-        <w:drawing>
-          <wp:inline distT="0" distB="0" distL="0" distR="0">
-            <wp:extent cx="5943600" cy="1931035"/>
-            <wp:effectExtent l="0" t="0" r="0" b="0"/>
-            <wp:docPr id="11" name="Picture 11"/>
-            <wp:cNvGraphicFramePr>
-              <a:graphicFrameLocks xmlns:a="http://schemas.openxmlformats.org/drawingml/2006/main" noChangeAspect="1"/>
-            </wp:cNvGraphicFramePr>
-            <a:graphic xmlns:a="http://schemas.openxmlformats.org/drawingml/2006/main">
-              <a:graphicData uri="http://schemas.openxmlformats.org/drawingml/2006/picture">
-                <pic:pic xmlns:pic="http://schemas.openxmlformats.org/drawingml/2006/picture">
-                  <pic:nvPicPr>
-                    <pic:cNvPr id="11" name="UserAcceptReservationRequest.jpg"/>
-                    <pic:cNvPicPr/>
-                  </pic:nvPicPr>
-                  <pic:blipFill>
-                    <a:blip r:embed="rId13">
-                      <a:extLst>
-                        <a:ext uri="{28A0092B-C50C-407E-A947-70E740481C1C}">
-                          <a14:useLocalDpi xmlns:a14="http://schemas.microsoft.com/office/drawing/2010/main" val="0"/>
-                        </a:ext>
-                      </a:extLst>
-                    </a:blip>
-                    <a:stretch>
-                      <a:fillRect/>
-                    </a:stretch>
-                  </pic:blipFill>
-                  <pic:spPr>
-                    <a:xfrm>
-                      <a:off x="0" y="0"/>
-                      <a:ext cx="5943600" cy="1931035"/>
-                    </a:xfrm>
-                    <a:prstGeom prst="rect">
-                      <a:avLst/>
-                    </a:prstGeom>
-                  </pic:spPr>
-                </pic:pic>
-              </a:graphicData>
-            </a:graphic>
-          </wp:inline>
-        </w:drawing>
-      </w:r>
-    </w:p>
-    <w:p/>
-    <w:tbl>
-      <w:tblPr>
-        <w:tblStyle w:val="TableGrid"/>
-        <w:tblW w:w="0" w:type="auto"/>
-        <w:tblLook w:val="04A0" w:firstRow="1" w:lastRow="0" w:firstColumn="1" w:lastColumn="0" w:noHBand="0" w:noVBand="1"/>
-      </w:tblPr>
-      <w:tblGrid>
-        <w:gridCol w:w="2251"/>
-        <w:gridCol w:w="2252"/>
-        <w:gridCol w:w="2251"/>
-        <w:gridCol w:w="2252"/>
-      </w:tblGrid>
-      <w:tr>
-        <w:tc>
-          <w:tcPr>
-            <w:tcW w:w="9006" w:type="dxa"/>
-            <w:gridSpan w:val="4"/>
-            <w:tcBorders>
-              <w:top w:val="single" w:sz="4" w:space="0" w:color="auto"/>
-              <w:left w:val="single" w:sz="4" w:space="0" w:color="auto"/>
-              <w:bottom w:val="single" w:sz="4" w:space="0" w:color="auto"/>
-              <w:right w:val="single" w:sz="4" w:space="0" w:color="auto"/>
-            </w:tcBorders>
-            <w:shd w:val="clear" w:color="auto" w:fill="E7E6E6" w:themeFill="background2"/>
-            <w:vAlign w:val="center"/>
-            <w:hideMark/>
-          </w:tcPr>
-          <w:p>
-            <w:pPr>
-              <w:rPr>
-                <w:rFonts w:ascii="Cambria" w:hAnsi="Cambria"/>
-                <w:b/>
-                <w:sz w:val="24"/>
-                <w:szCs w:val="24"/>
-              </w:rPr>
-            </w:pPr>
-            <w:r>
-              <w:rPr>
-                <w:rFonts w:ascii="Cambria" w:hAnsi="Cambria"/>
-                <w:b/>
-                <w:sz w:val="24"/>
-                <w:szCs w:val="24"/>
-              </w:rPr>
-              <w:t>USE CASE – UC003</w:t>
-            </w:r>
-          </w:p>
-        </w:tc>
-      </w:tr>
-      <w:tr>
-        <w:tc>
-          <w:tcPr>
-            <w:tcW w:w="2251" w:type="dxa"/>
-            <w:tcBorders>
-              <w:top w:val="single" w:sz="4" w:space="0" w:color="auto"/>
-              <w:left w:val="single" w:sz="4" w:space="0" w:color="auto"/>
-              <w:bottom w:val="single" w:sz="4" w:space="0" w:color="auto"/>
-              <w:right w:val="single" w:sz="4" w:space="0" w:color="auto"/>
-            </w:tcBorders>
-            <w:shd w:val="clear" w:color="auto" w:fill="E7E6E6" w:themeFill="background2"/>
-            <w:vAlign w:val="center"/>
-            <w:hideMark/>
-          </w:tcPr>
-          <w:p>
-            <w:pPr>
-              <w:rPr>
-                <w:rFonts w:ascii="Cambria" w:hAnsi="Cambria"/>
-                <w:b/>
-                <w:sz w:val="24"/>
-                <w:szCs w:val="24"/>
-              </w:rPr>
-            </w:pPr>
-            <w:r>
-              <w:rPr>
-                <w:rFonts w:ascii="Cambria" w:hAnsi="Cambria"/>
-                <w:b/>
-                <w:sz w:val="24"/>
-                <w:szCs w:val="24"/>
-              </w:rPr>
-              <w:t>Use Case No.</w:t>
-            </w:r>
-          </w:p>
-        </w:tc>
-        <w:tc>
-          <w:tcPr>
-            <w:tcW w:w="2252" w:type="dxa"/>
-            <w:tcBorders>
-              <w:top w:val="single" w:sz="4" w:space="0" w:color="auto"/>
-              <w:left w:val="single" w:sz="4" w:space="0" w:color="auto"/>
-              <w:bottom w:val="single" w:sz="4" w:space="0" w:color="auto"/>
-              <w:right w:val="single" w:sz="4" w:space="0" w:color="auto"/>
-            </w:tcBorders>
-            <w:hideMark/>
-          </w:tcPr>
-          <w:p>
-            <w:pPr>
-              <w:rPr>
-                <w:rFonts w:ascii="Cambria" w:hAnsi="Cambria"/>
-                <w:sz w:val="24"/>
-                <w:szCs w:val="24"/>
-              </w:rPr>
-            </w:pPr>
-            <w:r>
-              <w:rPr>
-                <w:rFonts w:ascii="Cambria" w:hAnsi="Cambria"/>
-                <w:sz w:val="24"/>
-                <w:szCs w:val="24"/>
-              </w:rPr>
-              <w:t>003</w:t>
-            </w:r>
-          </w:p>
-        </w:tc>
-        <w:tc>
-          <w:tcPr>
-            <w:tcW w:w="2251" w:type="dxa"/>
-            <w:tcBorders>
-              <w:top w:val="single" w:sz="4" w:space="0" w:color="auto"/>
-              <w:left w:val="single" w:sz="4" w:space="0" w:color="auto"/>
-              <w:bottom w:val="single" w:sz="4" w:space="0" w:color="auto"/>
-              <w:right w:val="single" w:sz="4" w:space="0" w:color="auto"/>
-            </w:tcBorders>
-            <w:shd w:val="clear" w:color="auto" w:fill="E7E6E6" w:themeFill="background2"/>
-            <w:hideMark/>
-          </w:tcPr>
-          <w:p>
-            <w:pPr>
-              <w:rPr>
-                <w:rFonts w:ascii="Cambria" w:hAnsi="Cambria"/>
-                <w:b/>
-                <w:sz w:val="24"/>
-                <w:szCs w:val="24"/>
-              </w:rPr>
-            </w:pPr>
-            <w:r>
-              <w:rPr>
-                <w:rFonts w:ascii="Cambria" w:hAnsi="Cambria"/>
-                <w:b/>
-                <w:sz w:val="24"/>
-                <w:szCs w:val="24"/>
-              </w:rPr>
-              <w:t>Use Case Version</w:t>
-            </w:r>
-          </w:p>
-        </w:tc>
-        <w:tc>
-          <w:tcPr>
-            <w:tcW w:w="2252" w:type="dxa"/>
-            <w:tcBorders>
-              <w:top w:val="single" w:sz="4" w:space="0" w:color="auto"/>
-              <w:left w:val="single" w:sz="4" w:space="0" w:color="auto"/>
-              <w:bottom w:val="single" w:sz="4" w:space="0" w:color="auto"/>
-              <w:right w:val="single" w:sz="4" w:space="0" w:color="auto"/>
-            </w:tcBorders>
-            <w:hideMark/>
-          </w:tcPr>
-          <w:p>
-            <w:pPr>
-              <w:rPr>
-                <w:rFonts w:ascii="Cambria" w:hAnsi="Cambria"/>
-                <w:sz w:val="24"/>
-                <w:szCs w:val="24"/>
-              </w:rPr>
-            </w:pPr>
-            <w:r>
-              <w:rPr>
-                <w:rFonts w:ascii="Cambria" w:hAnsi="Cambria"/>
-                <w:sz w:val="24"/>
-                <w:szCs w:val="24"/>
-              </w:rPr>
-              <w:t>1.0</w:t>
-            </w:r>
-          </w:p>
-        </w:tc>
-      </w:tr>
-      <w:tr>
-        <w:tc>
-          <w:tcPr>
-            <w:tcW w:w="2251" w:type="dxa"/>
-            <w:tcBorders>
-              <w:top w:val="single" w:sz="4" w:space="0" w:color="auto"/>
-              <w:left w:val="single" w:sz="4" w:space="0" w:color="auto"/>
-              <w:bottom w:val="single" w:sz="4" w:space="0" w:color="auto"/>
-              <w:right w:val="single" w:sz="4" w:space="0" w:color="auto"/>
-            </w:tcBorders>
-            <w:shd w:val="clear" w:color="auto" w:fill="E7E6E6" w:themeFill="background2"/>
-            <w:vAlign w:val="center"/>
-            <w:hideMark/>
-          </w:tcPr>
-          <w:p>
-            <w:pPr>
-              <w:rPr>
-                <w:rFonts w:ascii="Cambria" w:hAnsi="Cambria"/>
-                <w:b/>
-                <w:sz w:val="24"/>
-                <w:szCs w:val="24"/>
-              </w:rPr>
-            </w:pPr>
-            <w:r>
-              <w:rPr>
-                <w:rFonts w:ascii="Cambria" w:hAnsi="Cambria"/>
-                <w:b/>
-                <w:sz w:val="24"/>
-                <w:szCs w:val="24"/>
-              </w:rPr>
-              <w:t>Use Case Name</w:t>
-            </w:r>
-          </w:p>
-        </w:tc>
-        <w:tc>
-          <w:tcPr>
-            <w:tcW w:w="6755" w:type="dxa"/>
-            <w:gridSpan w:val="3"/>
-            <w:tcBorders>
-              <w:top w:val="single" w:sz="4" w:space="0" w:color="auto"/>
-              <w:left w:val="single" w:sz="4" w:space="0" w:color="auto"/>
-              <w:bottom w:val="single" w:sz="4" w:space="0" w:color="auto"/>
-              <w:right w:val="single" w:sz="4" w:space="0" w:color="auto"/>
-            </w:tcBorders>
-            <w:hideMark/>
-          </w:tcPr>
-          <w:p>
-            <w:pPr>
-              <w:jc w:val="both"/>
-              <w:rPr>
-                <w:rFonts w:ascii="Cambria" w:hAnsi="Cambria"/>
-                <w:sz w:val="24"/>
-                <w:szCs w:val="24"/>
-              </w:rPr>
-            </w:pPr>
-            <w:r>
-              <w:rPr>
-                <w:rFonts w:ascii="Cambria" w:hAnsi="Cambria"/>
-                <w:sz w:val="24"/>
-                <w:szCs w:val="24"/>
-              </w:rPr>
-              <w:t>Accept</w:t>
-            </w:r>
-            <w:r>
-              <w:rPr>
-                <w:rFonts w:ascii="Cambria" w:hAnsi="Cambria"/>
-                <w:sz w:val="24"/>
-                <w:szCs w:val="24"/>
-              </w:rPr>
-              <w:t xml:space="preserve"> </w:t>
-            </w:r>
-            <w:r>
-              <w:rPr>
-                <w:rFonts w:ascii="Cambria" w:hAnsi="Cambria"/>
-                <w:sz w:val="24"/>
-                <w:szCs w:val="24"/>
-              </w:rPr>
-              <w:t>reservation</w:t>
-            </w:r>
-            <w:r>
-              <w:rPr>
-                <w:rFonts w:ascii="Cambria" w:hAnsi="Cambria"/>
-                <w:sz w:val="24"/>
-                <w:szCs w:val="24"/>
-              </w:rPr>
-              <w:t xml:space="preserve"> requests</w:t>
-            </w:r>
-          </w:p>
-        </w:tc>
-      </w:tr>
-      <w:tr>
-        <w:tc>
-          <w:tcPr>
-            <w:tcW w:w="2251" w:type="dxa"/>
-            <w:tcBorders>
-              <w:top w:val="single" w:sz="4" w:space="0" w:color="auto"/>
-              <w:left w:val="single" w:sz="4" w:space="0" w:color="auto"/>
-              <w:bottom w:val="single" w:sz="4" w:space="0" w:color="auto"/>
-              <w:right w:val="single" w:sz="4" w:space="0" w:color="auto"/>
-            </w:tcBorders>
-            <w:shd w:val="clear" w:color="auto" w:fill="E7E6E6" w:themeFill="background2"/>
-            <w:vAlign w:val="center"/>
-            <w:hideMark/>
-          </w:tcPr>
-          <w:p>
-            <w:pPr>
-              <w:rPr>
-                <w:rFonts w:ascii="Cambria" w:hAnsi="Cambria"/>
-                <w:b/>
-                <w:sz w:val="24"/>
-                <w:szCs w:val="24"/>
-              </w:rPr>
-            </w:pPr>
-            <w:r>
-              <w:rPr>
-                <w:rFonts w:ascii="Cambria" w:hAnsi="Cambria"/>
-                <w:b/>
-                <w:sz w:val="24"/>
-                <w:szCs w:val="24"/>
-              </w:rPr>
-              <w:t>Author</w:t>
-            </w:r>
-          </w:p>
-        </w:tc>
-        <w:tc>
-          <w:tcPr>
-            <w:tcW w:w="6755" w:type="dxa"/>
-            <w:gridSpan w:val="3"/>
-            <w:tcBorders>
-              <w:top w:val="single" w:sz="4" w:space="0" w:color="auto"/>
-              <w:left w:val="single" w:sz="4" w:space="0" w:color="auto"/>
-              <w:bottom w:val="single" w:sz="4" w:space="0" w:color="auto"/>
-              <w:right w:val="single" w:sz="4" w:space="0" w:color="auto"/>
-            </w:tcBorders>
-            <w:hideMark/>
-          </w:tcPr>
-          <w:p>
-            <w:pPr>
-              <w:rPr>
-                <w:rFonts w:ascii="Cambria" w:hAnsi="Cambria"/>
-                <w:sz w:val="24"/>
-                <w:szCs w:val="24"/>
-              </w:rPr>
-            </w:pPr>
-          </w:p>
-        </w:tc>
-      </w:tr>
-      <w:tr>
-        <w:tc>
-          <w:tcPr>
-            <w:tcW w:w="2251" w:type="dxa"/>
-            <w:tcBorders>
-              <w:top w:val="single" w:sz="4" w:space="0" w:color="auto"/>
-              <w:left w:val="single" w:sz="4" w:space="0" w:color="auto"/>
-              <w:bottom w:val="single" w:sz="4" w:space="0" w:color="auto"/>
-              <w:right w:val="single" w:sz="4" w:space="0" w:color="auto"/>
-            </w:tcBorders>
-            <w:shd w:val="clear" w:color="auto" w:fill="E7E6E6" w:themeFill="background2"/>
-            <w:vAlign w:val="center"/>
-            <w:hideMark/>
-          </w:tcPr>
-          <w:p>
-            <w:pPr>
-              <w:rPr>
-                <w:rFonts w:ascii="Cambria" w:hAnsi="Cambria"/>
-                <w:b/>
-                <w:sz w:val="24"/>
-                <w:szCs w:val="24"/>
-              </w:rPr>
-            </w:pPr>
-            <w:r>
-              <w:rPr>
-                <w:rFonts w:ascii="Cambria" w:hAnsi="Cambria"/>
-                <w:b/>
-                <w:sz w:val="24"/>
-                <w:szCs w:val="24"/>
-              </w:rPr>
-              <w:t>Date</w:t>
-            </w:r>
-          </w:p>
-        </w:tc>
-        <w:tc>
-          <w:tcPr>
-            <w:tcW w:w="2252" w:type="dxa"/>
-            <w:tcBorders>
-              <w:top w:val="single" w:sz="4" w:space="0" w:color="auto"/>
-              <w:left w:val="single" w:sz="4" w:space="0" w:color="auto"/>
-              <w:bottom w:val="single" w:sz="4" w:space="0" w:color="auto"/>
-              <w:right w:val="single" w:sz="4" w:space="0" w:color="auto"/>
-            </w:tcBorders>
-            <w:hideMark/>
-          </w:tcPr>
-          <w:p>
-            <w:pPr>
-              <w:rPr>
-                <w:rFonts w:ascii="Cambria" w:hAnsi="Cambria"/>
-                <w:sz w:val="24"/>
-                <w:szCs w:val="24"/>
-              </w:rPr>
-            </w:pPr>
-            <w:r>
-              <w:rPr>
-                <w:rFonts w:ascii="Cambria" w:hAnsi="Cambria"/>
-                <w:sz w:val="24"/>
-                <w:szCs w:val="24"/>
-              </w:rPr>
-              <w:t>28/10/2017</w:t>
-            </w:r>
-          </w:p>
-        </w:tc>
-        <w:tc>
-          <w:tcPr>
-            <w:tcW w:w="2251" w:type="dxa"/>
-            <w:tcBorders>
-              <w:top w:val="single" w:sz="4" w:space="0" w:color="auto"/>
-              <w:left w:val="single" w:sz="4" w:space="0" w:color="auto"/>
-              <w:bottom w:val="single" w:sz="4" w:space="0" w:color="auto"/>
-              <w:right w:val="single" w:sz="4" w:space="0" w:color="auto"/>
-            </w:tcBorders>
-            <w:shd w:val="clear" w:color="auto" w:fill="E7E6E6" w:themeFill="background2"/>
-            <w:hideMark/>
-          </w:tcPr>
-          <w:p>
-            <w:pPr>
-              <w:rPr>
-                <w:rFonts w:ascii="Cambria" w:hAnsi="Cambria"/>
-                <w:b/>
-                <w:sz w:val="24"/>
-                <w:szCs w:val="24"/>
-              </w:rPr>
-            </w:pPr>
-            <w:r>
-              <w:rPr>
-                <w:rFonts w:ascii="Cambria" w:hAnsi="Cambria"/>
-                <w:b/>
-                <w:sz w:val="24"/>
-                <w:szCs w:val="24"/>
-              </w:rPr>
-              <w:t>Priority</w:t>
-            </w:r>
-          </w:p>
-        </w:tc>
-        <w:tc>
-          <w:tcPr>
-            <w:tcW w:w="2252" w:type="dxa"/>
-            <w:tcBorders>
-              <w:top w:val="single" w:sz="4" w:space="0" w:color="auto"/>
-              <w:left w:val="single" w:sz="4" w:space="0" w:color="auto"/>
-              <w:bottom w:val="single" w:sz="4" w:space="0" w:color="auto"/>
-              <w:right w:val="single" w:sz="4" w:space="0" w:color="auto"/>
-            </w:tcBorders>
-            <w:hideMark/>
-          </w:tcPr>
-          <w:p>
-            <w:pPr>
-              <w:rPr>
-                <w:rFonts w:ascii="Cambria" w:hAnsi="Cambria"/>
-                <w:sz w:val="24"/>
-                <w:szCs w:val="24"/>
-              </w:rPr>
-            </w:pPr>
-            <w:r>
-              <w:rPr>
-                <w:rFonts w:ascii="Cambria" w:hAnsi="Cambria"/>
-                <w:sz w:val="24"/>
-                <w:szCs w:val="24"/>
-              </w:rPr>
-              <w:t>Normal</w:t>
-            </w:r>
-          </w:p>
-        </w:tc>
-      </w:tr>
-      <w:tr>
-        <w:tc>
-          <w:tcPr>
-            <w:tcW w:w="9006" w:type="dxa"/>
-            <w:gridSpan w:val="4"/>
-            <w:tcBorders>
-              <w:top w:val="single" w:sz="4" w:space="0" w:color="auto"/>
-              <w:left w:val="single" w:sz="4" w:space="0" w:color="auto"/>
-              <w:bottom w:val="single" w:sz="4" w:space="0" w:color="auto"/>
-              <w:right w:val="single" w:sz="4" w:space="0" w:color="auto"/>
-            </w:tcBorders>
-            <w:vAlign w:val="center"/>
-          </w:tcPr>
-          <w:p>
-            <w:pPr>
-              <w:rPr>
-                <w:rFonts w:ascii="Cambria" w:hAnsi="Cambria"/>
-                <w:b/>
-                <w:sz w:val="24"/>
-                <w:szCs w:val="24"/>
-              </w:rPr>
-            </w:pPr>
-            <w:r>
-              <w:rPr>
-                <w:rFonts w:ascii="Cambria" w:hAnsi="Cambria"/>
-                <w:b/>
-                <w:sz w:val="24"/>
-                <w:szCs w:val="24"/>
-              </w:rPr>
-              <w:t>Actor:</w:t>
-            </w:r>
-          </w:p>
-          <w:p>
-            <w:pPr>
-              <w:pStyle w:val="ListParagraph"/>
-              <w:numPr>
-                <w:ilvl w:val="0"/>
-                <w:numId w:val="1"/>
-              </w:numPr>
-              <w:rPr>
-                <w:rFonts w:ascii="Cambria" w:hAnsi="Cambria"/>
-                <w:sz w:val="24"/>
-                <w:szCs w:val="24"/>
-              </w:rPr>
-            </w:pPr>
-            <w:r>
-              <w:rPr>
-                <w:rFonts w:ascii="Cambria" w:hAnsi="Cambria"/>
-                <w:sz w:val="24"/>
-                <w:szCs w:val="24"/>
-              </w:rPr>
-              <w:t>User</w:t>
-            </w:r>
-          </w:p>
-          <w:p>
-            <w:pPr>
-              <w:rPr>
-                <w:rFonts w:ascii="Cambria" w:hAnsi="Cambria"/>
-                <w:b/>
-                <w:sz w:val="24"/>
-                <w:szCs w:val="24"/>
-              </w:rPr>
-            </w:pPr>
-            <w:r>
-              <w:rPr>
-                <w:rFonts w:ascii="Cambria" w:hAnsi="Cambria"/>
-                <w:b/>
-                <w:sz w:val="24"/>
-                <w:szCs w:val="24"/>
-              </w:rPr>
-              <w:t>Summary:</w:t>
-            </w:r>
-          </w:p>
-          <w:p>
-            <w:pPr>
-              <w:pStyle w:val="ListParagraph"/>
-              <w:numPr>
-                <w:ilvl w:val="0"/>
-                <w:numId w:val="1"/>
-              </w:numPr>
-              <w:rPr>
-                <w:rFonts w:ascii="Cambria" w:hAnsi="Cambria"/>
-                <w:sz w:val="24"/>
-                <w:szCs w:val="24"/>
-              </w:rPr>
-            </w:pPr>
-            <w:r>
-              <w:rPr>
-                <w:rFonts w:ascii="Cambria" w:hAnsi="Cambria"/>
-                <w:sz w:val="24"/>
-                <w:szCs w:val="24"/>
-              </w:rPr>
-              <w:t xml:space="preserve">This use case allows Actor to accept </w:t>
-            </w:r>
-            <w:r>
-              <w:rPr>
-                <w:rFonts w:ascii="Cambria" w:hAnsi="Cambria"/>
-                <w:sz w:val="24"/>
-                <w:szCs w:val="24"/>
-              </w:rPr>
-              <w:t>reservation</w:t>
-            </w:r>
-            <w:r>
-              <w:rPr>
-                <w:rFonts w:ascii="Cambria" w:hAnsi="Cambria"/>
-                <w:sz w:val="24"/>
-                <w:szCs w:val="24"/>
-              </w:rPr>
-              <w:t xml:space="preserve"> request from other User.</w:t>
-            </w:r>
-          </w:p>
-          <w:p>
-            <w:pPr>
-              <w:rPr>
-                <w:rFonts w:ascii="Cambria" w:hAnsi="Cambria"/>
-                <w:b/>
-                <w:sz w:val="24"/>
-                <w:szCs w:val="24"/>
-              </w:rPr>
-            </w:pPr>
-            <w:r>
-              <w:rPr>
-                <w:rFonts w:ascii="Cambria" w:hAnsi="Cambria"/>
-                <w:b/>
-                <w:sz w:val="24"/>
-                <w:szCs w:val="24"/>
-              </w:rPr>
-              <w:t>Goal:</w:t>
-            </w:r>
-          </w:p>
-          <w:p>
-            <w:pPr>
-              <w:pStyle w:val="ListParagraph"/>
-              <w:numPr>
-                <w:ilvl w:val="0"/>
-                <w:numId w:val="1"/>
-              </w:numPr>
-              <w:rPr>
-                <w:rFonts w:ascii="Cambria" w:hAnsi="Cambria"/>
-                <w:sz w:val="24"/>
-                <w:szCs w:val="24"/>
-              </w:rPr>
-            </w:pPr>
-            <w:r>
-              <w:rPr>
-                <w:rFonts w:ascii="Cambria" w:hAnsi="Cambria"/>
-                <w:sz w:val="24"/>
-                <w:szCs w:val="24"/>
-              </w:rPr>
-              <w:t xml:space="preserve">Actor can accept </w:t>
-            </w:r>
-            <w:r>
-              <w:rPr>
-                <w:rFonts w:ascii="Cambria" w:hAnsi="Cambria"/>
-                <w:sz w:val="24"/>
-                <w:szCs w:val="24"/>
-              </w:rPr>
-              <w:t>reservation</w:t>
-            </w:r>
-            <w:r>
-              <w:rPr>
-                <w:rFonts w:ascii="Cambria" w:hAnsi="Cambria"/>
-                <w:sz w:val="24"/>
-                <w:szCs w:val="24"/>
-              </w:rPr>
-              <w:t xml:space="preserve"> request.</w:t>
-            </w:r>
-          </w:p>
-          <w:p>
-            <w:pPr>
-              <w:rPr>
-                <w:rFonts w:ascii="Cambria" w:hAnsi="Cambria"/>
-                <w:b/>
-                <w:sz w:val="24"/>
-                <w:szCs w:val="24"/>
-              </w:rPr>
-            </w:pPr>
-            <w:r>
-              <w:rPr>
-                <w:rFonts w:ascii="Cambria" w:hAnsi="Cambria"/>
-                <w:b/>
-                <w:sz w:val="24"/>
-                <w:szCs w:val="24"/>
-              </w:rPr>
-              <w:t>Triggers:</w:t>
-            </w:r>
-          </w:p>
-          <w:p>
-            <w:pPr>
-              <w:pStyle w:val="ListParagraph"/>
-              <w:numPr>
-                <w:ilvl w:val="0"/>
-                <w:numId w:val="1"/>
-              </w:numPr>
-              <w:rPr>
-                <w:rFonts w:ascii="Cambria" w:hAnsi="Cambria"/>
-                <w:b/>
-                <w:sz w:val="24"/>
-                <w:szCs w:val="24"/>
-              </w:rPr>
-            </w:pPr>
-            <w:r>
-              <w:rPr>
-                <w:rFonts w:ascii="Cambria" w:hAnsi="Cambria"/>
-                <w:sz w:val="24"/>
-                <w:szCs w:val="24"/>
-              </w:rPr>
-              <w:t xml:space="preserve">Actor sends accept </w:t>
-            </w:r>
-            <w:r>
-              <w:rPr>
-                <w:rFonts w:ascii="Cambria" w:hAnsi="Cambria"/>
-                <w:sz w:val="24"/>
-                <w:szCs w:val="24"/>
-              </w:rPr>
-              <w:t>reservation</w:t>
-            </w:r>
-            <w:r>
-              <w:rPr>
-                <w:rFonts w:ascii="Cambria" w:hAnsi="Cambria"/>
-                <w:sz w:val="24"/>
-                <w:szCs w:val="24"/>
-              </w:rPr>
-              <w:t xml:space="preserve"> request command</w:t>
-            </w:r>
-            <w:r>
-              <w:rPr>
-                <w:rFonts w:ascii="Cambria" w:hAnsi="Cambria"/>
-                <w:sz w:val="24"/>
-                <w:szCs w:val="24"/>
-              </w:rPr>
-              <w:t>.</w:t>
-            </w:r>
-          </w:p>
-          <w:p>
-            <w:pPr>
-              <w:rPr>
-                <w:rFonts w:ascii="Cambria" w:hAnsi="Cambria"/>
-                <w:b/>
-                <w:sz w:val="24"/>
-                <w:szCs w:val="24"/>
-              </w:rPr>
-            </w:pPr>
-            <w:r>
-              <w:rPr>
-                <w:rFonts w:ascii="Cambria" w:hAnsi="Cambria"/>
-                <w:b/>
-                <w:sz w:val="24"/>
-                <w:szCs w:val="24"/>
-              </w:rPr>
-              <w:t>Preconditions:</w:t>
-            </w:r>
-          </w:p>
-          <w:p>
-            <w:pPr>
-              <w:pStyle w:val="ListParagraph"/>
-              <w:numPr>
-                <w:ilvl w:val="0"/>
-                <w:numId w:val="1"/>
-              </w:numPr>
-              <w:rPr>
-                <w:rFonts w:ascii="Cambria" w:hAnsi="Cambria"/>
-                <w:b/>
-                <w:sz w:val="24"/>
-                <w:szCs w:val="24"/>
-              </w:rPr>
-            </w:pPr>
-            <w:r>
-              <w:rPr>
-                <w:rFonts w:ascii="Cambria" w:eastAsia="SimSun" w:hAnsi="Cambria"/>
-                <w:sz w:val="24"/>
-                <w:szCs w:val="24"/>
-              </w:rPr>
-              <w:t>Actor has accessed the system under user role</w:t>
-            </w:r>
-            <w:r>
-              <w:rPr>
-                <w:rFonts w:ascii="Cambria" w:eastAsia="SimSun" w:hAnsi="Cambria"/>
-                <w:sz w:val="24"/>
-                <w:szCs w:val="24"/>
-              </w:rPr>
-              <w:t>.</w:t>
-            </w:r>
-          </w:p>
-          <w:p>
-            <w:pPr>
-              <w:rPr>
-                <w:rFonts w:ascii="Cambria" w:hAnsi="Cambria"/>
-                <w:b/>
-                <w:sz w:val="24"/>
-                <w:szCs w:val="24"/>
-              </w:rPr>
-            </w:pPr>
-            <w:r>
-              <w:rPr>
-                <w:rFonts w:ascii="Cambria" w:hAnsi="Cambria"/>
-                <w:b/>
-                <w:sz w:val="24"/>
-                <w:szCs w:val="24"/>
-              </w:rPr>
-              <w:t>Post Conditions:</w:t>
-            </w:r>
-          </w:p>
-          <w:p>
-            <w:pPr>
-              <w:pStyle w:val="ListParagraph"/>
-              <w:numPr>
-                <w:ilvl w:val="0"/>
-                <w:numId w:val="1"/>
-              </w:numPr>
-              <w:rPr>
-                <w:rFonts w:ascii="Cambria" w:hAnsi="Cambria"/>
-                <w:b/>
-                <w:sz w:val="24"/>
-                <w:szCs w:val="24"/>
-              </w:rPr>
-            </w:pPr>
-            <w:r>
-              <w:rPr>
-                <w:rFonts w:ascii="Cambria" w:hAnsi="Cambria"/>
-                <w:b/>
-                <w:sz w:val="24"/>
-                <w:szCs w:val="24"/>
-              </w:rPr>
-              <w:t xml:space="preserve">Success: </w:t>
-            </w:r>
-            <w:r>
-              <w:rPr>
-                <w:rFonts w:ascii="Cambria" w:hAnsi="Cambria"/>
-                <w:sz w:val="24"/>
-                <w:szCs w:val="24"/>
-              </w:rPr>
-              <w:t xml:space="preserve">User accept </w:t>
-            </w:r>
-            <w:r>
-              <w:rPr>
-                <w:rFonts w:ascii="Cambria" w:hAnsi="Cambria"/>
-                <w:sz w:val="24"/>
-                <w:szCs w:val="24"/>
-              </w:rPr>
-              <w:t>reservation</w:t>
-            </w:r>
-            <w:r>
-              <w:rPr>
-                <w:rFonts w:ascii="Cambria" w:hAnsi="Cambria"/>
-                <w:sz w:val="24"/>
-                <w:szCs w:val="24"/>
-              </w:rPr>
-              <w:t xml:space="preserve"> request successfully</w:t>
-            </w:r>
-            <w:r>
-              <w:rPr>
-                <w:rFonts w:ascii="Cambria" w:hAnsi="Cambria"/>
-                <w:sz w:val="24"/>
-                <w:szCs w:val="24"/>
-              </w:rPr>
-              <w:t>.</w:t>
-            </w:r>
-          </w:p>
-          <w:p>
-            <w:pPr>
-              <w:pStyle w:val="ListParagraph"/>
-              <w:numPr>
-                <w:ilvl w:val="0"/>
-                <w:numId w:val="1"/>
-              </w:numPr>
-              <w:rPr>
-                <w:rFonts w:ascii="Cambria" w:hAnsi="Cambria"/>
-                <w:b/>
-                <w:sz w:val="24"/>
-                <w:szCs w:val="24"/>
-              </w:rPr>
-            </w:pPr>
-            <w:r>
-              <w:rPr>
-                <w:rFonts w:ascii="Cambria" w:hAnsi="Cambria"/>
-                <w:b/>
-                <w:sz w:val="24"/>
-                <w:szCs w:val="24"/>
-              </w:rPr>
-              <w:t xml:space="preserve">Fail: </w:t>
-            </w:r>
-            <w:r>
-              <w:rPr>
-                <w:rFonts w:ascii="Cambria" w:hAnsi="Cambria"/>
-                <w:sz w:val="24"/>
-                <w:szCs w:val="24"/>
-              </w:rPr>
-              <w:t>N/A</w:t>
-            </w:r>
-          </w:p>
-          <w:p>
-            <w:pPr>
-              <w:rPr>
-                <w:rFonts w:ascii="Cambria" w:hAnsi="Cambria"/>
-                <w:b/>
-                <w:sz w:val="24"/>
-                <w:szCs w:val="24"/>
-              </w:rPr>
-            </w:pPr>
-            <w:r>
-              <w:rPr>
-                <w:rFonts w:ascii="Cambria" w:hAnsi="Cambria"/>
-                <w:b/>
-                <w:sz w:val="24"/>
-                <w:szCs w:val="24"/>
-              </w:rPr>
-              <w:t>Main Success Scenario:</w:t>
-            </w:r>
-          </w:p>
-          <w:tbl>
-            <w:tblPr>
-              <w:tblStyle w:val="TableGrid"/>
-              <w:tblW w:w="5000" w:type="pct"/>
-              <w:tblLook w:val="04A0" w:firstRow="1" w:lastRow="0" w:firstColumn="1" w:lastColumn="0" w:noHBand="0" w:noVBand="1"/>
-            </w:tblPr>
-            <w:tblGrid>
-              <w:gridCol w:w="1050"/>
-              <w:gridCol w:w="3319"/>
-              <w:gridCol w:w="4411"/>
-            </w:tblGrid>
-            <w:tr>
-              <w:tc>
-                <w:tcPr>
-                  <w:tcW w:w="598" w:type="pct"/>
-                  <w:tcBorders>
-                    <w:top w:val="single" w:sz="4" w:space="0" w:color="auto"/>
-                    <w:left w:val="single" w:sz="4" w:space="0" w:color="auto"/>
-                    <w:bottom w:val="single" w:sz="4" w:space="0" w:color="auto"/>
-                    <w:right w:val="single" w:sz="4" w:space="0" w:color="auto"/>
-                  </w:tcBorders>
-                  <w:shd w:val="clear" w:color="auto" w:fill="E7E6E6" w:themeFill="background2"/>
-                  <w:vAlign w:val="center"/>
-                  <w:hideMark/>
-                </w:tcPr>
-                <w:p>
-                  <w:pPr>
-                    <w:rPr>
-                      <w:rFonts w:ascii="Cambria" w:hAnsi="Cambria"/>
-                      <w:sz w:val="24"/>
-                      <w:szCs w:val="24"/>
-                    </w:rPr>
-                  </w:pPr>
-                  <w:r>
-                    <w:rPr>
-                      <w:rFonts w:ascii="Cambria" w:hAnsi="Cambria"/>
-                      <w:sz w:val="24"/>
-                      <w:szCs w:val="24"/>
-                    </w:rPr>
-                    <w:t>Step</w:t>
-                  </w:r>
-                </w:p>
-              </w:tc>
-              <w:tc>
-                <w:tcPr>
-                  <w:tcW w:w="1890" w:type="pct"/>
-                  <w:tcBorders>
-                    <w:top w:val="single" w:sz="4" w:space="0" w:color="auto"/>
-                    <w:left w:val="single" w:sz="4" w:space="0" w:color="auto"/>
-                    <w:bottom w:val="single" w:sz="4" w:space="0" w:color="auto"/>
-                    <w:right w:val="single" w:sz="4" w:space="0" w:color="auto"/>
-                  </w:tcBorders>
-                  <w:shd w:val="clear" w:color="auto" w:fill="E7E6E6" w:themeFill="background2"/>
-                  <w:vAlign w:val="center"/>
-                  <w:hideMark/>
-                </w:tcPr>
-                <w:p>
-                  <w:pPr>
-                    <w:rPr>
-                      <w:rFonts w:ascii="Cambria" w:hAnsi="Cambria"/>
-                      <w:sz w:val="24"/>
-                      <w:szCs w:val="24"/>
-                    </w:rPr>
-                  </w:pPr>
-                  <w:r>
-                    <w:rPr>
-                      <w:rFonts w:ascii="Cambria" w:hAnsi="Cambria"/>
-                      <w:sz w:val="24"/>
-                      <w:szCs w:val="24"/>
-                    </w:rPr>
-                    <w:t>Actor Action</w:t>
-                  </w:r>
-                </w:p>
-              </w:tc>
-              <w:tc>
-                <w:tcPr>
-                  <w:tcW w:w="2512" w:type="pct"/>
-                  <w:tcBorders>
-                    <w:top w:val="single" w:sz="4" w:space="0" w:color="auto"/>
-                    <w:left w:val="single" w:sz="4" w:space="0" w:color="auto"/>
-                    <w:bottom w:val="single" w:sz="4" w:space="0" w:color="auto"/>
-                    <w:right w:val="single" w:sz="4" w:space="0" w:color="auto"/>
-                  </w:tcBorders>
-                  <w:shd w:val="clear" w:color="auto" w:fill="E7E6E6" w:themeFill="background2"/>
-                  <w:vAlign w:val="center"/>
-                  <w:hideMark/>
-                </w:tcPr>
-                <w:p>
-                  <w:pPr>
-                    <w:rPr>
-                      <w:rFonts w:ascii="Cambria" w:hAnsi="Cambria"/>
-                      <w:sz w:val="24"/>
-                      <w:szCs w:val="24"/>
-                    </w:rPr>
-                  </w:pPr>
-                  <w:r>
-                    <w:rPr>
-                      <w:rFonts w:ascii="Cambria" w:hAnsi="Cambria"/>
-                      <w:sz w:val="24"/>
-                      <w:szCs w:val="24"/>
-                    </w:rPr>
-                    <w:t>System Response</w:t>
-                  </w:r>
-                </w:p>
-              </w:tc>
-            </w:tr>
-            <w:tr>
-              <w:tc>
-                <w:tcPr>
-                  <w:tcW w:w="598" w:type="pct"/>
-                  <w:tcBorders>
-                    <w:top w:val="single" w:sz="4" w:space="0" w:color="auto"/>
-                    <w:left w:val="single" w:sz="4" w:space="0" w:color="auto"/>
-                    <w:bottom w:val="single" w:sz="4" w:space="0" w:color="auto"/>
-                    <w:right w:val="single" w:sz="4" w:space="0" w:color="auto"/>
-                  </w:tcBorders>
-                  <w:vAlign w:val="center"/>
-                  <w:hideMark/>
-                </w:tcPr>
-                <w:p>
-                  <w:pPr>
-                    <w:rPr>
-                      <w:rFonts w:ascii="Cambria" w:hAnsi="Cambria"/>
-                      <w:sz w:val="24"/>
-                      <w:szCs w:val="24"/>
-                    </w:rPr>
-                  </w:pPr>
-                  <w:r>
-                    <w:rPr>
-                      <w:rFonts w:ascii="Cambria" w:hAnsi="Cambria"/>
-                      <w:sz w:val="24"/>
-                      <w:szCs w:val="24"/>
-                    </w:rPr>
-                    <w:t>1</w:t>
-                  </w:r>
-                </w:p>
-              </w:tc>
-              <w:tc>
-                <w:tcPr>
-                  <w:tcW w:w="1890" w:type="pct"/>
-                  <w:tcBorders>
-                    <w:top w:val="single" w:sz="4" w:space="0" w:color="auto"/>
-                    <w:left w:val="single" w:sz="4" w:space="0" w:color="auto"/>
-                    <w:bottom w:val="single" w:sz="4" w:space="0" w:color="auto"/>
-                    <w:right w:val="single" w:sz="4" w:space="0" w:color="auto"/>
-                  </w:tcBorders>
-                  <w:hideMark/>
-                </w:tcPr>
-                <w:p>
-                  <w:pPr>
-                    <w:rPr>
-                      <w:rFonts w:ascii="Cambria" w:hAnsi="Cambria"/>
-                      <w:sz w:val="24"/>
-                      <w:szCs w:val="24"/>
-                    </w:rPr>
-                  </w:pPr>
-                  <w:r>
-                    <w:rPr>
-                      <w:rFonts w:ascii="Cambria" w:hAnsi="Cambria"/>
-                      <w:sz w:val="24"/>
-                      <w:szCs w:val="24"/>
-                    </w:rPr>
-                    <w:t xml:space="preserve">Actor send accept </w:t>
-                  </w:r>
-                  <w:r>
-                    <w:rPr>
-                      <w:rFonts w:ascii="Cambria" w:hAnsi="Cambria"/>
-                      <w:sz w:val="24"/>
-                      <w:szCs w:val="24"/>
-                    </w:rPr>
-                    <w:t>reservation</w:t>
-                  </w:r>
-                  <w:r>
-                    <w:rPr>
-                      <w:rFonts w:ascii="Cambria" w:hAnsi="Cambria"/>
-                      <w:sz w:val="24"/>
-                      <w:szCs w:val="24"/>
-                    </w:rPr>
-                    <w:t xml:space="preserve"> request command</w:t>
-                  </w:r>
-                  <w:r>
-                    <w:rPr>
-                      <w:rFonts w:ascii="Cambria" w:hAnsi="Cambria"/>
-                      <w:sz w:val="24"/>
-                      <w:szCs w:val="24"/>
-                    </w:rPr>
-                    <w:t>.</w:t>
-                  </w:r>
-                </w:p>
-              </w:tc>
-              <w:tc>
-                <w:tcPr>
-                  <w:tcW w:w="2512" w:type="pct"/>
-                  <w:tcBorders>
-                    <w:top w:val="single" w:sz="4" w:space="0" w:color="auto"/>
-                    <w:left w:val="single" w:sz="4" w:space="0" w:color="auto"/>
-                    <w:bottom w:val="single" w:sz="4" w:space="0" w:color="auto"/>
-                    <w:right w:val="single" w:sz="4" w:space="0" w:color="auto"/>
-                  </w:tcBorders>
-                  <w:hideMark/>
-                </w:tcPr>
-                <w:p>
-                  <w:pPr>
-                    <w:jc w:val="both"/>
-                    <w:rPr>
-                      <w:rFonts w:ascii="Cambria" w:eastAsia="SimSun" w:hAnsi="Cambria"/>
-                      <w:sz w:val="24"/>
-                      <w:szCs w:val="24"/>
-                    </w:rPr>
-                  </w:pPr>
-                </w:p>
-                <w:p>
-                  <w:pPr>
-                    <w:jc w:val="both"/>
-                    <w:rPr>
-                      <w:rFonts w:ascii="Cambria" w:eastAsia="SimSun" w:hAnsi="Cambria"/>
-                      <w:sz w:val="24"/>
-                      <w:szCs w:val="24"/>
-                    </w:rPr>
-                  </w:pPr>
-                </w:p>
-                <w:p>
-                  <w:pPr>
-                    <w:jc w:val="both"/>
-                    <w:rPr>
-                      <w:rFonts w:ascii="Cambria" w:hAnsi="Cambria"/>
-                      <w:sz w:val="24"/>
-                      <w:szCs w:val="24"/>
-                    </w:rPr>
-                  </w:pPr>
-                  <w:r>
-                    <w:rPr>
-                      <w:rFonts w:ascii="Cambria" w:hAnsi="Cambria"/>
-                      <w:sz w:val="24"/>
-                      <w:szCs w:val="24"/>
-                    </w:rPr>
-                    <w:t>System response</w:t>
-                  </w:r>
-                  <w:r>
-                    <w:rPr>
-                      <w:rFonts w:ascii="Cambria" w:hAnsi="Cambria"/>
-                      <w:sz w:val="24"/>
-                      <w:szCs w:val="24"/>
-                    </w:rPr>
-                    <w:t xml:space="preserve"> </w:t>
-                  </w:r>
-                  <w:r>
-                    <w:rPr>
-                      <w:rFonts w:ascii="Cambria" w:hAnsi="Cambria"/>
-                      <w:sz w:val="24"/>
-                      <w:szCs w:val="24"/>
-                    </w:rPr>
-                    <w:t>reservation</w:t>
-                  </w:r>
-                  <w:r>
-                    <w:rPr>
-                      <w:rFonts w:ascii="Cambria" w:hAnsi="Cambria"/>
-                      <w:sz w:val="24"/>
-                      <w:szCs w:val="24"/>
-                    </w:rPr>
-                    <w:t xml:space="preserve"> request list based on time</w:t>
-                  </w:r>
-                  <w:r>
-                    <w:rPr>
-                      <w:rFonts w:ascii="Cambria" w:hAnsi="Cambria"/>
-                      <w:sz w:val="24"/>
-                      <w:szCs w:val="24"/>
-                    </w:rPr>
-                    <w:t xml:space="preserve"> input</w:t>
-                  </w:r>
-                  <w:r>
-                    <w:rPr>
-                      <w:rFonts w:ascii="Cambria" w:hAnsi="Cambria"/>
-                      <w:sz w:val="24"/>
-                      <w:szCs w:val="24"/>
-                    </w:rPr>
-                    <w:t>t</w:t>
-                  </w:r>
-                  <w:r>
-                    <w:rPr>
-                      <w:rFonts w:ascii="Cambria" w:hAnsi="Cambria"/>
-                      <w:sz w:val="24"/>
-                      <w:szCs w:val="24"/>
-                    </w:rPr>
-                    <w:t>ed</w:t>
-                  </w:r>
-                  <w:r>
-                    <w:rPr>
-                      <w:rFonts w:ascii="Cambria" w:hAnsi="Cambria"/>
-                      <w:sz w:val="24"/>
-                      <w:szCs w:val="24"/>
-                    </w:rPr>
-                    <w:t xml:space="preserve"> and Actor’s rank</w:t>
-                  </w:r>
-                  <w:r>
-                    <w:rPr>
-                      <w:rFonts w:ascii="Cambria" w:hAnsi="Cambria"/>
-                      <w:sz w:val="24"/>
-                      <w:szCs w:val="24"/>
-                    </w:rPr>
-                    <w:t>.</w:t>
-                  </w:r>
-                </w:p>
-              </w:tc>
-            </w:tr>
-            <w:tr>
-              <w:tc>
-                <w:tcPr>
-                  <w:tcW w:w="598" w:type="pct"/>
-                  <w:tcBorders>
-                    <w:top w:val="single" w:sz="4" w:space="0" w:color="auto"/>
-                    <w:left w:val="single" w:sz="4" w:space="0" w:color="auto"/>
-                    <w:bottom w:val="single" w:sz="4" w:space="0" w:color="auto"/>
-                    <w:right w:val="single" w:sz="4" w:space="0" w:color="auto"/>
-                  </w:tcBorders>
-                  <w:vAlign w:val="center"/>
-                </w:tcPr>
-                <w:p>
-                  <w:pPr>
-                    <w:rPr>
-                      <w:rFonts w:ascii="Cambria" w:hAnsi="Cambria"/>
-                      <w:sz w:val="24"/>
-                      <w:szCs w:val="24"/>
-                    </w:rPr>
-                  </w:pPr>
-                  <w:r>
-                    <w:rPr>
-                      <w:rFonts w:ascii="Cambria" w:hAnsi="Cambria"/>
-                      <w:color w:val="FF0000"/>
-                      <w:sz w:val="24"/>
-                      <w:szCs w:val="24"/>
-                    </w:rPr>
-                    <w:t>2</w:t>
-                  </w:r>
-                </w:p>
-              </w:tc>
-              <w:tc>
-                <w:tcPr>
-                  <w:tcW w:w="1890" w:type="pct"/>
-                  <w:tcBorders>
-                    <w:top w:val="single" w:sz="4" w:space="0" w:color="auto"/>
-                    <w:left w:val="single" w:sz="4" w:space="0" w:color="auto"/>
-                    <w:bottom w:val="single" w:sz="4" w:space="0" w:color="auto"/>
-                    <w:right w:val="single" w:sz="4" w:space="0" w:color="auto"/>
-                  </w:tcBorders>
-                </w:tcPr>
-                <w:p>
-                  <w:pPr>
-                    <w:rPr>
-                      <w:rFonts w:ascii="Cambria" w:hAnsi="Cambria"/>
-                      <w:color w:val="000000" w:themeColor="text1"/>
-                      <w:sz w:val="24"/>
-                      <w:szCs w:val="24"/>
-                    </w:rPr>
-                  </w:pPr>
-                  <w:r>
-                    <w:rPr>
-                      <w:rFonts w:ascii="Cambria" w:hAnsi="Cambria"/>
-                      <w:color w:val="000000" w:themeColor="text1"/>
-                      <w:sz w:val="24"/>
-                      <w:szCs w:val="24"/>
-                    </w:rPr>
-                    <w:t xml:space="preserve">Actor chose one </w:t>
-                  </w:r>
-                  <w:r>
-                    <w:rPr>
-                      <w:rFonts w:ascii="Cambria" w:hAnsi="Cambria"/>
-                      <w:color w:val="000000" w:themeColor="text1"/>
-                      <w:sz w:val="24"/>
-                      <w:szCs w:val="24"/>
-                    </w:rPr>
-                    <w:t>reservation</w:t>
-                  </w:r>
-                  <w:r>
-                    <w:rPr>
-                      <w:rFonts w:ascii="Cambria" w:hAnsi="Cambria"/>
-                      <w:color w:val="000000" w:themeColor="text1"/>
-                      <w:sz w:val="24"/>
-                      <w:szCs w:val="24"/>
-                    </w:rPr>
-                    <w:t xml:space="preserve"> request in </w:t>
-                  </w:r>
-                  <w:r>
-                    <w:rPr>
-                      <w:rFonts w:ascii="Cambria" w:hAnsi="Cambria"/>
-                      <w:color w:val="000000" w:themeColor="text1"/>
-                      <w:sz w:val="24"/>
-                      <w:szCs w:val="24"/>
-                    </w:rPr>
-                    <w:t>reservation</w:t>
-                  </w:r>
-                  <w:r>
-                    <w:rPr>
-                      <w:rFonts w:ascii="Cambria" w:hAnsi="Cambria"/>
-                      <w:color w:val="000000" w:themeColor="text1"/>
-                      <w:sz w:val="24"/>
-                      <w:szCs w:val="24"/>
-                    </w:rPr>
-                    <w:t xml:space="preserve"> request list</w:t>
-                  </w:r>
-                  <w:r>
-                    <w:rPr>
-                      <w:rFonts w:ascii="Cambria" w:hAnsi="Cambria"/>
-                      <w:color w:val="000000" w:themeColor="text1"/>
-                      <w:sz w:val="24"/>
-                      <w:szCs w:val="24"/>
-                    </w:rPr>
-                    <w:t>.</w:t>
-                  </w:r>
-                </w:p>
-                <w:p>
-                  <w:pPr>
-                    <w:rPr>
-                      <w:rFonts w:ascii="Cambria" w:hAnsi="Cambria"/>
-                      <w:color w:val="000000" w:themeColor="text1"/>
-                      <w:sz w:val="24"/>
-                      <w:szCs w:val="24"/>
-                    </w:rPr>
-                  </w:pPr>
-                  <w:r>
-                    <w:rPr>
-                      <w:rFonts w:ascii="Cambria" w:hAnsi="Cambria"/>
-                      <w:color w:val="000000" w:themeColor="text1"/>
-                      <w:sz w:val="24"/>
-                      <w:szCs w:val="24"/>
-                    </w:rPr>
-                    <w:lastRenderedPageBreak/>
-                    <w:t>[Alternative 1]</w:t>
-                  </w:r>
-                </w:p>
-                <w:p>
-                  <w:pPr>
-                    <w:rPr>
-                      <w:rFonts w:ascii="Cambria" w:hAnsi="Cambria"/>
-                      <w:color w:val="000000" w:themeColor="text1"/>
-                      <w:sz w:val="24"/>
-                      <w:szCs w:val="24"/>
-                    </w:rPr>
-                  </w:pPr>
-                  <w:r>
-                    <w:rPr>
-                      <w:rFonts w:ascii="Cambria" w:hAnsi="Cambria"/>
-                      <w:color w:val="000000" w:themeColor="text1"/>
-                      <w:sz w:val="24"/>
-                      <w:szCs w:val="24"/>
-                    </w:rPr>
-                    <w:t xml:space="preserve"> </w:t>
-                  </w:r>
-                </w:p>
-              </w:tc>
-              <w:tc>
-                <w:tcPr>
-                  <w:tcW w:w="2512" w:type="pct"/>
-                  <w:tcBorders>
-                    <w:top w:val="single" w:sz="4" w:space="0" w:color="auto"/>
-                    <w:left w:val="single" w:sz="4" w:space="0" w:color="auto"/>
-                    <w:bottom w:val="single" w:sz="4" w:space="0" w:color="auto"/>
-                    <w:right w:val="single" w:sz="4" w:space="0" w:color="auto"/>
-                  </w:tcBorders>
-                </w:tcPr>
-                <w:p>
-                  <w:pPr>
-                    <w:rPr>
-                      <w:rFonts w:ascii="Cambria" w:hAnsi="Cambria"/>
-                      <w:color w:val="000000" w:themeColor="text1"/>
-                      <w:sz w:val="24"/>
-                      <w:szCs w:val="24"/>
-                    </w:rPr>
-                  </w:pPr>
-                </w:p>
-                <w:p>
-                  <w:pPr>
-                    <w:jc w:val="both"/>
-                    <w:rPr>
-                      <w:rFonts w:ascii="Cambria" w:hAnsi="Cambria"/>
-                      <w:color w:val="000000" w:themeColor="text1"/>
-                      <w:sz w:val="24"/>
-                      <w:szCs w:val="24"/>
-                    </w:rPr>
-                  </w:pPr>
-                </w:p>
-                <w:p>
-                  <w:pPr>
-                    <w:jc w:val="both"/>
-                    <w:rPr>
-                      <w:rFonts w:ascii="Cambria" w:hAnsi="Cambria"/>
-                      <w:color w:val="000000" w:themeColor="text1"/>
-                      <w:sz w:val="24"/>
-                      <w:szCs w:val="24"/>
-                    </w:rPr>
-                  </w:pPr>
-                </w:p>
-                <w:p>
-                  <w:pPr>
-                    <w:jc w:val="both"/>
-                    <w:rPr>
-                      <w:rFonts w:ascii="Cambria" w:hAnsi="Cambria"/>
-                      <w:color w:val="000000" w:themeColor="text1"/>
-                      <w:sz w:val="24"/>
-                      <w:szCs w:val="24"/>
-                    </w:rPr>
-                  </w:pPr>
-                  <w:r>
-                    <w:rPr>
-                      <w:rFonts w:ascii="Cambria" w:hAnsi="Cambria"/>
-                      <w:color w:val="000000" w:themeColor="text1"/>
-                      <w:sz w:val="24"/>
-                      <w:szCs w:val="24"/>
-                    </w:rPr>
-                    <w:lastRenderedPageBreak/>
-                    <w:t>System check if the Actor’s balance is enough to pay for the match, then:</w:t>
-                  </w:r>
-                </w:p>
-                <w:p>
-                  <w:pPr>
-                    <w:pStyle w:val="ListParagraph"/>
-                    <w:numPr>
-                      <w:ilvl w:val="0"/>
-                      <w:numId w:val="34"/>
-                    </w:numPr>
-                    <w:jc w:val="both"/>
-                    <w:rPr>
-                      <w:rFonts w:ascii="Cambria" w:hAnsi="Cambria"/>
-                      <w:color w:val="000000" w:themeColor="text1"/>
-                      <w:sz w:val="24"/>
-                      <w:szCs w:val="24"/>
-                    </w:rPr>
-                  </w:pPr>
-                  <w:r>
-                    <w:rPr>
-                      <w:rFonts w:ascii="Cambria" w:hAnsi="Cambria"/>
-                      <w:color w:val="000000" w:themeColor="text1"/>
-                      <w:sz w:val="24"/>
-                      <w:szCs w:val="24"/>
-                    </w:rPr>
-                    <w:t>System required check out</w:t>
-                  </w:r>
-                  <w:r>
-                    <w:rPr>
-                      <w:rFonts w:ascii="Cambria" w:hAnsi="Cambria"/>
-                      <w:color w:val="000000" w:themeColor="text1"/>
-                      <w:sz w:val="24"/>
-                      <w:szCs w:val="24"/>
-                    </w:rPr>
-                    <w:t>.</w:t>
-                  </w:r>
-                </w:p>
-                <w:p>
-                  <w:pPr>
-                    <w:jc w:val="both"/>
-                    <w:rPr>
-                      <w:rFonts w:ascii="Cambria" w:hAnsi="Cambria"/>
-                      <w:color w:val="000000" w:themeColor="text1"/>
-                      <w:sz w:val="24"/>
-                      <w:szCs w:val="24"/>
-                    </w:rPr>
-                  </w:pPr>
-                  <w:r>
-                    <w:rPr>
-                      <w:rFonts w:ascii="Cambria" w:eastAsia="SimSun" w:hAnsi="Cambria"/>
-                      <w:color w:val="000000" w:themeColor="text1"/>
-                      <w:sz w:val="24"/>
-                      <w:szCs w:val="24"/>
-                    </w:rPr>
-                    <w:t>[Exception 1]</w:t>
-                  </w:r>
-                </w:p>
-                <w:p>
-                  <w:pPr>
-                    <w:pStyle w:val="ListParagraph"/>
-                    <w:numPr>
-                      <w:ilvl w:val="0"/>
-                      <w:numId w:val="30"/>
-                    </w:numPr>
-                    <w:jc w:val="both"/>
-                    <w:rPr>
-                      <w:rFonts w:ascii="Cambria" w:hAnsi="Cambria"/>
-                      <w:color w:val="000000" w:themeColor="text1"/>
-                      <w:sz w:val="24"/>
-                      <w:szCs w:val="24"/>
-                    </w:rPr>
-                  </w:pPr>
-                  <w:r>
-                    <w:rPr>
-                      <w:rFonts w:ascii="Cambria" w:hAnsi="Cambria"/>
-                      <w:color w:val="000000" w:themeColor="text1"/>
-                      <w:sz w:val="24"/>
-                      <w:szCs w:val="24"/>
-                    </w:rPr>
-                    <w:t xml:space="preserve">System notify </w:t>
-                  </w:r>
-                  <w:r>
-                    <w:rPr>
-                      <w:rFonts w:ascii="Cambria" w:hAnsi="Cambria"/>
-                      <w:color w:val="000000" w:themeColor="text1"/>
-                      <w:sz w:val="24"/>
-                      <w:szCs w:val="24"/>
-                    </w:rPr>
-                    <w:t xml:space="preserve">to User who created </w:t>
-                  </w:r>
-                  <w:r>
-                    <w:rPr>
-                      <w:rFonts w:ascii="Cambria" w:hAnsi="Cambria"/>
-                      <w:color w:val="000000" w:themeColor="text1"/>
-                      <w:sz w:val="24"/>
-                      <w:szCs w:val="24"/>
-                    </w:rPr>
-                    <w:t>reservation</w:t>
-                  </w:r>
-                  <w:r>
-                    <w:rPr>
-                      <w:rFonts w:ascii="Cambria" w:hAnsi="Cambria"/>
-                      <w:color w:val="000000" w:themeColor="text1"/>
-                      <w:sz w:val="24"/>
-                      <w:szCs w:val="24"/>
-                    </w:rPr>
-                    <w:t xml:space="preserve"> request</w:t>
-                  </w:r>
-                  <w:r>
-                    <w:rPr>
-                      <w:rFonts w:ascii="Cambria" w:hAnsi="Cambria"/>
-                      <w:color w:val="000000" w:themeColor="text1"/>
-                      <w:sz w:val="24"/>
-                      <w:szCs w:val="24"/>
-                    </w:rPr>
-                    <w:t>.</w:t>
-                  </w:r>
-                </w:p>
-                <w:p>
-                  <w:pPr>
-                    <w:pStyle w:val="ListParagraph"/>
-                    <w:numPr>
-                      <w:ilvl w:val="0"/>
-                      <w:numId w:val="30"/>
-                    </w:numPr>
-                    <w:jc w:val="both"/>
-                    <w:rPr>
-                      <w:rFonts w:ascii="Cambria" w:hAnsi="Cambria"/>
-                      <w:color w:val="000000" w:themeColor="text1"/>
-                      <w:sz w:val="24"/>
-                      <w:szCs w:val="24"/>
-                    </w:rPr>
-                  </w:pPr>
-                  <w:r>
-                    <w:rPr>
-                      <w:rFonts w:ascii="Cambria" w:hAnsi="Cambria"/>
-                      <w:color w:val="000000" w:themeColor="text1"/>
-                      <w:sz w:val="24"/>
-                      <w:szCs w:val="24"/>
-                    </w:rPr>
-                    <w:t xml:space="preserve">Save Actor accepted </w:t>
-                  </w:r>
-                  <w:r>
-                    <w:rPr>
-                      <w:rFonts w:ascii="Cambria" w:hAnsi="Cambria"/>
-                      <w:color w:val="000000" w:themeColor="text1"/>
-                      <w:sz w:val="24"/>
-                      <w:szCs w:val="24"/>
-                    </w:rPr>
-                    <w:t>reservation</w:t>
-                  </w:r>
-                  <w:r>
-                    <w:rPr>
-                      <w:rFonts w:ascii="Cambria" w:hAnsi="Cambria"/>
-                      <w:color w:val="000000" w:themeColor="text1"/>
-                      <w:sz w:val="24"/>
-                      <w:szCs w:val="24"/>
-                    </w:rPr>
-                    <w:t xml:space="preserve"> request to database</w:t>
-                  </w:r>
-                  <w:r>
-                    <w:rPr>
-                      <w:rFonts w:ascii="Cambria" w:hAnsi="Cambria"/>
-                      <w:color w:val="000000" w:themeColor="text1"/>
-                      <w:sz w:val="24"/>
-                      <w:szCs w:val="24"/>
-                    </w:rPr>
-                    <w:t>.</w:t>
-                  </w:r>
-                </w:p>
-                <w:p>
-                  <w:pPr>
-                    <w:pStyle w:val="ListParagraph"/>
-                    <w:numPr>
-                      <w:ilvl w:val="0"/>
-                      <w:numId w:val="30"/>
-                    </w:numPr>
-                    <w:jc w:val="both"/>
-                    <w:rPr>
-                      <w:rFonts w:ascii="Cambria" w:hAnsi="Cambria"/>
-                      <w:color w:val="000000" w:themeColor="text1"/>
-                      <w:sz w:val="24"/>
-                      <w:szCs w:val="24"/>
-                    </w:rPr>
-                  </w:pPr>
-                  <w:r>
-                    <w:rPr>
-                      <w:rFonts w:ascii="Cambria" w:hAnsi="Cambria"/>
-                      <w:color w:val="000000" w:themeColor="text1"/>
-                      <w:sz w:val="24"/>
-                      <w:szCs w:val="24"/>
-                    </w:rPr>
-                    <w:t>Calculate bill and update balance of Actor</w:t>
-                  </w:r>
-                  <w:r>
-                    <w:rPr>
-                      <w:rFonts w:ascii="Cambria" w:hAnsi="Cambria"/>
-                      <w:color w:val="000000" w:themeColor="text1"/>
-                      <w:sz w:val="24"/>
-                      <w:szCs w:val="24"/>
-                    </w:rPr>
-                    <w:t>.</w:t>
-                  </w:r>
-                </w:p>
-              </w:tc>
-            </w:tr>
-            <w:tr>
-              <w:tc>
-                <w:tcPr>
-                  <w:tcW w:w="598" w:type="pct"/>
-                  <w:tcBorders>
-                    <w:top w:val="single" w:sz="4" w:space="0" w:color="auto"/>
-                    <w:left w:val="single" w:sz="4" w:space="0" w:color="auto"/>
-                    <w:bottom w:val="single" w:sz="4" w:space="0" w:color="auto"/>
-                    <w:right w:val="single" w:sz="4" w:space="0" w:color="auto"/>
-                  </w:tcBorders>
-                  <w:vAlign w:val="center"/>
-                </w:tcPr>
-                <w:p>
-                  <w:pPr>
-                    <w:rPr>
-                      <w:rFonts w:ascii="Cambria" w:hAnsi="Cambria"/>
-                      <w:color w:val="FF0000"/>
-                      <w:sz w:val="24"/>
-                      <w:szCs w:val="24"/>
-                    </w:rPr>
-                  </w:pPr>
-                </w:p>
-              </w:tc>
-              <w:tc>
-                <w:tcPr>
-                  <w:tcW w:w="1890" w:type="pct"/>
-                  <w:tcBorders>
-                    <w:top w:val="single" w:sz="4" w:space="0" w:color="auto"/>
-                    <w:left w:val="single" w:sz="4" w:space="0" w:color="auto"/>
-                    <w:bottom w:val="single" w:sz="4" w:space="0" w:color="auto"/>
-                    <w:right w:val="single" w:sz="4" w:space="0" w:color="auto"/>
-                  </w:tcBorders>
-                </w:tcPr>
-                <w:p>
-                  <w:pPr>
-                    <w:rPr>
-                      <w:rFonts w:ascii="Cambria" w:hAnsi="Cambria"/>
-                      <w:color w:val="000000" w:themeColor="text1"/>
-                      <w:sz w:val="24"/>
-                      <w:szCs w:val="24"/>
-                    </w:rPr>
-                  </w:pPr>
-                </w:p>
-              </w:tc>
-              <w:tc>
-                <w:tcPr>
-                  <w:tcW w:w="2512" w:type="pct"/>
-                  <w:tcBorders>
-                    <w:top w:val="single" w:sz="4" w:space="0" w:color="auto"/>
-                    <w:left w:val="single" w:sz="4" w:space="0" w:color="auto"/>
-                    <w:bottom w:val="single" w:sz="4" w:space="0" w:color="auto"/>
-                    <w:right w:val="single" w:sz="4" w:space="0" w:color="auto"/>
-                  </w:tcBorders>
-                </w:tcPr>
-                <w:p>
-                  <w:pPr>
-                    <w:rPr>
-                      <w:rFonts w:ascii="Cambria" w:hAnsi="Cambria"/>
-                      <w:color w:val="000000" w:themeColor="text1"/>
-                      <w:sz w:val="24"/>
-                      <w:szCs w:val="24"/>
-                    </w:rPr>
-                  </w:pPr>
-                </w:p>
-              </w:tc>
-            </w:tr>
-          </w:tbl>
-          <w:p>
-            <w:pPr>
-              <w:rPr>
-                <w:rFonts w:ascii="Cambria" w:hAnsi="Cambria"/>
-                <w:b/>
-                <w:sz w:val="24"/>
-                <w:szCs w:val="24"/>
-              </w:rPr>
-            </w:pPr>
-          </w:p>
-          <w:p>
-            <w:pPr>
-              <w:rPr>
-                <w:rFonts w:ascii="Cambria" w:hAnsi="Cambria"/>
-                <w:b/>
-                <w:sz w:val="24"/>
-                <w:szCs w:val="24"/>
-              </w:rPr>
-            </w:pPr>
-            <w:r>
-              <w:rPr>
-                <w:rFonts w:ascii="Cambria" w:hAnsi="Cambria"/>
-                <w:b/>
-                <w:sz w:val="24"/>
-                <w:szCs w:val="24"/>
-              </w:rPr>
-              <w:t>Alternative Scenario 1:</w:t>
-            </w:r>
-          </w:p>
-          <w:tbl>
-            <w:tblPr>
-              <w:tblStyle w:val="TableGrid"/>
-              <w:tblW w:w="5000" w:type="pct"/>
-              <w:tblLook w:val="04A0" w:firstRow="1" w:lastRow="0" w:firstColumn="1" w:lastColumn="0" w:noHBand="0" w:noVBand="1"/>
-            </w:tblPr>
-            <w:tblGrid>
-              <w:gridCol w:w="1050"/>
-              <w:gridCol w:w="3319"/>
-              <w:gridCol w:w="4411"/>
-            </w:tblGrid>
-            <w:tr>
-              <w:tc>
-                <w:tcPr>
-                  <w:tcW w:w="598" w:type="pct"/>
-                  <w:tcBorders>
-                    <w:top w:val="single" w:sz="4" w:space="0" w:color="auto"/>
-                    <w:left w:val="single" w:sz="4" w:space="0" w:color="auto"/>
-                    <w:bottom w:val="single" w:sz="4" w:space="0" w:color="auto"/>
-                    <w:right w:val="single" w:sz="4" w:space="0" w:color="auto"/>
-                  </w:tcBorders>
-                  <w:shd w:val="clear" w:color="auto" w:fill="E7E6E6" w:themeFill="background2"/>
-                  <w:vAlign w:val="center"/>
-                  <w:hideMark/>
-                </w:tcPr>
-                <w:p>
-                  <w:pPr>
-                    <w:rPr>
-                      <w:rFonts w:ascii="Cambria" w:hAnsi="Cambria"/>
-                      <w:sz w:val="24"/>
-                      <w:szCs w:val="24"/>
-                    </w:rPr>
-                  </w:pPr>
-                  <w:r>
-                    <w:rPr>
-                      <w:rFonts w:ascii="Cambria" w:hAnsi="Cambria"/>
-                      <w:sz w:val="24"/>
-                      <w:szCs w:val="24"/>
-                    </w:rPr>
-                    <w:t>Step</w:t>
-                  </w:r>
-                </w:p>
-              </w:tc>
-              <w:tc>
-                <w:tcPr>
-                  <w:tcW w:w="1890" w:type="pct"/>
-                  <w:tcBorders>
-                    <w:top w:val="single" w:sz="4" w:space="0" w:color="auto"/>
-                    <w:left w:val="single" w:sz="4" w:space="0" w:color="auto"/>
-                    <w:bottom w:val="single" w:sz="4" w:space="0" w:color="auto"/>
-                    <w:right w:val="single" w:sz="4" w:space="0" w:color="auto"/>
-                  </w:tcBorders>
-                  <w:shd w:val="clear" w:color="auto" w:fill="E7E6E6" w:themeFill="background2"/>
-                  <w:vAlign w:val="center"/>
-                  <w:hideMark/>
-                </w:tcPr>
-                <w:p>
-                  <w:pPr>
-                    <w:rPr>
-                      <w:rFonts w:ascii="Cambria" w:hAnsi="Cambria"/>
-                      <w:sz w:val="24"/>
-                      <w:szCs w:val="24"/>
-                    </w:rPr>
-                  </w:pPr>
-                  <w:r>
-                    <w:rPr>
-                      <w:rFonts w:ascii="Cambria" w:hAnsi="Cambria"/>
-                      <w:sz w:val="24"/>
-                      <w:szCs w:val="24"/>
-                    </w:rPr>
-                    <w:t>Actor Action</w:t>
-                  </w:r>
-                </w:p>
-              </w:tc>
-              <w:tc>
-                <w:tcPr>
-                  <w:tcW w:w="2512" w:type="pct"/>
-                  <w:tcBorders>
-                    <w:top w:val="single" w:sz="4" w:space="0" w:color="auto"/>
-                    <w:left w:val="single" w:sz="4" w:space="0" w:color="auto"/>
-                    <w:bottom w:val="single" w:sz="4" w:space="0" w:color="auto"/>
-                    <w:right w:val="single" w:sz="4" w:space="0" w:color="auto"/>
-                  </w:tcBorders>
-                  <w:shd w:val="clear" w:color="auto" w:fill="E7E6E6" w:themeFill="background2"/>
-                  <w:vAlign w:val="center"/>
-                  <w:hideMark/>
-                </w:tcPr>
-                <w:p>
-                  <w:pPr>
-                    <w:rPr>
-                      <w:rFonts w:ascii="Cambria" w:hAnsi="Cambria"/>
-                      <w:sz w:val="24"/>
-                      <w:szCs w:val="24"/>
-                    </w:rPr>
-                  </w:pPr>
-                  <w:r>
-                    <w:rPr>
-                      <w:rFonts w:ascii="Cambria" w:hAnsi="Cambria"/>
-                      <w:sz w:val="24"/>
-                      <w:szCs w:val="24"/>
-                    </w:rPr>
-                    <w:t>System Response</w:t>
-                  </w:r>
-                </w:p>
-              </w:tc>
-            </w:tr>
-            <w:tr>
-              <w:tc>
-                <w:tcPr>
-                  <w:tcW w:w="598" w:type="pct"/>
-                  <w:tcBorders>
-                    <w:top w:val="single" w:sz="4" w:space="0" w:color="auto"/>
-                    <w:left w:val="single" w:sz="4" w:space="0" w:color="auto"/>
-                    <w:bottom w:val="single" w:sz="4" w:space="0" w:color="auto"/>
-                    <w:right w:val="single" w:sz="4" w:space="0" w:color="auto"/>
-                  </w:tcBorders>
-                  <w:vAlign w:val="center"/>
-                  <w:hideMark/>
-                </w:tcPr>
-                <w:p>
-                  <w:pPr>
-                    <w:rPr>
-                      <w:rFonts w:ascii="Cambria" w:hAnsi="Cambria"/>
-                      <w:sz w:val="24"/>
-                      <w:szCs w:val="24"/>
-                    </w:rPr>
-                  </w:pPr>
-                  <w:r>
-                    <w:rPr>
-                      <w:rFonts w:ascii="Cambria" w:hAnsi="Cambria"/>
-                      <w:sz w:val="24"/>
-                      <w:szCs w:val="24"/>
-                    </w:rPr>
-                    <w:t>1</w:t>
-                  </w:r>
-                </w:p>
-              </w:tc>
-              <w:tc>
-                <w:tcPr>
-                  <w:tcW w:w="1890" w:type="pct"/>
-                  <w:tcBorders>
-                    <w:top w:val="single" w:sz="4" w:space="0" w:color="auto"/>
-                    <w:left w:val="single" w:sz="4" w:space="0" w:color="auto"/>
-                    <w:bottom w:val="single" w:sz="4" w:space="0" w:color="auto"/>
-                    <w:right w:val="single" w:sz="4" w:space="0" w:color="auto"/>
-                  </w:tcBorders>
-                  <w:hideMark/>
-                </w:tcPr>
-                <w:p>
-                  <w:pPr>
-                    <w:rPr>
-                      <w:rFonts w:ascii="Cambria" w:hAnsi="Cambria"/>
-                      <w:sz w:val="24"/>
-                      <w:szCs w:val="24"/>
-                    </w:rPr>
-                  </w:pPr>
-                  <w:r>
-                    <w:rPr>
-                      <w:rFonts w:ascii="Cambria" w:hAnsi="Cambria"/>
-                      <w:sz w:val="24"/>
-                      <w:szCs w:val="24"/>
-                    </w:rPr>
-                    <w:t>Actor send back command</w:t>
-                  </w:r>
-                  <w:r>
-                    <w:rPr>
-                      <w:rFonts w:ascii="Cambria" w:hAnsi="Cambria"/>
-                      <w:sz w:val="24"/>
-                      <w:szCs w:val="24"/>
-                    </w:rPr>
-                    <w:t>.</w:t>
-                  </w:r>
-                </w:p>
-              </w:tc>
-              <w:tc>
-                <w:tcPr>
-                  <w:tcW w:w="2512" w:type="pct"/>
-                  <w:tcBorders>
-                    <w:top w:val="single" w:sz="4" w:space="0" w:color="auto"/>
-                    <w:left w:val="single" w:sz="4" w:space="0" w:color="auto"/>
-                    <w:bottom w:val="single" w:sz="4" w:space="0" w:color="auto"/>
-                    <w:right w:val="single" w:sz="4" w:space="0" w:color="auto"/>
-                  </w:tcBorders>
-                  <w:hideMark/>
-                </w:tcPr>
-                <w:p>
-                  <w:pPr>
-                    <w:rPr>
-                      <w:rFonts w:ascii="Cambria" w:hAnsi="Cambria"/>
-                      <w:sz w:val="24"/>
-                      <w:szCs w:val="24"/>
-                    </w:rPr>
-                  </w:pPr>
-                </w:p>
-                <w:p>
-                  <w:pPr>
-                    <w:rPr>
-                      <w:rFonts w:ascii="Cambria" w:hAnsi="Cambria"/>
-                      <w:sz w:val="24"/>
-                      <w:szCs w:val="24"/>
-                    </w:rPr>
-                  </w:pPr>
-                  <w:r>
-                    <w:rPr>
-                      <w:rFonts w:ascii="Cambria" w:hAnsi="Cambria"/>
-                      <w:sz w:val="24"/>
-                      <w:szCs w:val="24"/>
-                    </w:rPr>
-                    <w:t>System back to</w:t>
-                  </w:r>
-                  <w:r>
-                    <w:rPr>
-                      <w:rFonts w:ascii="Cambria" w:hAnsi="Cambria"/>
-                      <w:sz w:val="24"/>
-                      <w:szCs w:val="24"/>
-                    </w:rPr>
-                    <w:t xml:space="preserve"> previous</w:t>
-                  </w:r>
-                  <w:r>
-                    <w:rPr>
-                      <w:rFonts w:ascii="Cambria" w:hAnsi="Cambria"/>
-                      <w:sz w:val="24"/>
-                      <w:szCs w:val="24"/>
-                    </w:rPr>
-                    <w:t xml:space="preserve"> window and allow Actor input time to play again</w:t>
-                  </w:r>
-                </w:p>
-                <w:p>
-                  <w:pPr>
-                    <w:rPr>
-                      <w:rFonts w:ascii="Cambria" w:hAnsi="Cambria"/>
-                      <w:sz w:val="24"/>
-                      <w:szCs w:val="24"/>
-                    </w:rPr>
-                  </w:pPr>
-                  <w:r>
-                    <w:rPr>
-                      <w:rFonts w:ascii="Cambria" w:hAnsi="Cambria"/>
-                      <w:sz w:val="24"/>
-                      <w:szCs w:val="24"/>
-                    </w:rPr>
-                    <w:t>Time setting Actor inputted still be saved</w:t>
-                  </w:r>
-                  <w:r>
-                    <w:rPr>
-                      <w:rFonts w:ascii="Cambria" w:hAnsi="Cambria"/>
-                      <w:sz w:val="24"/>
-                      <w:szCs w:val="24"/>
-                    </w:rPr>
-                    <w:t>.</w:t>
-                  </w:r>
-                </w:p>
-              </w:tc>
-            </w:tr>
-          </w:tbl>
-          <w:p>
-            <w:pPr>
-              <w:rPr>
-                <w:rFonts w:ascii="Cambria" w:hAnsi="Cambria"/>
-                <w:b/>
-                <w:sz w:val="24"/>
-                <w:szCs w:val="24"/>
-                <w:lang w:val="fr-FR"/>
-              </w:rPr>
-            </w:pPr>
-          </w:p>
-          <w:p>
-            <w:pPr>
-              <w:jc w:val="both"/>
-              <w:rPr>
-                <w:rFonts w:ascii="Cambria" w:eastAsia="SimSun" w:hAnsi="Cambria"/>
-                <w:b/>
-                <w:sz w:val="24"/>
-                <w:szCs w:val="24"/>
-              </w:rPr>
-            </w:pPr>
-            <w:r>
-              <w:rPr>
-                <w:rFonts w:ascii="Cambria" w:eastAsia="SimSun" w:hAnsi="Cambria"/>
-                <w:b/>
-                <w:sz w:val="24"/>
-                <w:szCs w:val="24"/>
-              </w:rPr>
-              <w:t>Exceptions 1:</w:t>
-            </w:r>
-          </w:p>
-          <w:tbl>
-            <w:tblPr>
-              <w:tblStyle w:val="TableGrid"/>
-              <w:tblW w:w="5000" w:type="pct"/>
-              <w:tblLook w:val="04A0" w:firstRow="1" w:lastRow="0" w:firstColumn="1" w:lastColumn="0" w:noHBand="0" w:noVBand="1"/>
-            </w:tblPr>
-            <w:tblGrid>
-              <w:gridCol w:w="1050"/>
-              <w:gridCol w:w="3319"/>
-              <w:gridCol w:w="4411"/>
-            </w:tblGrid>
-            <w:tr>
-              <w:tc>
-                <w:tcPr>
-                  <w:tcW w:w="598" w:type="pct"/>
-                  <w:shd w:val="clear" w:color="auto" w:fill="E7E6E6" w:themeFill="background2"/>
-                  <w:vAlign w:val="center"/>
-                </w:tcPr>
-                <w:p>
-                  <w:pPr>
-                    <w:jc w:val="both"/>
-                    <w:rPr>
-                      <w:rFonts w:ascii="Cambria" w:eastAsia="SimSun" w:hAnsi="Cambria"/>
-                      <w:sz w:val="24"/>
-                      <w:szCs w:val="24"/>
-                    </w:rPr>
-                  </w:pPr>
-                  <w:r>
-                    <w:rPr>
-                      <w:rFonts w:ascii="Cambria" w:eastAsia="SimSun" w:hAnsi="Cambria"/>
-                      <w:sz w:val="24"/>
-                      <w:szCs w:val="24"/>
-                    </w:rPr>
-                    <w:t>Step</w:t>
-                  </w:r>
-                </w:p>
-              </w:tc>
-              <w:tc>
-                <w:tcPr>
-                  <w:tcW w:w="1890" w:type="pct"/>
-                  <w:shd w:val="clear" w:color="auto" w:fill="E7E6E6" w:themeFill="background2"/>
-                  <w:vAlign w:val="center"/>
-                </w:tcPr>
-                <w:p>
-                  <w:pPr>
-                    <w:jc w:val="both"/>
-                    <w:rPr>
-                      <w:rFonts w:ascii="Cambria" w:eastAsia="SimSun" w:hAnsi="Cambria"/>
-                      <w:sz w:val="24"/>
-                      <w:szCs w:val="24"/>
-                    </w:rPr>
-                  </w:pPr>
-                  <w:r>
-                    <w:rPr>
-                      <w:rFonts w:ascii="Cambria" w:eastAsia="SimSun" w:hAnsi="Cambria"/>
-                      <w:sz w:val="24"/>
-                      <w:szCs w:val="24"/>
-                    </w:rPr>
-                    <w:t>Cause</w:t>
-                  </w:r>
-                </w:p>
-              </w:tc>
-              <w:tc>
-                <w:tcPr>
-                  <w:tcW w:w="2512" w:type="pct"/>
-                  <w:shd w:val="clear" w:color="auto" w:fill="E7E6E6" w:themeFill="background2"/>
-                  <w:vAlign w:val="center"/>
-                </w:tcPr>
-                <w:p>
-                  <w:pPr>
-                    <w:jc w:val="both"/>
-                    <w:rPr>
-                      <w:rFonts w:ascii="Cambria" w:eastAsia="SimSun" w:hAnsi="Cambria"/>
-                      <w:sz w:val="24"/>
-                      <w:szCs w:val="24"/>
-                    </w:rPr>
-                  </w:pPr>
-                  <w:r>
-                    <w:rPr>
-                      <w:rFonts w:ascii="Cambria" w:eastAsia="SimSun" w:hAnsi="Cambria"/>
-                      <w:sz w:val="24"/>
-                      <w:szCs w:val="24"/>
-                    </w:rPr>
-                    <w:t>System Response</w:t>
-                  </w:r>
-                </w:p>
-              </w:tc>
-            </w:tr>
-            <w:tr>
-              <w:tc>
-                <w:tcPr>
-                  <w:tcW w:w="598" w:type="pct"/>
-                  <w:vAlign w:val="center"/>
-                </w:tcPr>
-                <w:p>
-                  <w:pPr>
-                    <w:jc w:val="both"/>
-                    <w:rPr>
-                      <w:rFonts w:ascii="Cambria" w:eastAsia="SimSun" w:hAnsi="Cambria"/>
-                      <w:sz w:val="24"/>
-                      <w:szCs w:val="24"/>
-                    </w:rPr>
-                  </w:pPr>
-                  <w:r>
-                    <w:rPr>
-                      <w:rFonts w:ascii="Cambria" w:eastAsia="SimSun" w:hAnsi="Cambria"/>
-                      <w:sz w:val="24"/>
-                      <w:szCs w:val="24"/>
-                    </w:rPr>
-                    <w:t>1</w:t>
-                  </w:r>
-                </w:p>
-              </w:tc>
-              <w:tc>
-                <w:tcPr>
-                  <w:tcW w:w="1890" w:type="pct"/>
-                </w:tcPr>
-                <w:p>
-                  <w:pPr>
-                    <w:jc w:val="both"/>
-                    <w:rPr>
-                      <w:rFonts w:ascii="Cambria" w:eastAsia="SimSun" w:hAnsi="Cambria"/>
-                      <w:sz w:val="24"/>
-                      <w:szCs w:val="24"/>
-                    </w:rPr>
-                  </w:pPr>
-                  <w:r>
-                    <w:rPr>
-                      <w:rFonts w:ascii="Cambria" w:hAnsi="Cambria"/>
-                      <w:sz w:val="24"/>
-                      <w:szCs w:val="24"/>
-                    </w:rPr>
-                    <w:t>Actor’s balance is not enough to pay for the match</w:t>
-                  </w:r>
-                  <w:r>
-                    <w:rPr>
-                      <w:rFonts w:ascii="Cambria" w:hAnsi="Cambria"/>
-                      <w:sz w:val="24"/>
-                      <w:szCs w:val="24"/>
-                    </w:rPr>
-                    <w:t>.</w:t>
-                  </w:r>
-                </w:p>
-              </w:tc>
-              <w:tc>
-                <w:tcPr>
-                  <w:tcW w:w="2512" w:type="pct"/>
-                </w:tcPr>
-                <w:p>
-                  <w:pPr>
-                    <w:jc w:val="both"/>
-                    <w:rPr>
-                      <w:rFonts w:ascii="Cambria" w:eastAsia="SimSun" w:hAnsi="Cambria"/>
-                      <w:sz w:val="24"/>
-                      <w:szCs w:val="24"/>
-                    </w:rPr>
-                  </w:pPr>
-                </w:p>
-                <w:p>
-                  <w:pPr>
-                    <w:jc w:val="both"/>
-                    <w:rPr>
-                      <w:rFonts w:ascii="Cambria" w:eastAsia="SimSun" w:hAnsi="Cambria"/>
-                      <w:sz w:val="24"/>
-                      <w:szCs w:val="24"/>
-                    </w:rPr>
-                  </w:pPr>
-                </w:p>
-                <w:p>
-                  <w:pPr>
-                    <w:jc w:val="both"/>
-                    <w:rPr>
-                      <w:rFonts w:ascii="Cambria" w:eastAsia="SimSun" w:hAnsi="Cambria"/>
-                      <w:sz w:val="24"/>
-                      <w:szCs w:val="24"/>
-                    </w:rPr>
-                  </w:pPr>
-                  <w:r>
-                    <w:rPr>
-                      <w:rFonts w:ascii="Cambria" w:eastAsia="SimSun" w:hAnsi="Cambria"/>
-                      <w:sz w:val="24"/>
-                      <w:szCs w:val="24"/>
-                    </w:rPr>
-                    <w:t>System shows warning message “Not enough money. Please deposit now”.</w:t>
-                  </w:r>
-                </w:p>
-                <w:p>
-                  <w:pPr>
-                    <w:jc w:val="both"/>
-                    <w:rPr>
-                      <w:rFonts w:ascii="Cambria" w:eastAsia="SimSun" w:hAnsi="Cambria"/>
-                      <w:sz w:val="24"/>
-                      <w:szCs w:val="24"/>
-                    </w:rPr>
-                  </w:pPr>
-                  <w:r>
-                    <w:rPr>
-                      <w:rFonts w:ascii="Cambria" w:eastAsia="SimSun" w:hAnsi="Cambria"/>
-                      <w:sz w:val="24"/>
-                      <w:szCs w:val="24"/>
-                    </w:rPr>
-                    <w:t>System shows link to Deposit</w:t>
-                  </w:r>
-                  <w:r>
-                    <w:rPr>
-                      <w:rFonts w:ascii="Cambria" w:eastAsia="SimSun" w:hAnsi="Cambria"/>
-                      <w:sz w:val="24"/>
-                      <w:szCs w:val="24"/>
-                    </w:rPr>
-                    <w:t>.</w:t>
-                  </w:r>
-                </w:p>
-              </w:tc>
-            </w:tr>
-          </w:tbl>
-          <w:p>
-            <w:pPr>
-              <w:rPr>
-                <w:rFonts w:ascii="Cambria" w:hAnsi="Cambria"/>
-                <w:sz w:val="24"/>
-                <w:szCs w:val="24"/>
-              </w:rPr>
-            </w:pPr>
-          </w:p>
-          <w:p>
-            <w:pPr>
-              <w:rPr>
-                <w:rFonts w:ascii="Cambria" w:hAnsi="Cambria"/>
-                <w:sz w:val="24"/>
-                <w:szCs w:val="24"/>
-              </w:rPr>
-            </w:pPr>
-            <w:r>
-              <w:rPr>
-                <w:rFonts w:ascii="Cambria" w:hAnsi="Cambria"/>
-                <w:b/>
-                <w:sz w:val="24"/>
-                <w:szCs w:val="24"/>
-              </w:rPr>
-              <w:t xml:space="preserve">Relationships: </w:t>
-            </w:r>
-            <w:r>
-              <w:rPr>
-                <w:rFonts w:ascii="Cambria" w:hAnsi="Cambria"/>
-                <w:sz w:val="24"/>
-                <w:szCs w:val="24"/>
-              </w:rPr>
-              <w:t>Extend from find matching request</w:t>
-            </w:r>
-          </w:p>
-          <w:p>
-            <w:pPr>
-              <w:rPr>
-                <w:rFonts w:ascii="Cambria" w:hAnsi="Cambria"/>
-                <w:sz w:val="24"/>
-                <w:szCs w:val="24"/>
-              </w:rPr>
-            </w:pPr>
-          </w:p>
-          <w:p>
-            <w:pPr>
-              <w:rPr>
-                <w:rFonts w:ascii="Cambria" w:hAnsi="Cambria"/>
-                <w:sz w:val="24"/>
-                <w:szCs w:val="24"/>
-              </w:rPr>
-            </w:pPr>
-            <w:r>
-              <w:rPr>
-                <w:rFonts w:ascii="Cambria" w:hAnsi="Cambria"/>
-                <w:b/>
-                <w:sz w:val="24"/>
-                <w:szCs w:val="24"/>
-              </w:rPr>
-              <w:t>Business Rules:</w:t>
-            </w:r>
-            <w:r>
-              <w:rPr>
-                <w:rFonts w:ascii="Cambria" w:hAnsi="Cambria"/>
-                <w:sz w:val="24"/>
-                <w:szCs w:val="24"/>
-              </w:rPr>
-              <w:t xml:space="preserve"> </w:t>
-            </w:r>
-          </w:p>
-          <w:p>
-            <w:pPr>
-              <w:pStyle w:val="ListParagraph"/>
-              <w:numPr>
-                <w:ilvl w:val="0"/>
-                <w:numId w:val="18"/>
-              </w:numPr>
-              <w:jc w:val="both"/>
-              <w:rPr>
-                <w:rFonts w:ascii="Cambria" w:hAnsi="Cambria"/>
-                <w:b/>
-                <w:sz w:val="24"/>
-                <w:szCs w:val="24"/>
-              </w:rPr>
-            </w:pPr>
-            <w:r>
-              <w:rPr>
-                <w:rFonts w:ascii="Cambria" w:hAnsi="Cambria"/>
-                <w:sz w:val="24"/>
-                <w:szCs w:val="24"/>
-              </w:rPr>
-              <w:t xml:space="preserve">After get accept </w:t>
-            </w:r>
-            <w:r>
-              <w:rPr>
-                <w:rFonts w:ascii="Cambria" w:hAnsi="Cambria"/>
-                <w:sz w:val="24"/>
-                <w:szCs w:val="24"/>
-              </w:rPr>
-              <w:t>reservation</w:t>
-            </w:r>
-            <w:r>
-              <w:rPr>
-                <w:rFonts w:ascii="Cambria" w:hAnsi="Cambria"/>
-                <w:sz w:val="24"/>
-                <w:szCs w:val="24"/>
-              </w:rPr>
-              <w:t xml:space="preserve"> request command, system will send notification to User created </w:t>
-            </w:r>
-            <w:r>
-              <w:rPr>
-                <w:rFonts w:ascii="Cambria" w:hAnsi="Cambria"/>
-                <w:sz w:val="24"/>
-                <w:szCs w:val="24"/>
-              </w:rPr>
-              <w:t>reservation</w:t>
-            </w:r>
-            <w:r>
-              <w:rPr>
-                <w:rFonts w:ascii="Cambria" w:hAnsi="Cambria"/>
-                <w:sz w:val="24"/>
-                <w:szCs w:val="24"/>
-              </w:rPr>
-              <w:t xml:space="preserve"> request.</w:t>
-            </w:r>
-          </w:p>
-        </w:tc>
-      </w:tr>
-    </w:tbl>
-    <w:p/>
-    <w:p>
-      <w:pPr>
-        <w:pStyle w:val="Figures"/>
-        <w:rPr>
-          <w:rFonts w:asciiTheme="majorHAnsi" w:hAnsiTheme="majorHAnsi"/>
-        </w:rPr>
-      </w:pPr>
-    </w:p>
-    <w:p>
-      <w:pPr>
-        <w:pStyle w:val="Heading5"/>
-        <w:numPr>
-          <w:ilvl w:val="3"/>
-          <w:numId w:val="5"/>
-        </w:numPr>
-        <w:ind w:left="2070"/>
-        <w:jc w:val="both"/>
-        <w:rPr>
-          <w:rFonts w:asciiTheme="majorHAnsi" w:hAnsiTheme="majorHAnsi"/>
-        </w:rPr>
-      </w:pPr>
-      <w:r>
-        <w:rPr>
-          <w:rFonts w:asciiTheme="majorHAnsi" w:hAnsiTheme="majorHAnsi"/>
-        </w:rPr>
+        <w:lastRenderedPageBreak/>
         <w:t xml:space="preserve">&lt;User&gt; </w:t>
       </w:r>
       <w:r>
@@ -16362,7 +14835,6 @@
         <w:rPr>
           <w:noProof/>
         </w:rPr>
-        <w:lastRenderedPageBreak/>
         <w:drawing>
           <wp:inline distT="0" distB="0" distL="0" distR="0">
             <wp:extent cx="5943600" cy="1734185"/>
@@ -16379,7 +14851,7 @@
                     <pic:cNvPicPr/>
                   </pic:nvPicPr>
                   <pic:blipFill>
-                    <a:blip r:embed="rId14">
+                    <a:blip r:embed="rId13">
                       <a:extLst>
                         <a:ext uri="{28A0092B-C50C-407E-A947-70E740481C1C}">
                           <a14:useLocalDpi xmlns:a14="http://schemas.microsoft.com/office/drawing/2010/main" val="0"/>
@@ -17986,7 +16458,7 @@
                     <pic:cNvPicPr/>
                   </pic:nvPicPr>
                   <pic:blipFill>
-                    <a:blip r:embed="rId15">
+                    <a:blip r:embed="rId14">
                       <a:extLst>
                         <a:ext uri="{28A0092B-C50C-407E-A947-70E740481C1C}">
                           <a14:useLocalDpi xmlns:a14="http://schemas.microsoft.com/office/drawing/2010/main" val="0"/>
@@ -20337,7 +18809,7 @@
                     <pic:cNvPicPr/>
                   </pic:nvPicPr>
                   <pic:blipFill>
-                    <a:blip r:embed="rId16">
+                    <a:blip r:embed="rId15">
                       <a:extLst>
                         <a:ext uri="{28A0092B-C50C-407E-A947-70E740481C1C}">
                           <a14:useLocalDpi xmlns:a14="http://schemas.microsoft.com/office/drawing/2010/main" val="0"/>
@@ -21815,7 +20287,7 @@
                     <pic:cNvPicPr/>
                   </pic:nvPicPr>
                   <pic:blipFill>
-                    <a:blip r:embed="rId17">
+                    <a:blip r:embed="rId16">
                       <a:extLst>
                         <a:ext uri="{28A0092B-C50C-407E-A947-70E740481C1C}">
                           <a14:useLocalDpi xmlns:a14="http://schemas.microsoft.com/office/drawing/2010/main" val="0"/>
@@ -23193,7 +21665,7 @@
                     <pic:cNvPicPr/>
                   </pic:nvPicPr>
                   <pic:blipFill>
-                    <a:blip r:embed="rId18">
+                    <a:blip r:embed="rId17">
                       <a:extLst>
                         <a:ext uri="{28A0092B-C50C-407E-A947-70E740481C1C}">
                           <a14:useLocalDpi xmlns:a14="http://schemas.microsoft.com/office/drawing/2010/main" val="0"/>
@@ -24399,7 +22871,7 @@
                     <pic:cNvPicPr/>
                   </pic:nvPicPr>
                   <pic:blipFill>
-                    <a:blip r:embed="rId19">
+                    <a:blip r:embed="rId18">
                       <a:extLst>
                         <a:ext uri="{28A0092B-C50C-407E-A947-70E740481C1C}">
                           <a14:useLocalDpi xmlns:a14="http://schemas.microsoft.com/office/drawing/2010/main" val="0"/>
@@ -25630,7 +24102,7 @@
                     <pic:cNvPicPr/>
                   </pic:nvPicPr>
                   <pic:blipFill>
-                    <a:blip r:embed="rId20">
+                    <a:blip r:embed="rId19">
                       <a:extLst>
                         <a:ext uri="{28A0092B-C50C-407E-A947-70E740481C1C}">
                           <a14:useLocalDpi xmlns:a14="http://schemas.microsoft.com/office/drawing/2010/main" val="0"/>
@@ -27552,7 +26024,7 @@
                     <pic:cNvPicPr/>
                   </pic:nvPicPr>
                   <pic:blipFill>
-                    <a:blip r:embed="rId21">
+                    <a:blip r:embed="rId20">
                       <a:extLst>
                         <a:ext uri="{28A0092B-C50C-407E-A947-70E740481C1C}">
                           <a14:useLocalDpi xmlns:a14="http://schemas.microsoft.com/office/drawing/2010/main" val="0"/>
@@ -29527,7 +27999,7 @@
                     <pic:cNvPicPr/>
                   </pic:nvPicPr>
                   <pic:blipFill>
-                    <a:blip r:embed="rId22">
+                    <a:blip r:embed="rId21">
                       <a:extLst>
                         <a:ext uri="{28A0092B-C50C-407E-A947-70E740481C1C}">
                           <a14:useLocalDpi xmlns:a14="http://schemas.microsoft.com/office/drawing/2010/main" val="0"/>
@@ -29603,7 +28075,7 @@
                     <pic:cNvPicPr/>
                   </pic:nvPicPr>
                   <pic:blipFill>
-                    <a:blip r:embed="rId23">
+                    <a:blip r:embed="rId22">
                       <a:extLst>
                         <a:ext uri="{28A0092B-C50C-407E-A947-70E740481C1C}">
                           <a14:useLocalDpi xmlns:a14="http://schemas.microsoft.com/office/drawing/2010/main" val="0"/>
@@ -31271,7 +29743,7 @@
                     <pic:cNvPicPr/>
                   </pic:nvPicPr>
                   <pic:blipFill>
-                    <a:blip r:embed="rId24">
+                    <a:blip r:embed="rId23">
                       <a:extLst>
                         <a:ext uri="{28A0092B-C50C-407E-A947-70E740481C1C}">
                           <a14:useLocalDpi xmlns:a14="http://schemas.microsoft.com/office/drawing/2010/main" val="0"/>
@@ -32568,7 +31040,7 @@
                     <pic:cNvPicPr/>
                   </pic:nvPicPr>
                   <pic:blipFill>
-                    <a:blip r:embed="rId25">
+                    <a:blip r:embed="rId24">
                       <a:extLst>
                         <a:ext uri="{28A0092B-C50C-407E-A947-70E740481C1C}">
                           <a14:useLocalDpi xmlns:a14="http://schemas.microsoft.com/office/drawing/2010/main" val="0"/>
@@ -34568,7 +33040,7 @@
                     <pic:cNvPicPr/>
                   </pic:nvPicPr>
                   <pic:blipFill>
-                    <a:blip r:embed="rId26">
+                    <a:blip r:embed="rId25">
                       <a:extLst>
                         <a:ext uri="{28A0092B-C50C-407E-A947-70E740481C1C}">
                           <a14:useLocalDpi xmlns:a14="http://schemas.microsoft.com/office/drawing/2010/main" val="0"/>
@@ -36246,7 +34718,7 @@
                     <pic:cNvPicPr/>
                   </pic:nvPicPr>
                   <pic:blipFill>
-                    <a:blip r:embed="rId27">
+                    <a:blip r:embed="rId26">
                       <a:extLst>
                         <a:ext uri="{28A0092B-C50C-407E-A947-70E740481C1C}">
                           <a14:useLocalDpi xmlns:a14="http://schemas.microsoft.com/office/drawing/2010/main" val="0"/>
@@ -40799,7 +39271,7 @@
                     <pic:cNvPicPr/>
                   </pic:nvPicPr>
                   <pic:blipFill>
-                    <a:blip r:embed="rId28">
+                    <a:blip r:embed="rId27">
                       <a:extLst>
                         <a:ext uri="{28A0092B-C50C-407E-A947-70E740481C1C}">
                           <a14:useLocalDpi xmlns:a14="http://schemas.microsoft.com/office/drawing/2010/main" val="0"/>
@@ -42791,7 +41263,7 @@
                     <pic:cNvPicPr/>
                   </pic:nvPicPr>
                   <pic:blipFill>
-                    <a:blip r:embed="rId29">
+                    <a:blip r:embed="rId28">
                       <a:extLst>
                         <a:ext uri="{28A0092B-C50C-407E-A947-70E740481C1C}">
                           <a14:useLocalDpi xmlns:a14="http://schemas.microsoft.com/office/drawing/2010/main" val="0"/>
@@ -43987,7 +42459,7 @@
                     <pic:cNvPicPr/>
                   </pic:nvPicPr>
                   <pic:blipFill>
-                    <a:blip r:embed="rId30">
+                    <a:blip r:embed="rId29">
                       <a:extLst>
                         <a:ext uri="{28A0092B-C50C-407E-A947-70E740481C1C}">
                           <a14:useLocalDpi xmlns:a14="http://schemas.microsoft.com/office/drawing/2010/main" val="0"/>
@@ -44072,7 +42544,7 @@
                     <pic:cNvPicPr/>
                   </pic:nvPicPr>
                   <pic:blipFill>
-                    <a:blip r:embed="rId31">
+                    <a:blip r:embed="rId30">
                       <a:extLst>
                         <a:ext uri="{28A0092B-C50C-407E-A947-70E740481C1C}">
                           <a14:useLocalDpi xmlns:a14="http://schemas.microsoft.com/office/drawing/2010/main" val="0"/>
@@ -47015,7 +45487,7 @@
                     </w:rPr>
                     <w:t>“Email”: System display warning message: “Email invalid! (</w:t>
                   </w:r>
-                  <w:hyperlink r:id="rId32" w:history="1">
+                  <w:hyperlink r:id="rId31" w:history="1">
                     <w:r>
                       <w:rPr>
                         <w:rStyle w:val="Hyperlink"/>
@@ -47378,7 +45850,7 @@
                     <pic:cNvPicPr/>
                   </pic:nvPicPr>
                   <pic:blipFill>
-                    <a:blip r:embed="rId33">
+                    <a:blip r:embed="rId32">
                       <a:extLst>
                         <a:ext uri="{28A0092B-C50C-407E-A947-70E740481C1C}">
                           <a14:useLocalDpi xmlns:a14="http://schemas.microsoft.com/office/drawing/2010/main" val="0"/>
@@ -49159,7 +47631,7 @@
                     <pic:cNvPicPr/>
                   </pic:nvPicPr>
                   <pic:blipFill>
-                    <a:blip r:embed="rId34">
+                    <a:blip r:embed="rId33">
                       <a:extLst>
                         <a:ext uri="{28A0092B-C50C-407E-A947-70E740481C1C}">
                           <a14:useLocalDpi xmlns:a14="http://schemas.microsoft.com/office/drawing/2010/main" val="0"/>
@@ -49242,7 +47714,7 @@
                     <pic:cNvPicPr/>
                   </pic:nvPicPr>
                   <pic:blipFill>
-                    <a:blip r:embed="rId34">
+                    <a:blip r:embed="rId33">
                       <a:extLst>
                         <a:ext uri="{28A0092B-C50C-407E-A947-70E740481C1C}">
                           <a14:useLocalDpi xmlns:a14="http://schemas.microsoft.com/office/drawing/2010/main" val="0"/>

</xml_diff>